<commit_message>
Atualizado relatório (até à pergunta 13)
</commit_message>
<xml_diff>
--- a/TP3/TP3-Relatório.docx
+++ b/TP3/TP3-Relatório.docx
@@ -220,18 +220,8 @@
           <w:sz w:val="24"/>
           <w:szCs w:val="24"/>
         </w:rPr>
-        <w:t xml:space="preserve">PHY </w:t>
-      </w:r>
-      <w:proofErr w:type="spellStart"/>
-      <w:r>
-        <w:rPr>
-          <w:i/>
-          <w:sz w:val="24"/>
-          <w:szCs w:val="24"/>
-        </w:rPr>
-        <w:t>type</w:t>
-      </w:r>
-      <w:proofErr w:type="spellEnd"/>
+        <w:t>PHY type</w:t>
+      </w:r>
       <w:r>
         <w:rPr>
           <w:sz w:val="24"/>
@@ -338,7 +328,6 @@
         </w:rPr>
         <w:t xml:space="preserve">Qual o tipo de uma trama </w:t>
       </w:r>
-      <w:proofErr w:type="spellStart"/>
       <w:r>
         <w:rPr>
           <w:rFonts w:cstheme="minorHAnsi"/>
@@ -349,7 +338,6 @@
         </w:rPr>
         <w:t>beacon</w:t>
       </w:r>
-      <w:proofErr w:type="spellEnd"/>
       <w:r>
         <w:rPr>
           <w:rFonts w:cstheme="minorHAnsi"/>
@@ -378,7 +366,6 @@
         </w:rPr>
         <w:t xml:space="preserve"> </w:t>
       </w:r>
-      <w:proofErr w:type="spellStart"/>
       <w:r>
         <w:rPr>
           <w:rFonts w:cstheme="minorHAnsi"/>
@@ -389,7 +376,6 @@
         </w:rPr>
         <w:t>trama</w:t>
       </w:r>
-      <w:proofErr w:type="spellEnd"/>
       <w:r>
         <w:rPr>
           <w:rFonts w:cstheme="minorHAnsi"/>
@@ -399,7 +385,6 @@
         </w:rPr>
         <w:t xml:space="preserve"> </w:t>
       </w:r>
-      <w:proofErr w:type="spellStart"/>
       <w:r>
         <w:rPr>
           <w:rFonts w:cstheme="minorHAnsi"/>
@@ -410,7 +395,6 @@
         </w:rPr>
         <w:t>estão</w:t>
       </w:r>
-      <w:proofErr w:type="spellEnd"/>
       <w:r>
         <w:rPr>
           <w:rFonts w:cstheme="minorHAnsi"/>
@@ -420,7 +404,6 @@
         </w:rPr>
         <w:t xml:space="preserve"> </w:t>
       </w:r>
-      <w:proofErr w:type="spellStart"/>
       <w:r>
         <w:rPr>
           <w:rFonts w:cstheme="minorHAnsi"/>
@@ -429,18 +412,7 @@
           <w:szCs w:val="24"/>
           <w:lang w:val="en-US"/>
         </w:rPr>
-        <w:t>especificados</w:t>
-      </w:r>
-      <w:proofErr w:type="spellEnd"/>
-      <w:r>
-        <w:rPr>
-          <w:rFonts w:cstheme="minorHAnsi"/>
-          <w:b/>
-          <w:sz w:val="24"/>
-          <w:szCs w:val="24"/>
-          <w:lang w:val="en-US"/>
-        </w:rPr>
-        <w:t>.</w:t>
+        <w:t>especificados.</w:t>
       </w:r>
     </w:p>
     <w:p>
@@ -490,7 +462,6 @@
         </w:rPr>
         <w:t xml:space="preserve"> da trama </w:t>
       </w:r>
-      <w:proofErr w:type="spellStart"/>
       <w:r>
         <w:rPr>
           <w:rFonts w:cstheme="minorHAnsi"/>
@@ -500,7 +471,6 @@
         </w:rPr>
         <w:t>beacon</w:t>
       </w:r>
-      <w:proofErr w:type="spellEnd"/>
       <w:r>
         <w:rPr>
           <w:rFonts w:cstheme="minorHAnsi"/>
@@ -516,9 +486,32 @@
           <w:sz w:val="24"/>
           <w:szCs w:val="24"/>
         </w:rPr>
-        <w:t xml:space="preserve">Management </w:t>
-      </w:r>
-      <w:proofErr w:type="spellStart"/>
+        <w:t>Management frame (0)</w:t>
+      </w:r>
+      <w:r>
+        <w:rPr>
+          <w:rFonts w:cstheme="minorHAnsi"/>
+          <w:sz w:val="24"/>
+          <w:szCs w:val="24"/>
+        </w:rPr>
+        <w:t>”. Os bits que identificam o tipo e o subtipo são, respetivamente, 00 e 1000.</w:t>
+      </w:r>
+      <w:r>
+        <w:rPr>
+          <w:rFonts w:cstheme="minorHAnsi"/>
+          <w:sz w:val="24"/>
+          <w:szCs w:val="24"/>
+        </w:rPr>
+        <w:t xml:space="preserve"> Estão presente</w:t>
+      </w:r>
+      <w:r>
+        <w:rPr>
+          <w:rFonts w:cstheme="minorHAnsi"/>
+          <w:sz w:val="24"/>
+          <w:szCs w:val="24"/>
+        </w:rPr>
+        <w:t xml:space="preserve">s no campo de controlo da trama </w:t>
+      </w:r>
       <w:r>
         <w:rPr>
           <w:rFonts w:cstheme="minorHAnsi"/>
@@ -526,53 +519,8 @@
           <w:sz w:val="24"/>
           <w:szCs w:val="24"/>
         </w:rPr>
-        <w:t>frame</w:t>
-      </w:r>
-      <w:proofErr w:type="spellEnd"/>
-      <w:r>
-        <w:rPr>
-          <w:rFonts w:cstheme="minorHAnsi"/>
-          <w:i/>
-          <w:sz w:val="24"/>
-          <w:szCs w:val="24"/>
-        </w:rPr>
-        <w:t xml:space="preserve"> (0)</w:t>
-      </w:r>
-      <w:r>
-        <w:rPr>
-          <w:rFonts w:cstheme="minorHAnsi"/>
-          <w:sz w:val="24"/>
-          <w:szCs w:val="24"/>
-        </w:rPr>
-        <w:t>”. Os bits que identificam o tipo e o subtipo são, respetivamente, 00 e 1000.</w:t>
-      </w:r>
-      <w:r>
-        <w:rPr>
-          <w:rFonts w:cstheme="minorHAnsi"/>
-          <w:sz w:val="24"/>
-          <w:szCs w:val="24"/>
-        </w:rPr>
-        <w:t xml:space="preserve"> Estão presente</w:t>
-      </w:r>
-      <w:r>
-        <w:rPr>
-          <w:rFonts w:cstheme="minorHAnsi"/>
-          <w:sz w:val="24"/>
-          <w:szCs w:val="24"/>
-        </w:rPr>
-        <w:t xml:space="preserve">s no campo de controlo da trama </w:t>
-      </w:r>
-      <w:proofErr w:type="spellStart"/>
-      <w:r>
-        <w:rPr>
-          <w:rFonts w:cstheme="minorHAnsi"/>
-          <w:i/>
-          <w:sz w:val="24"/>
-          <w:szCs w:val="24"/>
-        </w:rPr>
         <w:t>beacon</w:t>
       </w:r>
-      <w:proofErr w:type="spellEnd"/>
       <w:r>
         <w:rPr>
           <w:rFonts w:cstheme="minorHAnsi"/>
@@ -628,61 +576,7 @@
           <w:sz w:val="24"/>
           <w:szCs w:val="24"/>
         </w:rPr>
-        <w:t xml:space="preserve">Identifique os </w:t>
-      </w:r>
-      <w:proofErr w:type="spellStart"/>
-      <w:r>
-        <w:rPr>
-          <w:b/>
-          <w:sz w:val="24"/>
-          <w:szCs w:val="24"/>
-        </w:rPr>
-        <w:t>SSIDs</w:t>
-      </w:r>
-      <w:proofErr w:type="spellEnd"/>
-      <w:r>
-        <w:rPr>
-          <w:b/>
-          <w:sz w:val="24"/>
-          <w:szCs w:val="24"/>
-        </w:rPr>
-        <w:t xml:space="preserve"> dos </w:t>
-      </w:r>
-      <w:proofErr w:type="spellStart"/>
-      <w:r>
-        <w:rPr>
-          <w:b/>
-          <w:sz w:val="24"/>
-          <w:szCs w:val="24"/>
-        </w:rPr>
-        <w:t>APs</w:t>
-      </w:r>
-      <w:proofErr w:type="spellEnd"/>
-      <w:r>
-        <w:rPr>
-          <w:b/>
-          <w:sz w:val="24"/>
-          <w:szCs w:val="24"/>
-        </w:rPr>
-        <w:t xml:space="preserve"> (Access </w:t>
-      </w:r>
-      <w:proofErr w:type="spellStart"/>
-      <w:r>
-        <w:rPr>
-          <w:b/>
-          <w:sz w:val="24"/>
-          <w:szCs w:val="24"/>
-        </w:rPr>
-        <w:t>Points</w:t>
-      </w:r>
-      <w:proofErr w:type="spellEnd"/>
-      <w:r>
-        <w:rPr>
-          <w:b/>
-          <w:sz w:val="24"/>
-          <w:szCs w:val="24"/>
-        </w:rPr>
-        <w:t>) que estão a operar na rede e diga qual tende a proporcio</w:t>
+        <w:t>Identifique os SSIDs dos APs (Access Points) que estão a operar na rede e diga qual tende a proporcio</w:t>
       </w:r>
       <w:r>
         <w:rPr>
@@ -718,82 +612,22 @@
           <w:sz w:val="24"/>
           <w:szCs w:val="24"/>
         </w:rPr>
-        <w:t xml:space="preserve">Os </w:t>
-      </w:r>
-      <w:proofErr w:type="spellStart"/>
-      <w:r>
-        <w:rPr>
-          <w:sz w:val="24"/>
-          <w:szCs w:val="24"/>
-        </w:rPr>
-        <w:t>SSIDs</w:t>
-      </w:r>
-      <w:proofErr w:type="spellEnd"/>
-      <w:r>
-        <w:rPr>
-          <w:sz w:val="24"/>
-          <w:szCs w:val="24"/>
-        </w:rPr>
-        <w:t xml:space="preserve"> dos </w:t>
-      </w:r>
-      <w:proofErr w:type="spellStart"/>
+        <w:t xml:space="preserve">Os SSIDs dos </w:t>
+      </w:r>
       <w:r>
         <w:rPr>
           <w:i/>
           <w:sz w:val="24"/>
           <w:szCs w:val="24"/>
         </w:rPr>
-        <w:t>access</w:t>
-      </w:r>
-      <w:proofErr w:type="spellEnd"/>
-      <w:r>
-        <w:rPr>
-          <w:i/>
-          <w:sz w:val="24"/>
-          <w:szCs w:val="24"/>
-        </w:rPr>
-        <w:t xml:space="preserve"> </w:t>
-      </w:r>
-      <w:proofErr w:type="spellStart"/>
-      <w:r>
-        <w:rPr>
-          <w:i/>
-          <w:sz w:val="24"/>
-          <w:szCs w:val="24"/>
-        </w:rPr>
-        <w:t>points</w:t>
-      </w:r>
-      <w:proofErr w:type="spellEnd"/>
-      <w:r>
-        <w:rPr>
-          <w:i/>
-          <w:sz w:val="24"/>
-          <w:szCs w:val="24"/>
-        </w:rPr>
-        <w:t xml:space="preserve"> </w:t>
-      </w:r>
-      <w:r>
-        <w:rPr>
-          <w:sz w:val="24"/>
-          <w:szCs w:val="24"/>
-        </w:rPr>
-        <w:t xml:space="preserve">que estão a operar na rede são “30 </w:t>
-      </w:r>
-      <w:proofErr w:type="spellStart"/>
-      <w:r>
-        <w:rPr>
-          <w:sz w:val="24"/>
-          <w:szCs w:val="24"/>
-        </w:rPr>
-        <w:t>Munroe</w:t>
-      </w:r>
-      <w:proofErr w:type="spellEnd"/>
-      <w:r>
-        <w:rPr>
-          <w:sz w:val="24"/>
-          <w:szCs w:val="24"/>
-        </w:rPr>
-        <w:t xml:space="preserve"> St” e “linksys12”.</w:t>
+        <w:t xml:space="preserve">access points </w:t>
+      </w:r>
+      <w:r>
+        <w:rPr>
+          <w:sz w:val="24"/>
+          <w:szCs w:val="24"/>
+        </w:rPr>
+        <w:t>que estão a operar na rede são “30 Munroe St” e “linksys12”.</w:t>
       </w:r>
       <w:r>
         <w:rPr>
@@ -807,23 +641,7 @@
           <w:sz w:val="24"/>
           <w:szCs w:val="24"/>
         </w:rPr>
-        <w:t xml:space="preserve">30 </w:t>
-      </w:r>
-      <w:proofErr w:type="spellStart"/>
-      <w:r>
-        <w:rPr>
-          <w:sz w:val="24"/>
-          <w:szCs w:val="24"/>
-        </w:rPr>
-        <w:t>Munroe</w:t>
-      </w:r>
-      <w:proofErr w:type="spellEnd"/>
-      <w:r>
-        <w:rPr>
-          <w:sz w:val="24"/>
-          <w:szCs w:val="24"/>
-        </w:rPr>
-        <w:t xml:space="preserve"> St</w:t>
+        <w:t>30 Munroe St</w:t>
       </w:r>
       <w:r>
         <w:rPr>
@@ -894,27 +712,8 @@
           <w:szCs w:val="24"/>
         </w:rPr>
         <w:lastRenderedPageBreak/>
-        <w:t xml:space="preserve">Para dois dos </w:t>
-      </w:r>
-      <w:proofErr w:type="spellStart"/>
-      <w:r>
-        <w:rPr>
-          <w:b/>
-          <w:sz w:val="24"/>
-          <w:szCs w:val="24"/>
-        </w:rPr>
-        <w:t>APs</w:t>
-      </w:r>
-      <w:proofErr w:type="spellEnd"/>
-      <w:r>
-        <w:rPr>
-          <w:b/>
-          <w:sz w:val="24"/>
-          <w:szCs w:val="24"/>
-        </w:rPr>
-        <w:t xml:space="preserve"> identificados, indique quais são os intervalos de tempo previstos entre as transmissões de tramas </w:t>
-      </w:r>
-      <w:proofErr w:type="spellStart"/>
+        <w:t xml:space="preserve">Para dois dos APs identificados, indique quais são os intervalos de tempo previstos entre as transmissões de tramas </w:t>
+      </w:r>
       <w:r>
         <w:rPr>
           <w:b/>
@@ -924,7 +723,6 @@
         </w:rPr>
         <w:t>beacon</w:t>
       </w:r>
-      <w:proofErr w:type="spellEnd"/>
       <w:r>
         <w:rPr>
           <w:b/>
@@ -941,7 +739,6 @@
         </w:rPr>
         <w:t xml:space="preserve">ota: este valor é anunciado na própria trama </w:t>
       </w:r>
-      <w:proofErr w:type="spellStart"/>
       <w:r>
         <w:rPr>
           <w:b/>
@@ -951,7 +748,6 @@
         </w:rPr>
         <w:t>beacon</w:t>
       </w:r>
-      <w:proofErr w:type="spellEnd"/>
       <w:r>
         <w:rPr>
           <w:b/>
@@ -968,7 +764,6 @@
         </w:rPr>
         <w:t xml:space="preserve">Na prática, a periodicidade de tramas </w:t>
       </w:r>
-      <w:proofErr w:type="spellStart"/>
       <w:r>
         <w:rPr>
           <w:b/>
@@ -978,7 +773,6 @@
         </w:rPr>
         <w:t>beacon</w:t>
       </w:r>
-      <w:proofErr w:type="spellEnd"/>
       <w:r>
         <w:rPr>
           <w:b/>
@@ -1002,34 +796,48 @@
           <w:sz w:val="24"/>
           <w:szCs w:val="24"/>
         </w:rPr>
-        <w:t xml:space="preserve">Tanto o AP cujo SSID é “30 </w:t>
-      </w:r>
-      <w:proofErr w:type="spellStart"/>
-      <w:r>
-        <w:rPr>
-          <w:sz w:val="24"/>
-          <w:szCs w:val="24"/>
-        </w:rPr>
-        <w:t>Munroe</w:t>
-      </w:r>
-      <w:proofErr w:type="spellEnd"/>
-      <w:r>
-        <w:rPr>
-          <w:sz w:val="24"/>
-          <w:szCs w:val="24"/>
-        </w:rPr>
-        <w:t xml:space="preserve"> St” como o que é “linksys12” têm um intervalo entre envios de tramas (</w:t>
-      </w:r>
-      <w:proofErr w:type="spellStart"/>
+        <w:t>Tanto o AP cujo SSID é “30 Munroe St” como o que é “linksys12” têm um intervalo entre envios de tramas (</w:t>
+      </w:r>
       <w:r>
         <w:rPr>
           <w:i/>
           <w:sz w:val="24"/>
           <w:szCs w:val="24"/>
         </w:rPr>
+        <w:t>beacon interval</w:t>
+      </w:r>
+      <w:r>
+        <w:rPr>
+          <w:sz w:val="24"/>
+          <w:szCs w:val="24"/>
+        </w:rPr>
+        <w:t xml:space="preserve">) de 0.1024 segundos. </w:t>
+      </w:r>
+    </w:p>
+    <w:p>
+      <w:pPr>
+        <w:ind w:left="708"/>
+        <w:jc w:val="both"/>
+        <w:rPr>
+          <w:sz w:val="24"/>
+          <w:szCs w:val="24"/>
+        </w:rPr>
+      </w:pPr>
+      <w:r>
+        <w:rPr>
+          <w:sz w:val="24"/>
+          <w:szCs w:val="24"/>
+        </w:rPr>
+        <w:t xml:space="preserve">No entanto, na prática, o que se verifica é que a receção das tramas de </w:t>
+      </w:r>
+      <w:r>
+        <w:rPr>
+          <w:i/>
+          <w:sz w:val="24"/>
+          <w:szCs w:val="24"/>
+        </w:rPr>
         <w:t>beacon</w:t>
       </w:r>
-      <w:proofErr w:type="spellEnd"/>
       <w:r>
         <w:rPr>
           <w:i/>
@@ -1038,22 +846,27 @@
         </w:rPr>
         <w:t xml:space="preserve"> </w:t>
       </w:r>
-      <w:proofErr w:type="spellStart"/>
+      <w:r>
+        <w:rPr>
+          <w:sz w:val="24"/>
+          <w:szCs w:val="24"/>
+        </w:rPr>
+        <w:t xml:space="preserve">do “30 Munroe St” ocorre num tempo bastante próximo ao </w:t>
+      </w:r>
       <w:r>
         <w:rPr>
           <w:i/>
           <w:sz w:val="24"/>
           <w:szCs w:val="24"/>
         </w:rPr>
-        <w:t>interval</w:t>
-      </w:r>
-      <w:proofErr w:type="spellEnd"/>
-      <w:r>
-        <w:rPr>
-          <w:sz w:val="24"/>
-          <w:szCs w:val="24"/>
-        </w:rPr>
-        <w:t xml:space="preserve">) de 0.1024 segundos. </w:t>
+        <w:t>beacon interval</w:t>
+      </w:r>
+      <w:r>
+        <w:rPr>
+          <w:sz w:val="24"/>
+          <w:szCs w:val="24"/>
+        </w:rPr>
+        <w:t>, enquanto que no caso do “linksys12”, existe uma grande variação na receção das tramas.</w:t>
       </w:r>
     </w:p>
     <w:p>
@@ -1070,9 +883,8 @@
           <w:sz w:val="24"/>
           <w:szCs w:val="24"/>
         </w:rPr>
-        <w:t xml:space="preserve">No entanto, na prática, o que se verifica é que a receção das tramas de </w:t>
-      </w:r>
-      <w:proofErr w:type="spellStart"/>
+        <w:t xml:space="preserve">Tal pode explicar-se como sendo uma implicação direta da menor qualidade de sinal registada para o “linksys12” que, apesar de até poder enviar as tramas </w:t>
+      </w:r>
       <w:r>
         <w:rPr>
           <w:i/>
@@ -1081,7 +893,6 @@
         </w:rPr>
         <w:t>beacon</w:t>
       </w:r>
-      <w:proofErr w:type="spellEnd"/>
       <w:r>
         <w:rPr>
           <w:i/>
@@ -1095,129 +906,16 @@
           <w:sz w:val="24"/>
           <w:szCs w:val="24"/>
         </w:rPr>
-        <w:t xml:space="preserve">do “30 </w:t>
-      </w:r>
-      <w:proofErr w:type="spellStart"/>
-      <w:r>
-        <w:rPr>
-          <w:sz w:val="24"/>
-          <w:szCs w:val="24"/>
-        </w:rPr>
-        <w:t>Munroe</w:t>
-      </w:r>
-      <w:proofErr w:type="spellEnd"/>
-      <w:r>
-        <w:rPr>
-          <w:sz w:val="24"/>
-          <w:szCs w:val="24"/>
-        </w:rPr>
-        <w:t xml:space="preserve"> St” ocorre num tempo bastante próximo ao </w:t>
-      </w:r>
-      <w:proofErr w:type="spellStart"/>
+        <w:t xml:space="preserve">no tempo especificado pelo seu </w:t>
+      </w:r>
       <w:r>
         <w:rPr>
           <w:i/>
           <w:sz w:val="24"/>
           <w:szCs w:val="24"/>
         </w:rPr>
-        <w:t>beacon</w:t>
-      </w:r>
-      <w:proofErr w:type="spellEnd"/>
-      <w:r>
-        <w:rPr>
-          <w:i/>
-          <w:sz w:val="24"/>
-          <w:szCs w:val="24"/>
-        </w:rPr>
-        <w:t xml:space="preserve"> </w:t>
-      </w:r>
-      <w:proofErr w:type="spellStart"/>
-      <w:r>
-        <w:rPr>
-          <w:i/>
-          <w:sz w:val="24"/>
-          <w:szCs w:val="24"/>
-        </w:rPr>
-        <w:t>interval</w:t>
-      </w:r>
-      <w:proofErr w:type="spellEnd"/>
-      <w:r>
-        <w:rPr>
-          <w:sz w:val="24"/>
-          <w:szCs w:val="24"/>
-        </w:rPr>
-        <w:t>, enquanto que no caso do “linksys12”, existe uma grande variação na receção das tramas.</w:t>
-      </w:r>
-    </w:p>
-    <w:p>
-      <w:pPr>
-        <w:ind w:left="708"/>
-        <w:jc w:val="both"/>
-        <w:rPr>
-          <w:sz w:val="24"/>
-          <w:szCs w:val="24"/>
-        </w:rPr>
-      </w:pPr>
-      <w:r>
-        <w:rPr>
-          <w:sz w:val="24"/>
-          <w:szCs w:val="24"/>
-        </w:rPr>
-        <w:t xml:space="preserve">Tal pode explicar-se como sendo uma implicação direta da menor qualidade de sinal registada para o “linksys12” que, apesar de até poder enviar as tramas </w:t>
-      </w:r>
-      <w:proofErr w:type="spellStart"/>
-      <w:r>
-        <w:rPr>
-          <w:i/>
-          <w:sz w:val="24"/>
-          <w:szCs w:val="24"/>
-        </w:rPr>
-        <w:t>beacon</w:t>
-      </w:r>
-      <w:proofErr w:type="spellEnd"/>
-      <w:r>
-        <w:rPr>
-          <w:i/>
-          <w:sz w:val="24"/>
-          <w:szCs w:val="24"/>
-        </w:rPr>
-        <w:t xml:space="preserve"> </w:t>
-      </w:r>
-      <w:r>
-        <w:rPr>
-          <w:sz w:val="24"/>
-          <w:szCs w:val="24"/>
-        </w:rPr>
-        <w:t xml:space="preserve">no tempo especificado pelo seu </w:t>
-      </w:r>
-      <w:proofErr w:type="spellStart"/>
-      <w:r>
-        <w:rPr>
-          <w:i/>
-          <w:sz w:val="24"/>
-          <w:szCs w:val="24"/>
-        </w:rPr>
-        <w:t>beacon</w:t>
-      </w:r>
-      <w:proofErr w:type="spellEnd"/>
-      <w:r>
-        <w:rPr>
-          <w:i/>
-          <w:sz w:val="24"/>
-          <w:szCs w:val="24"/>
-        </w:rPr>
-        <w:t xml:space="preserve"> </w:t>
-      </w:r>
-      <w:proofErr w:type="spellStart"/>
-      <w:r>
-        <w:rPr>
-          <w:i/>
-          <w:sz w:val="24"/>
-          <w:szCs w:val="24"/>
-        </w:rPr>
-        <w:t>interval</w:t>
-      </w:r>
-      <w:proofErr w:type="spellEnd"/>
+        <w:t>beacon interval</w:t>
+      </w:r>
       <w:r>
         <w:rPr>
           <w:sz w:val="24"/>
@@ -1261,7 +959,6 @@
         </w:rPr>
         <w:t xml:space="preserve">Identifique e registe todos os endereços MAC usados nas tramas </w:t>
       </w:r>
-      <w:proofErr w:type="spellStart"/>
       <w:r>
         <w:rPr>
           <w:b/>
@@ -1272,7 +969,6 @@
         </w:rPr>
         <w:t>beacon</w:t>
       </w:r>
-      <w:proofErr w:type="spellEnd"/>
       <w:r>
         <w:rPr>
           <w:b/>
@@ -1280,9 +976,8 @@
           <w:szCs w:val="24"/>
           <w:u w:val="single"/>
         </w:rPr>
-        <w:t xml:space="preserve"> enviadas pelos </w:t>
-      </w:r>
-      <w:proofErr w:type="spellStart"/>
+        <w:t xml:space="preserve"> enviadas pelos APs. Recorde que fonte, destino e BSS ID são endereços contidos no cabeçalho das tramas 802.11. Para uma descrição detalhada da estrutura da trama 802.11, consulte o anexo ao enunciado.</w:t>
+      </w:r>
       <w:r>
         <w:rPr>
           <w:b/>
@@ -1290,18 +985,20 @@
           <w:szCs w:val="24"/>
           <w:u w:val="single"/>
         </w:rPr>
-        <w:t>APs.</w:t>
-      </w:r>
-      <w:proofErr w:type="spellEnd"/>
-      <w:r>
+        <w:t xml:space="preserve"> </w:t>
+      </w:r>
+    </w:p>
+    <w:p>
+      <w:pPr>
+        <w:ind w:left="708"/>
+        <w:jc w:val="both"/>
         <w:rPr>
           <w:b/>
           <w:sz w:val="24"/>
           <w:szCs w:val="24"/>
           <w:u w:val="single"/>
         </w:rPr>
-        <w:t xml:space="preserve"> Recorde que fonte, destino e BSS ID são endereços contidos no cabeçalho das tramas 802.11. Para uma descrição detalhada da estrutura da trama 802.11, consulte o anexo ao enunciado.</w:t>
-      </w:r>
+      </w:pPr>
       <w:r>
         <w:rPr>
           <w:b/>
@@ -1309,7 +1006,7 @@
           <w:szCs w:val="24"/>
           <w:u w:val="single"/>
         </w:rPr>
-        <w:t xml:space="preserve"> </w:t>
+        <w:t>[porque é que se repete o MAC da source em “transmitter address”, “source address” e “BSS ID”]</w:t>
       </w:r>
     </w:p>
     <w:p>
@@ -1317,120 +1014,45 @@
         <w:ind w:left="708"/>
         <w:jc w:val="both"/>
         <w:rPr>
-          <w:b/>
-          <w:sz w:val="24"/>
-          <w:szCs w:val="24"/>
-          <w:u w:val="single"/>
-        </w:rPr>
-      </w:pPr>
-      <w:r>
-        <w:rPr>
-          <w:b/>
-          <w:sz w:val="24"/>
-          <w:szCs w:val="24"/>
-          <w:u w:val="single"/>
-        </w:rPr>
-        <w:t xml:space="preserve">[porque é que se repete o MAC da </w:t>
-      </w:r>
-      <w:proofErr w:type="spellStart"/>
-      <w:r>
-        <w:rPr>
-          <w:b/>
-          <w:sz w:val="24"/>
-          <w:szCs w:val="24"/>
-          <w:u w:val="single"/>
-        </w:rPr>
-        <w:t>source</w:t>
-      </w:r>
-      <w:proofErr w:type="spellEnd"/>
-      <w:r>
-        <w:rPr>
-          <w:b/>
-          <w:sz w:val="24"/>
-          <w:szCs w:val="24"/>
-          <w:u w:val="single"/>
-        </w:rPr>
-        <w:t xml:space="preserve"> em “</w:t>
-      </w:r>
-      <w:proofErr w:type="spellStart"/>
-      <w:r>
-        <w:rPr>
-          <w:b/>
-          <w:sz w:val="24"/>
-          <w:szCs w:val="24"/>
-          <w:u w:val="single"/>
-        </w:rPr>
-        <w:t>transmitter</w:t>
-      </w:r>
-      <w:proofErr w:type="spellEnd"/>
-      <w:r>
-        <w:rPr>
-          <w:b/>
-          <w:sz w:val="24"/>
-          <w:szCs w:val="24"/>
-          <w:u w:val="single"/>
-        </w:rPr>
-        <w:t xml:space="preserve"> </w:t>
-      </w:r>
-      <w:proofErr w:type="spellStart"/>
-      <w:r>
-        <w:rPr>
-          <w:b/>
-          <w:sz w:val="24"/>
-          <w:szCs w:val="24"/>
-          <w:u w:val="single"/>
-        </w:rPr>
-        <w:t>address</w:t>
-      </w:r>
-      <w:proofErr w:type="spellEnd"/>
-      <w:r>
-        <w:rPr>
-          <w:b/>
-          <w:sz w:val="24"/>
-          <w:szCs w:val="24"/>
-          <w:u w:val="single"/>
-        </w:rPr>
-        <w:t>”, “</w:t>
-      </w:r>
-      <w:proofErr w:type="spellStart"/>
-      <w:r>
-        <w:rPr>
-          <w:b/>
-          <w:sz w:val="24"/>
-          <w:szCs w:val="24"/>
-          <w:u w:val="single"/>
-        </w:rPr>
-        <w:t>source</w:t>
-      </w:r>
-      <w:proofErr w:type="spellEnd"/>
-      <w:r>
-        <w:rPr>
-          <w:b/>
-          <w:sz w:val="24"/>
-          <w:szCs w:val="24"/>
-          <w:u w:val="single"/>
-        </w:rPr>
-        <w:t xml:space="preserve"> </w:t>
-      </w:r>
-      <w:proofErr w:type="spellStart"/>
-      <w:r>
-        <w:rPr>
-          <w:b/>
-          <w:sz w:val="24"/>
-          <w:szCs w:val="24"/>
-          <w:u w:val="single"/>
-        </w:rPr>
-        <w:t>address</w:t>
-      </w:r>
-      <w:proofErr w:type="spellEnd"/>
-      <w:r>
-        <w:rPr>
-          <w:b/>
-          <w:sz w:val="24"/>
-          <w:szCs w:val="24"/>
-          <w:u w:val="single"/>
-        </w:rPr>
-        <w:t>” e “BSS ID”]</w:t>
+          <w:sz w:val="24"/>
+          <w:szCs w:val="24"/>
+        </w:rPr>
+      </w:pPr>
+      <w:r>
+        <w:rPr>
+          <w:sz w:val="24"/>
+          <w:szCs w:val="24"/>
+        </w:rPr>
+        <w:t>Para o AP cujo SSID é “30 Munroe St”, o</w:t>
+      </w:r>
+      <w:r>
+        <w:rPr>
+          <w:sz w:val="24"/>
+          <w:szCs w:val="24"/>
+        </w:rPr>
+        <w:t xml:space="preserve">s endereços MAC da fonte, destino e BSS ID são, respetivamente, ff:ff:ff:ff:ff:ff (que denota o </w:t>
+      </w:r>
+      <w:r>
+        <w:rPr>
+          <w:i/>
+          <w:sz w:val="24"/>
+          <w:szCs w:val="24"/>
+        </w:rPr>
+        <w:t>broadcast</w:t>
+      </w:r>
+      <w:r>
+        <w:rPr>
+          <w:sz w:val="24"/>
+          <w:szCs w:val="24"/>
+        </w:rPr>
+        <w:t xml:space="preserve">), 00:16:b6:f7:1d:51 </w:t>
+      </w:r>
+      <w:r>
+        <w:rPr>
+          <w:sz w:val="24"/>
+          <w:szCs w:val="24"/>
+        </w:rPr>
+        <w:t>e 00:16:b6:f7:1d:51.</w:t>
       </w:r>
     </w:p>
     <w:p>
@@ -1447,57 +1069,15 @@
           <w:sz w:val="24"/>
           <w:szCs w:val="24"/>
         </w:rPr>
-        <w:t xml:space="preserve">Para o AP cujo SSID é “30 </w:t>
-      </w:r>
-      <w:proofErr w:type="spellStart"/>
-      <w:r>
-        <w:rPr>
-          <w:sz w:val="24"/>
-          <w:szCs w:val="24"/>
-        </w:rPr>
-        <w:t>Munroe</w:t>
-      </w:r>
-      <w:proofErr w:type="spellEnd"/>
-      <w:r>
-        <w:rPr>
-          <w:sz w:val="24"/>
-          <w:szCs w:val="24"/>
-        </w:rPr>
-        <w:t xml:space="preserve"> St”, o</w:t>
-      </w:r>
-      <w:r>
-        <w:rPr>
-          <w:sz w:val="24"/>
-          <w:szCs w:val="24"/>
-        </w:rPr>
-        <w:t xml:space="preserve">s endereços MAC da fonte, destino e BSS ID são, respetivamente, </w:t>
-      </w:r>
-      <w:proofErr w:type="spellStart"/>
-      <w:proofErr w:type="gramStart"/>
-      <w:r>
-        <w:rPr>
-          <w:sz w:val="24"/>
-          <w:szCs w:val="24"/>
-        </w:rPr>
-        <w:t>ff:ff</w:t>
-      </w:r>
-      <w:proofErr w:type="gramEnd"/>
-      <w:r>
-        <w:rPr>
-          <w:sz w:val="24"/>
-          <w:szCs w:val="24"/>
-        </w:rPr>
-        <w:t>:ff:ff:ff:ff</w:t>
-      </w:r>
-      <w:proofErr w:type="spellEnd"/>
-      <w:r>
-        <w:rPr>
-          <w:sz w:val="24"/>
-          <w:szCs w:val="24"/>
-        </w:rPr>
-        <w:t xml:space="preserve"> (que denota o </w:t>
-      </w:r>
-      <w:proofErr w:type="spellStart"/>
+        <w:t>Para o AP cujo SSID é “linksys12”, o</w:t>
+      </w:r>
+      <w:r>
+        <w:rPr>
+          <w:sz w:val="24"/>
+          <w:szCs w:val="24"/>
+        </w:rPr>
+        <w:t xml:space="preserve">s endereços MAC da fonte, destino e BSS ID são, respetivamente, ff:ff:ff:ff:ff:ff (que denota o </w:t>
+      </w:r>
       <w:r>
         <w:rPr>
           <w:i/>
@@ -1506,133 +1086,18 @@
         </w:rPr>
         <w:t>broadcast</w:t>
       </w:r>
-      <w:proofErr w:type="spellEnd"/>
-      <w:r>
-        <w:rPr>
-          <w:sz w:val="24"/>
-          <w:szCs w:val="24"/>
-        </w:rPr>
-        <w:t xml:space="preserve">), 00:16:b6:f7:1d:51 </w:t>
-      </w:r>
-      <w:r>
-        <w:rPr>
-          <w:sz w:val="24"/>
-          <w:szCs w:val="24"/>
-        </w:rPr>
-        <w:t xml:space="preserve">e </w:t>
-      </w:r>
-      <w:r>
-        <w:rPr>
-          <w:sz w:val="24"/>
-          <w:szCs w:val="24"/>
-        </w:rPr>
-        <w:t>00:16:b6:f7:1d:51</w:t>
-      </w:r>
-      <w:r>
-        <w:rPr>
-          <w:sz w:val="24"/>
-          <w:szCs w:val="24"/>
-        </w:rPr>
-        <w:t>.</w:t>
-      </w:r>
-    </w:p>
-    <w:p>
-      <w:pPr>
-        <w:ind w:left="708"/>
-        <w:jc w:val="both"/>
-        <w:rPr>
-          <w:sz w:val="24"/>
-          <w:szCs w:val="24"/>
-        </w:rPr>
-      </w:pPr>
-      <w:r>
-        <w:rPr>
-          <w:sz w:val="24"/>
-          <w:szCs w:val="24"/>
-        </w:rPr>
-        <w:t>Para o AP cujo SSID é “</w:t>
-      </w:r>
-      <w:r>
-        <w:rPr>
-          <w:sz w:val="24"/>
-          <w:szCs w:val="24"/>
-        </w:rPr>
-        <w:t>linksys12</w:t>
-      </w:r>
-      <w:r>
-        <w:rPr>
-          <w:sz w:val="24"/>
-          <w:szCs w:val="24"/>
-        </w:rPr>
-        <w:t>”, o</w:t>
-      </w:r>
-      <w:r>
-        <w:rPr>
-          <w:sz w:val="24"/>
-          <w:szCs w:val="24"/>
-        </w:rPr>
-        <w:t xml:space="preserve">s endereços MAC da fonte, destino e BSS ID são, respetivamente, </w:t>
-      </w:r>
-      <w:proofErr w:type="spellStart"/>
-      <w:proofErr w:type="gramStart"/>
-      <w:r>
-        <w:rPr>
-          <w:sz w:val="24"/>
-          <w:szCs w:val="24"/>
-        </w:rPr>
-        <w:t>ff:ff</w:t>
-      </w:r>
-      <w:proofErr w:type="gramEnd"/>
-      <w:r>
-        <w:rPr>
-          <w:sz w:val="24"/>
-          <w:szCs w:val="24"/>
-        </w:rPr>
-        <w:t>:ff:ff:ff:ff</w:t>
-      </w:r>
-      <w:proofErr w:type="spellEnd"/>
-      <w:r>
-        <w:rPr>
-          <w:sz w:val="24"/>
-          <w:szCs w:val="24"/>
-        </w:rPr>
-        <w:t xml:space="preserve"> (que denota o </w:t>
-      </w:r>
-      <w:proofErr w:type="spellStart"/>
-      <w:r>
-        <w:rPr>
-          <w:i/>
-          <w:sz w:val="24"/>
-          <w:szCs w:val="24"/>
-        </w:rPr>
-        <w:t>broadcast</w:t>
-      </w:r>
-      <w:proofErr w:type="spellEnd"/>
-      <w:r>
-        <w:rPr>
-          <w:sz w:val="24"/>
-          <w:szCs w:val="24"/>
-        </w:rPr>
-        <w:t xml:space="preserve">), </w:t>
-      </w:r>
-      <w:r>
-        <w:rPr>
-          <w:sz w:val="24"/>
-          <w:szCs w:val="24"/>
-        </w:rPr>
-        <w:t xml:space="preserve">00:06:25:67:22:94 </w:t>
-      </w:r>
-      <w:r>
-        <w:rPr>
-          <w:sz w:val="24"/>
-          <w:szCs w:val="24"/>
-        </w:rPr>
-        <w:t>e 00:06:25:67:22:94.</w:t>
+      <w:r>
+        <w:rPr>
+          <w:sz w:val="24"/>
+          <w:szCs w:val="24"/>
+        </w:rPr>
+        <w:t>), 00:06:25:67:22:94 e 00:06:25:67:22:94.</w:t>
       </w:r>
     </w:p>
     <w:p>
       <w:pPr>
         <w:pStyle w:val="PargrafodaLista"/>
+        <w:jc w:val="both"/>
         <w:rPr>
           <w:b/>
           <w:sz w:val="24"/>
@@ -1643,6 +1108,7 @@
     <w:p>
       <w:pPr>
         <w:pStyle w:val="PargrafodaLista"/>
+        <w:jc w:val="both"/>
         <w:rPr>
           <w:b/>
           <w:sz w:val="24"/>
@@ -1657,6 +1123,7 @@
           <w:ilvl w:val="0"/>
           <w:numId w:val="19"/>
         </w:numPr>
+        <w:jc w:val="both"/>
         <w:rPr>
           <w:b/>
           <w:sz w:val="24"/>
@@ -1671,7 +1138,6 @@
         </w:rPr>
         <w:t xml:space="preserve">As tramas </w:t>
       </w:r>
-      <w:proofErr w:type="spellStart"/>
       <w:r>
         <w:rPr>
           <w:b/>
@@ -1681,7 +1147,6 @@
         </w:rPr>
         <w:t>beacon</w:t>
       </w:r>
-      <w:proofErr w:type="spellEnd"/>
       <w:r>
         <w:rPr>
           <w:b/>
@@ -1690,7 +1155,6 @@
         </w:rPr>
         <w:t xml:space="preserve"> anunciam que o AP pode suportar vários débitos de base assim como vários “</w:t>
       </w:r>
-      <w:proofErr w:type="spellStart"/>
       <w:r>
         <w:rPr>
           <w:b/>
@@ -1698,37 +1162,7 @@
           <w:sz w:val="24"/>
           <w:szCs w:val="24"/>
         </w:rPr>
-        <w:t>extended</w:t>
-      </w:r>
-      <w:proofErr w:type="spellEnd"/>
-      <w:r>
-        <w:rPr>
-          <w:b/>
-          <w:i/>
-          <w:sz w:val="24"/>
-          <w:szCs w:val="24"/>
-        </w:rPr>
-        <w:t xml:space="preserve"> </w:t>
-      </w:r>
-      <w:proofErr w:type="spellStart"/>
-      <w:r>
-        <w:rPr>
-          <w:b/>
-          <w:i/>
-          <w:sz w:val="24"/>
-          <w:szCs w:val="24"/>
-        </w:rPr>
-        <w:t>supported</w:t>
-      </w:r>
-      <w:proofErr w:type="spellEnd"/>
-      <w:r>
-        <w:rPr>
-          <w:b/>
-          <w:i/>
-          <w:sz w:val="24"/>
-          <w:szCs w:val="24"/>
-        </w:rPr>
-        <w:t xml:space="preserve"> rates</w:t>
+        <w:t>extended supported rates</w:t>
       </w:r>
       <w:r>
         <w:rPr>
@@ -1750,6 +1184,7 @@
     <w:p>
       <w:pPr>
         <w:ind w:left="708"/>
+        <w:jc w:val="both"/>
         <w:rPr>
           <w:sz w:val="24"/>
           <w:szCs w:val="24"/>
@@ -1766,6 +1201,7 @@
     <w:p>
       <w:pPr>
         <w:pStyle w:val="PargrafodaLista"/>
+        <w:jc w:val="both"/>
         <w:rPr>
           <w:b/>
           <w:sz w:val="24"/>
@@ -1780,6 +1216,7 @@
           <w:ilvl w:val="0"/>
           <w:numId w:val="19"/>
         </w:numPr>
+        <w:jc w:val="both"/>
         <w:rPr>
           <w:b/>
           <w:sz w:val="24"/>
@@ -1794,7 +1231,6 @@
         </w:rPr>
         <w:t xml:space="preserve">O trace disponibilizado contém tramas </w:t>
       </w:r>
-      <w:proofErr w:type="spellStart"/>
       <w:r>
         <w:rPr>
           <w:b/>
@@ -1802,9 +1238,33 @@
           <w:sz w:val="24"/>
           <w:szCs w:val="24"/>
         </w:rPr>
+        <w:t>probe request</w:t>
+      </w:r>
+      <w:r>
+        <w:rPr>
+          <w:b/>
+          <w:sz w:val="24"/>
+          <w:szCs w:val="24"/>
+        </w:rPr>
+        <w:t xml:space="preserve"> e </w:t>
+      </w:r>
+      <w:r>
+        <w:rPr>
+          <w:b/>
+          <w:i/>
+          <w:sz w:val="24"/>
+          <w:szCs w:val="24"/>
+        </w:rPr>
         <w:t>probe</w:t>
       </w:r>
-      <w:proofErr w:type="spellEnd"/>
+      <w:r>
+        <w:rPr>
+          <w:b/>
+          <w:sz w:val="24"/>
+          <w:szCs w:val="24"/>
+        </w:rPr>
+        <w:t xml:space="preserve"> </w:t>
+      </w:r>
       <w:r>
         <w:rPr>
           <w:b/>
@@ -1812,114 +1272,65 @@
           <w:sz w:val="24"/>
           <w:szCs w:val="24"/>
         </w:rPr>
+        <w:t>response</w:t>
+      </w:r>
+      <w:r>
+        <w:rPr>
+          <w:b/>
+          <w:sz w:val="24"/>
+          <w:szCs w:val="24"/>
+        </w:rPr>
+        <w:t xml:space="preserve"> comuns na operação das redes Wi</w:t>
+      </w:r>
+      <w:r>
+        <w:rPr>
+          <w:b/>
+          <w:sz w:val="24"/>
+          <w:szCs w:val="24"/>
+        </w:rPr>
+        <w:t>-</w:t>
+      </w:r>
+      <w:r>
+        <w:rPr>
+          <w:b/>
+          <w:sz w:val="24"/>
+          <w:szCs w:val="24"/>
+        </w:rPr>
+        <w:t xml:space="preserve">Fi, como alternativa ao </w:t>
+      </w:r>
+      <w:r>
+        <w:rPr>
+          <w:b/>
+          <w:i/>
+          <w:sz w:val="24"/>
+          <w:szCs w:val="24"/>
+        </w:rPr>
+        <w:t>scanning</w:t>
+      </w:r>
+      <w:r>
+        <w:rPr>
+          <w:b/>
+          <w:sz w:val="24"/>
+          <w:szCs w:val="24"/>
+        </w:rPr>
+        <w:t xml:space="preserve"> passivo efe</w:t>
+      </w:r>
+      <w:r>
+        <w:rPr>
+          <w:b/>
+          <w:sz w:val="24"/>
+          <w:szCs w:val="24"/>
+        </w:rPr>
+        <w:t>tuado pelo AP.</w:t>
+      </w:r>
+      <w:r>
+        <w:rPr>
+          <w:b/>
+          <w:sz w:val="24"/>
+          <w:szCs w:val="24"/>
+        </w:rPr>
         <w:t xml:space="preserve"> </w:t>
       </w:r>
-      <w:proofErr w:type="spellStart"/>
-      <w:r>
-        <w:rPr>
-          <w:b/>
-          <w:i/>
-          <w:sz w:val="24"/>
-          <w:szCs w:val="24"/>
-        </w:rPr>
-        <w:t>request</w:t>
-      </w:r>
-      <w:proofErr w:type="spellEnd"/>
-      <w:r>
-        <w:rPr>
-          <w:b/>
-          <w:sz w:val="24"/>
-          <w:szCs w:val="24"/>
-        </w:rPr>
-        <w:t xml:space="preserve"> e </w:t>
-      </w:r>
-      <w:proofErr w:type="spellStart"/>
-      <w:r>
-        <w:rPr>
-          <w:b/>
-          <w:i/>
-          <w:sz w:val="24"/>
-          <w:szCs w:val="24"/>
-        </w:rPr>
-        <w:t>probe</w:t>
-      </w:r>
-      <w:proofErr w:type="spellEnd"/>
-      <w:r>
-        <w:rPr>
-          <w:b/>
-          <w:sz w:val="24"/>
-          <w:szCs w:val="24"/>
-        </w:rPr>
-        <w:t xml:space="preserve"> </w:t>
-      </w:r>
-      <w:r>
-        <w:rPr>
-          <w:b/>
-          <w:i/>
-          <w:sz w:val="24"/>
-          <w:szCs w:val="24"/>
-        </w:rPr>
-        <w:t>response</w:t>
-      </w:r>
-      <w:r>
-        <w:rPr>
-          <w:b/>
-          <w:sz w:val="24"/>
-          <w:szCs w:val="24"/>
-        </w:rPr>
-        <w:t xml:space="preserve"> comuns na operação das redes Wi</w:t>
-      </w:r>
-      <w:r>
-        <w:rPr>
-          <w:b/>
-          <w:sz w:val="24"/>
-          <w:szCs w:val="24"/>
-        </w:rPr>
-        <w:t>-</w:t>
-      </w:r>
-      <w:r>
-        <w:rPr>
-          <w:b/>
-          <w:sz w:val="24"/>
-          <w:szCs w:val="24"/>
-        </w:rPr>
-        <w:t xml:space="preserve">Fi, como alternativa ao </w:t>
-      </w:r>
-      <w:proofErr w:type="spellStart"/>
-      <w:r>
-        <w:rPr>
-          <w:b/>
-          <w:i/>
-          <w:sz w:val="24"/>
-          <w:szCs w:val="24"/>
-        </w:rPr>
-        <w:t>scanning</w:t>
-      </w:r>
-      <w:proofErr w:type="spellEnd"/>
-      <w:r>
-        <w:rPr>
-          <w:b/>
-          <w:sz w:val="24"/>
-          <w:szCs w:val="24"/>
-        </w:rPr>
-        <w:t xml:space="preserve"> passivo efe</w:t>
-      </w:r>
-      <w:r>
-        <w:rPr>
-          <w:b/>
-          <w:sz w:val="24"/>
-          <w:szCs w:val="24"/>
-        </w:rPr>
-        <w:t>tuado pelo AP.</w:t>
-      </w:r>
-      <w:r>
-        <w:rPr>
-          <w:b/>
-          <w:sz w:val="24"/>
-          <w:szCs w:val="24"/>
-        </w:rPr>
-        <w:t xml:space="preserve"> </w:t>
-      </w:r>
       <w:r>
         <w:rPr>
           <w:b/>
@@ -1936,24 +1347,25 @@
         </w:rPr>
         <w:t>s tramas e qual o seu propósito.</w:t>
       </w:r>
-      <w:bookmarkStart w:id="0" w:name="_GoBack"/>
-      <w:bookmarkEnd w:id="0"/>
     </w:p>
     <w:p>
       <w:pPr>
         <w:pStyle w:val="PargrafodaLista"/>
-        <w:rPr>
-          <w:sz w:val="24"/>
-          <w:szCs w:val="24"/>
-        </w:rPr>
-      </w:pPr>
-      <w:r>
-        <w:rPr>
-          <w:sz w:val="24"/>
-          <w:szCs w:val="24"/>
+        <w:jc w:val="both"/>
+        <w:rPr>
+          <w:sz w:val="24"/>
+          <w:szCs w:val="24"/>
+          <w:u w:val="single"/>
+        </w:rPr>
+      </w:pPr>
+      <w:r>
+        <w:rPr>
+          <w:sz w:val="24"/>
+          <w:szCs w:val="24"/>
+          <w:u w:val="single"/>
         </w:rPr>
         <w:lastRenderedPageBreak/>
-        <w:t>Estas tramas estão destinadas aos routers (ACABAR)</w:t>
+        <w:t>Qual a diferença entre receiver, destination, transmitter e source address?</w:t>
       </w:r>
     </w:p>
     <w:p>
@@ -1961,19 +1373,9 @@
         <w:pStyle w:val="PargrafodaLista"/>
         <w:jc w:val="both"/>
         <w:rPr>
-          <w:b/>
-          <w:sz w:val="24"/>
-          <w:szCs w:val="24"/>
-        </w:rPr>
-      </w:pPr>
-    </w:p>
-    <w:p>
-      <w:pPr>
-        <w:pStyle w:val="PargrafodaLista"/>
-        <w:rPr>
-          <w:b/>
-          <w:sz w:val="24"/>
-          <w:szCs w:val="24"/>
+          <w:sz w:val="24"/>
+          <w:szCs w:val="24"/>
+          <w:u w:val="single"/>
         </w:rPr>
       </w:pPr>
     </w:p>
@@ -1997,12 +1399,105 @@
           <w:sz w:val="24"/>
           <w:szCs w:val="24"/>
         </w:rPr>
-        <w:t>SADSADSAD</w:t>
+        <w:t xml:space="preserve">O campo </w:t>
+      </w:r>
+      <w:r>
+        <w:rPr>
+          <w:b/>
+          <w:i/>
+          <w:sz w:val="24"/>
+          <w:szCs w:val="24"/>
+        </w:rPr>
+        <w:t>Frame Control</w:t>
+      </w:r>
+      <w:r>
+        <w:rPr>
+          <w:b/>
+          <w:sz w:val="24"/>
+          <w:szCs w:val="24"/>
+        </w:rPr>
+        <w:t xml:space="preserve"> contido no cabeçalho das tramas 80</w:t>
+      </w:r>
+      <w:r>
+        <w:rPr>
+          <w:b/>
+          <w:sz w:val="24"/>
+          <w:szCs w:val="24"/>
+        </w:rPr>
+        <w:t>2.11 permite especificar a dire</w:t>
+      </w:r>
+      <w:r>
+        <w:rPr>
+          <w:b/>
+          <w:sz w:val="24"/>
+          <w:szCs w:val="24"/>
+        </w:rPr>
+        <w:t>cionalidade</w:t>
+      </w:r>
+      <w:r>
+        <w:rPr>
+          <w:b/>
+          <w:sz w:val="24"/>
+          <w:szCs w:val="24"/>
+        </w:rPr>
+        <w:t xml:space="preserve"> das tramas. Identifique a dire</w:t>
+      </w:r>
+      <w:r>
+        <w:rPr>
+          <w:b/>
+          <w:sz w:val="24"/>
+          <w:szCs w:val="24"/>
+        </w:rPr>
+        <w:t>cionalidade das tramas indicadas acima (nº</w:t>
+      </w:r>
+      <w:r>
+        <w:rPr>
+          <w:b/>
+          <w:sz w:val="24"/>
+          <w:szCs w:val="24"/>
+        </w:rPr>
+        <w:t xml:space="preserve"> </w:t>
+      </w:r>
+      <w:r>
+        <w:rPr>
+          <w:b/>
+          <w:sz w:val="24"/>
+          <w:szCs w:val="24"/>
+        </w:rPr>
+        <w:t>1016 e nº</w:t>
+      </w:r>
+      <w:r>
+        <w:rPr>
+          <w:b/>
+          <w:sz w:val="24"/>
+          <w:szCs w:val="24"/>
+        </w:rPr>
+        <w:t xml:space="preserve"> 1066). Este aspe</w:t>
+      </w:r>
+      <w:r>
+        <w:rPr>
+          <w:b/>
+          <w:sz w:val="24"/>
+          <w:szCs w:val="24"/>
+        </w:rPr>
+        <w:t>to é fundamental para entender o endereçamento MAC em redes sem fios.</w:t>
       </w:r>
     </w:p>
     <w:p>
       <w:pPr>
         <w:pStyle w:val="PargrafodaLista"/>
+        <w:jc w:val="both"/>
+        <w:rPr>
+          <w:b/>
+          <w:sz w:val="24"/>
+          <w:szCs w:val="24"/>
+        </w:rPr>
+      </w:pPr>
+    </w:p>
+    <w:p>
+      <w:pPr>
+        <w:pStyle w:val="PargrafodaLista"/>
+        <w:jc w:val="both"/>
         <w:rPr>
           <w:b/>
           <w:sz w:val="24"/>
@@ -2022,24 +1517,99 @@
           <w:b/>
           <w:sz w:val="24"/>
           <w:szCs w:val="24"/>
-        </w:rPr>
-      </w:pPr>
-      <w:r>
-        <w:rPr>
-          <w:b/>
-          <w:sz w:val="24"/>
-          <w:szCs w:val="24"/>
-        </w:rPr>
-        <w:t>ASDSADSAD</w:t>
+          <w:u w:val="single"/>
+        </w:rPr>
+      </w:pPr>
+      <w:r>
+        <w:rPr>
+          <w:b/>
+          <w:sz w:val="24"/>
+          <w:szCs w:val="24"/>
+          <w:u w:val="single"/>
+        </w:rPr>
+        <w:t xml:space="preserve">Para a trama 802.11 que contém o pedido GET, indique os três endereços MAC em uso, identificando qual o endereço MAC correspondente ao </w:t>
+      </w:r>
+      <w:r>
+        <w:rPr>
+          <w:b/>
+          <w:i/>
+          <w:sz w:val="24"/>
+          <w:szCs w:val="24"/>
+          <w:u w:val="single"/>
+        </w:rPr>
+        <w:t>host</w:t>
+      </w:r>
+      <w:r>
+        <w:rPr>
+          <w:b/>
+          <w:sz w:val="24"/>
+          <w:szCs w:val="24"/>
+          <w:u w:val="single"/>
+        </w:rPr>
+        <w:t xml:space="preserve"> sem fios, ao AP e ao </w:t>
+      </w:r>
+      <w:r>
+        <w:rPr>
+          <w:b/>
+          <w:i/>
+          <w:sz w:val="24"/>
+          <w:szCs w:val="24"/>
+          <w:u w:val="single"/>
+        </w:rPr>
+        <w:t>router</w:t>
+      </w:r>
+      <w:r>
+        <w:rPr>
+          <w:b/>
+          <w:sz w:val="24"/>
+          <w:szCs w:val="24"/>
+          <w:u w:val="single"/>
+        </w:rPr>
+        <w:t xml:space="preserve"> de acesso </w:t>
+      </w:r>
+      <w:r>
+        <w:rPr>
+          <w:b/>
+          <w:sz w:val="24"/>
+          <w:szCs w:val="24"/>
+          <w:u w:val="single"/>
+        </w:rPr>
+        <w:t>ao sistema de distribuição (DS).</w:t>
       </w:r>
     </w:p>
     <w:p>
       <w:pPr>
         <w:pStyle w:val="PargrafodaLista"/>
-        <w:rPr>
-          <w:b/>
-          <w:sz w:val="24"/>
-          <w:szCs w:val="24"/>
+        <w:jc w:val="both"/>
+        <w:rPr>
+          <w:b/>
+          <w:sz w:val="24"/>
+          <w:szCs w:val="24"/>
+          <w:u w:val="single"/>
+        </w:rPr>
+      </w:pPr>
+    </w:p>
+    <w:p>
+      <w:pPr>
+        <w:pStyle w:val="PargrafodaLista"/>
+        <w:jc w:val="both"/>
+        <w:rPr>
+          <w:b/>
+          <w:sz w:val="24"/>
+          <w:szCs w:val="24"/>
+          <w:u w:val="single"/>
+        </w:rPr>
+      </w:pPr>
+    </w:p>
+    <w:p>
+      <w:pPr>
+        <w:pStyle w:val="PargrafodaLista"/>
+        <w:jc w:val="both"/>
+        <w:rPr>
+          <w:b/>
+          <w:sz w:val="24"/>
+          <w:szCs w:val="24"/>
+          <w:u w:val="single"/>
         </w:rPr>
       </w:pPr>
     </w:p>
@@ -2055,20 +1625,54 @@
           <w:b/>
           <w:sz w:val="24"/>
           <w:szCs w:val="24"/>
-        </w:rPr>
-      </w:pPr>
-      <w:r>
-        <w:rPr>
-          <w:b/>
-          <w:sz w:val="24"/>
-          <w:szCs w:val="24"/>
-        </w:rPr>
-        <w:t>ASDSADSA</w:t>
+          <w:u w:val="single"/>
+        </w:rPr>
+      </w:pPr>
+      <w:r>
+        <w:rPr>
+          <w:b/>
+          <w:sz w:val="24"/>
+          <w:szCs w:val="24"/>
+          <w:u w:val="single"/>
+        </w:rPr>
+        <w:t>Para a trama 802.11 que contém a resposta ao pedido GET, indique e identifique qua</w:t>
+      </w:r>
+      <w:r>
+        <w:rPr>
+          <w:b/>
+          <w:sz w:val="24"/>
+          <w:szCs w:val="24"/>
+          <w:u w:val="single"/>
+        </w:rPr>
+        <w:t>is os três endereços MAC em uso.</w:t>
       </w:r>
     </w:p>
     <w:p>
       <w:pPr>
         <w:pStyle w:val="PargrafodaLista"/>
+        <w:jc w:val="both"/>
+        <w:rPr>
+          <w:b/>
+          <w:sz w:val="24"/>
+          <w:szCs w:val="24"/>
+        </w:rPr>
+      </w:pPr>
+    </w:p>
+    <w:p>
+      <w:pPr>
+        <w:pStyle w:val="PargrafodaLista"/>
+        <w:jc w:val="both"/>
+        <w:rPr>
+          <w:b/>
+          <w:sz w:val="24"/>
+          <w:szCs w:val="24"/>
+        </w:rPr>
+      </w:pPr>
+    </w:p>
+    <w:p>
+      <w:pPr>
+        <w:pStyle w:val="PargrafodaLista"/>
+        <w:jc w:val="both"/>
         <w:rPr>
           <w:b/>
           <w:sz w:val="24"/>
@@ -2096,8 +1700,74 @@
           <w:sz w:val="24"/>
           <w:szCs w:val="24"/>
         </w:rPr>
-        <w:t>DASDSAD</w:t>
-      </w:r>
+        <w:t xml:space="preserve">Que subtipo de tramas de controlo são </w:t>
+      </w:r>
+      <w:r>
+        <w:rPr>
+          <w:b/>
+          <w:sz w:val="24"/>
+          <w:szCs w:val="24"/>
+        </w:rPr>
+        <w:t>transmitidas ao longo da intera</w:t>
+      </w:r>
+      <w:r>
+        <w:rPr>
+          <w:b/>
+          <w:sz w:val="24"/>
+          <w:szCs w:val="24"/>
+        </w:rPr>
+        <w:t xml:space="preserve">ção acima mencionada? Verifique a que sistemas são endereçadas. Tente explicar porque razão têm de existir (contrariamente ao </w:t>
+      </w:r>
+      <w:r>
+        <w:rPr>
+          <w:b/>
+          <w:sz w:val="24"/>
+          <w:szCs w:val="24"/>
+        </w:rPr>
+        <w:t>que acontece numa rede Ethernet</w:t>
+      </w:r>
+      <w:r>
+        <w:rPr>
+          <w:b/>
+          <w:sz w:val="24"/>
+          <w:szCs w:val="24"/>
+        </w:rPr>
+        <w:t>)</w:t>
+      </w:r>
+      <w:r>
+        <w:rPr>
+          <w:b/>
+          <w:sz w:val="24"/>
+          <w:szCs w:val="24"/>
+        </w:rPr>
+        <w:t>.</w:t>
+      </w:r>
+    </w:p>
+    <w:p>
+      <w:pPr>
+        <w:ind w:left="708"/>
+        <w:jc w:val="both"/>
+        <w:rPr>
+          <w:sz w:val="24"/>
+          <w:szCs w:val="24"/>
+        </w:rPr>
+      </w:pPr>
+      <w:r>
+        <w:rPr>
+          <w:sz w:val="24"/>
+          <w:szCs w:val="24"/>
+        </w:rPr>
+        <w:t>Só encontramos tramas de confirmação de receção (ACK)</w:t>
+      </w:r>
+      <w:r>
+        <w:rPr>
+          <w:sz w:val="24"/>
+          <w:szCs w:val="24"/>
+        </w:rPr>
+        <w:t>.</w:t>
+      </w:r>
+      <w:bookmarkStart w:id="0" w:name="_GoBack"/>
+      <w:bookmarkEnd w:id="0"/>
     </w:p>
     <w:p>
       <w:pPr>
@@ -2196,6 +1866,72 @@
           <w:szCs w:val="24"/>
         </w:rPr>
         <w:t>ASDADASD</w:t>
+      </w:r>
+    </w:p>
+    <w:p>
+      <w:pPr>
+        <w:pStyle w:val="PargrafodaLista"/>
+        <w:rPr>
+          <w:b/>
+          <w:sz w:val="24"/>
+          <w:szCs w:val="24"/>
+        </w:rPr>
+      </w:pPr>
+    </w:p>
+    <w:p>
+      <w:pPr>
+        <w:pStyle w:val="PargrafodaLista"/>
+        <w:numPr>
+          <w:ilvl w:val="0"/>
+          <w:numId w:val="19"/>
+        </w:numPr>
+        <w:jc w:val="both"/>
+        <w:rPr>
+          <w:b/>
+          <w:sz w:val="24"/>
+          <w:szCs w:val="24"/>
+        </w:rPr>
+      </w:pPr>
+      <w:r>
+        <w:rPr>
+          <w:b/>
+          <w:sz w:val="24"/>
+          <w:szCs w:val="24"/>
+        </w:rPr>
+        <w:t>Sadsad</w:t>
+      </w:r>
+    </w:p>
+    <w:p>
+      <w:pPr>
+        <w:pStyle w:val="PargrafodaLista"/>
+        <w:rPr>
+          <w:b/>
+          <w:sz w:val="24"/>
+          <w:szCs w:val="24"/>
+        </w:rPr>
+      </w:pPr>
+    </w:p>
+    <w:p>
+      <w:pPr>
+        <w:pStyle w:val="PargrafodaLista"/>
+        <w:numPr>
+          <w:ilvl w:val="0"/>
+          <w:numId w:val="19"/>
+        </w:numPr>
+        <w:jc w:val="both"/>
+        <w:rPr>
+          <w:b/>
+          <w:sz w:val="24"/>
+          <w:szCs w:val="24"/>
+        </w:rPr>
+      </w:pPr>
+      <w:r>
+        <w:rPr>
+          <w:b/>
+          <w:sz w:val="24"/>
+          <w:szCs w:val="24"/>
+        </w:rPr>
+        <w:t>dasdsadsad</w:t>
       </w:r>
     </w:p>
     <w:p>

</xml_diff>

<commit_message>
Atualizado relatório (feito até à pergunta 13)
</commit_message>
<xml_diff>
--- a/TP3/TP3-Relatório.docx
+++ b/TP3/TP3-Relatório.docx
@@ -119,7 +119,17 @@
           <w:sz w:val="24"/>
           <w:szCs w:val="24"/>
         </w:rPr>
-        <w:t>Identifique em que frequência do espectro está a operar a rede sem fios, e o canal corresponde essa frequência (pode confirmar com a norma IEEE 802.11).</w:t>
+        <w:t>Identifique em que frequência do espectro está a operar a rede sem fios, e o canal corresponde essa frequência (pode confirmar com a</w:t>
+      </w:r>
+      <w:bookmarkStart w:id="0" w:name="_GoBack"/>
+      <w:bookmarkEnd w:id="0"/>
+      <w:r>
+        <w:rPr>
+          <w:b/>
+          <w:sz w:val="24"/>
+          <w:szCs w:val="24"/>
+        </w:rPr>
+        <w:t xml:space="preserve"> norma IEEE 802.11).</w:t>
       </w:r>
     </w:p>
     <w:p>
@@ -155,16 +165,6 @@
         </w:rPr>
         <w:t>. O canal correspondente a esta frequência é o canal 6.</w:t>
       </w:r>
-    </w:p>
-    <w:p>
-      <w:pPr>
-        <w:pStyle w:val="PargrafodaLista"/>
-        <w:jc w:val="both"/>
-        <w:rPr>
-          <w:sz w:val="24"/>
-          <w:szCs w:val="24"/>
-        </w:rPr>
-      </w:pPr>
     </w:p>
     <w:p>
       <w:pPr>
@@ -220,19 +220,36 @@
           <w:sz w:val="24"/>
           <w:szCs w:val="24"/>
         </w:rPr>
-        <w:t>PHY type</w:t>
-      </w:r>
-      <w:r>
-        <w:rPr>
-          <w:sz w:val="24"/>
-          <w:szCs w:val="24"/>
-        </w:rPr>
-        <w:t>) é o 802.11b. O débito a que foi enviada a trama é de 2.0 Mb/s.</w:t>
-      </w:r>
-    </w:p>
-    <w:p>
-      <w:pPr>
-        <w:pStyle w:val="PargrafodaLista"/>
+        <w:t xml:space="preserve">PHY </w:t>
+      </w:r>
+      <w:proofErr w:type="spellStart"/>
+      <w:r>
+        <w:rPr>
+          <w:i/>
+          <w:sz w:val="24"/>
+          <w:szCs w:val="24"/>
+        </w:rPr>
+        <w:t>type</w:t>
+      </w:r>
+      <w:proofErr w:type="spellEnd"/>
+      <w:r>
+        <w:rPr>
+          <w:sz w:val="24"/>
+          <w:szCs w:val="24"/>
+        </w:rPr>
+        <w:t>) é o 802.11b. O débito a que fo</w:t>
+      </w:r>
+      <w:r>
+        <w:rPr>
+          <w:sz w:val="24"/>
+          <w:szCs w:val="24"/>
+        </w:rPr>
+        <w:t>i enviada a trama é de 2.0 Mb/s.</w:t>
+      </w:r>
+    </w:p>
+    <w:p>
+      <w:pPr>
+        <w:ind w:left="708"/>
         <w:jc w:val="both"/>
         <w:rPr>
           <w:sz w:val="24"/>
@@ -247,6 +264,7 @@
           <w:ilvl w:val="0"/>
           <w:numId w:val="19"/>
         </w:numPr>
+        <w:spacing w:line="240" w:lineRule="auto"/>
         <w:jc w:val="both"/>
         <w:rPr>
           <w:b/>
@@ -273,6 +291,7 @@
     </w:p>
     <w:p>
       <w:pPr>
+        <w:spacing w:line="240" w:lineRule="auto"/>
         <w:ind w:left="708"/>
         <w:jc w:val="both"/>
         <w:rPr>
@@ -291,6 +310,7 @@
     </w:p>
     <w:p>
       <w:pPr>
+        <w:spacing w:line="240" w:lineRule="auto"/>
         <w:ind w:left="708"/>
         <w:jc w:val="both"/>
         <w:rPr>
@@ -328,6 +348,7 @@
         </w:rPr>
         <w:t xml:space="preserve">Qual o tipo de uma trama </w:t>
       </w:r>
+      <w:proofErr w:type="spellStart"/>
       <w:r>
         <w:rPr>
           <w:rFonts w:cstheme="minorHAnsi"/>
@@ -338,6 +359,7 @@
         </w:rPr>
         <w:t>beacon</w:t>
       </w:r>
+      <w:proofErr w:type="spellEnd"/>
       <w:r>
         <w:rPr>
           <w:rFonts w:cstheme="minorHAnsi"/>
@@ -366,6 +388,7 @@
         </w:rPr>
         <w:t xml:space="preserve"> </w:t>
       </w:r>
+      <w:proofErr w:type="spellStart"/>
       <w:r>
         <w:rPr>
           <w:rFonts w:cstheme="minorHAnsi"/>
@@ -376,6 +399,7 @@
         </w:rPr>
         <w:t>trama</w:t>
       </w:r>
+      <w:proofErr w:type="spellEnd"/>
       <w:r>
         <w:rPr>
           <w:rFonts w:cstheme="minorHAnsi"/>
@@ -385,6 +409,7 @@
         </w:rPr>
         <w:t xml:space="preserve"> </w:t>
       </w:r>
+      <w:proofErr w:type="spellStart"/>
       <w:r>
         <w:rPr>
           <w:rFonts w:cstheme="minorHAnsi"/>
@@ -395,6 +420,7 @@
         </w:rPr>
         <w:t>estão</w:t>
       </w:r>
+      <w:proofErr w:type="spellEnd"/>
       <w:r>
         <w:rPr>
           <w:rFonts w:cstheme="minorHAnsi"/>
@@ -404,6 +430,7 @@
         </w:rPr>
         <w:t xml:space="preserve"> </w:t>
       </w:r>
+      <w:proofErr w:type="spellStart"/>
       <w:r>
         <w:rPr>
           <w:rFonts w:cstheme="minorHAnsi"/>
@@ -412,7 +439,18 @@
           <w:szCs w:val="24"/>
           <w:lang w:val="en-US"/>
         </w:rPr>
-        <w:t>especificados.</w:t>
+        <w:t>especificados</w:t>
+      </w:r>
+      <w:proofErr w:type="spellEnd"/>
+      <w:r>
+        <w:rPr>
+          <w:rFonts w:cstheme="minorHAnsi"/>
+          <w:b/>
+          <w:sz w:val="24"/>
+          <w:szCs w:val="24"/>
+          <w:lang w:val="en-US"/>
+        </w:rPr>
+        <w:t>.</w:t>
       </w:r>
     </w:p>
     <w:p>
@@ -462,6 +500,7 @@
         </w:rPr>
         <w:t xml:space="preserve"> da trama </w:t>
       </w:r>
+      <w:proofErr w:type="spellStart"/>
       <w:r>
         <w:rPr>
           <w:rFonts w:cstheme="minorHAnsi"/>
@@ -471,6 +510,7 @@
         </w:rPr>
         <w:t>beacon</w:t>
       </w:r>
+      <w:proofErr w:type="spellEnd"/>
       <w:r>
         <w:rPr>
           <w:rFonts w:cstheme="minorHAnsi"/>
@@ -486,11 +526,31 @@
           <w:sz w:val="24"/>
           <w:szCs w:val="24"/>
         </w:rPr>
-        <w:t>Management frame (0)</w:t>
-      </w:r>
+        <w:t xml:space="preserve">Management </w:t>
+      </w:r>
+      <w:proofErr w:type="spellStart"/>
       <w:r>
         <w:rPr>
           <w:rFonts w:cstheme="minorHAnsi"/>
+          <w:i/>
+          <w:sz w:val="24"/>
+          <w:szCs w:val="24"/>
+        </w:rPr>
+        <w:t>frame</w:t>
+      </w:r>
+      <w:proofErr w:type="spellEnd"/>
+      <w:r>
+        <w:rPr>
+          <w:rFonts w:cstheme="minorHAnsi"/>
+          <w:i/>
+          <w:sz w:val="24"/>
+          <w:szCs w:val="24"/>
+        </w:rPr>
+        <w:t xml:space="preserve"> (0)</w:t>
+      </w:r>
+      <w:r>
+        <w:rPr>
+          <w:rFonts w:cstheme="minorHAnsi"/>
           <w:sz w:val="24"/>
           <w:szCs w:val="24"/>
         </w:rPr>
@@ -512,6 +572,7 @@
         </w:rPr>
         <w:t xml:space="preserve">s no campo de controlo da trama </w:t>
       </w:r>
+      <w:proofErr w:type="spellStart"/>
       <w:r>
         <w:rPr>
           <w:rFonts w:cstheme="minorHAnsi"/>
@@ -521,6 +582,7 @@
         </w:rPr>
         <w:t>beacon</w:t>
       </w:r>
+      <w:proofErr w:type="spellEnd"/>
       <w:r>
         <w:rPr>
           <w:rFonts w:cstheme="minorHAnsi"/>
@@ -548,9 +610,247 @@
     <w:p>
       <w:pPr>
         <w:pStyle w:val="PargrafodaLista"/>
+        <w:numPr>
+          <w:ilvl w:val="0"/>
+          <w:numId w:val="19"/>
+        </w:numPr>
         <w:jc w:val="both"/>
         <w:rPr>
           <w:b/>
+          <w:sz w:val="24"/>
+          <w:szCs w:val="24"/>
+        </w:rPr>
+      </w:pPr>
+      <w:r>
+        <w:rPr>
+          <w:b/>
+          <w:sz w:val="24"/>
+          <w:szCs w:val="24"/>
+        </w:rPr>
+        <w:t xml:space="preserve">Identifique os </w:t>
+      </w:r>
+      <w:proofErr w:type="spellStart"/>
+      <w:r>
+        <w:rPr>
+          <w:b/>
+          <w:sz w:val="24"/>
+          <w:szCs w:val="24"/>
+        </w:rPr>
+        <w:t>SSIDs</w:t>
+      </w:r>
+      <w:proofErr w:type="spellEnd"/>
+      <w:r>
+        <w:rPr>
+          <w:b/>
+          <w:sz w:val="24"/>
+          <w:szCs w:val="24"/>
+        </w:rPr>
+        <w:t xml:space="preserve"> dos </w:t>
+      </w:r>
+      <w:proofErr w:type="spellStart"/>
+      <w:r>
+        <w:rPr>
+          <w:b/>
+          <w:sz w:val="24"/>
+          <w:szCs w:val="24"/>
+        </w:rPr>
+        <w:t>APs</w:t>
+      </w:r>
+      <w:proofErr w:type="spellEnd"/>
+      <w:r>
+        <w:rPr>
+          <w:b/>
+          <w:sz w:val="24"/>
+          <w:szCs w:val="24"/>
+        </w:rPr>
+        <w:t xml:space="preserve"> (Access </w:t>
+      </w:r>
+      <w:proofErr w:type="spellStart"/>
+      <w:r>
+        <w:rPr>
+          <w:b/>
+          <w:sz w:val="24"/>
+          <w:szCs w:val="24"/>
+        </w:rPr>
+        <w:t>Points</w:t>
+      </w:r>
+      <w:proofErr w:type="spellEnd"/>
+      <w:r>
+        <w:rPr>
+          <w:b/>
+          <w:sz w:val="24"/>
+          <w:szCs w:val="24"/>
+        </w:rPr>
+        <w:t>) que estão a operar na rede e diga qual tende a proporcio</w:t>
+      </w:r>
+      <w:r>
+        <w:rPr>
+          <w:b/>
+          <w:sz w:val="24"/>
+          <w:szCs w:val="24"/>
+        </w:rPr>
+        <w:t>nar a melhor qualidade de sinal.</w:t>
+      </w:r>
+    </w:p>
+    <w:p>
+      <w:pPr>
+        <w:pStyle w:val="PargrafodaLista"/>
+        <w:jc w:val="both"/>
+        <w:rPr>
+          <w:b/>
+          <w:sz w:val="24"/>
+          <w:szCs w:val="24"/>
+        </w:rPr>
+      </w:pPr>
+    </w:p>
+    <w:p>
+      <w:pPr>
+        <w:pStyle w:val="PargrafodaLista"/>
+        <w:jc w:val="both"/>
+        <w:rPr>
+          <w:sz w:val="24"/>
+          <w:szCs w:val="24"/>
+        </w:rPr>
+      </w:pPr>
+      <w:r>
+        <w:rPr>
+          <w:sz w:val="24"/>
+          <w:szCs w:val="24"/>
+        </w:rPr>
+        <w:t xml:space="preserve">Os </w:t>
+      </w:r>
+      <w:proofErr w:type="spellStart"/>
+      <w:r>
+        <w:rPr>
+          <w:sz w:val="24"/>
+          <w:szCs w:val="24"/>
+        </w:rPr>
+        <w:t>SSIDs</w:t>
+      </w:r>
+      <w:proofErr w:type="spellEnd"/>
+      <w:r>
+        <w:rPr>
+          <w:sz w:val="24"/>
+          <w:szCs w:val="24"/>
+        </w:rPr>
+        <w:t xml:space="preserve"> dos </w:t>
+      </w:r>
+      <w:proofErr w:type="spellStart"/>
+      <w:r>
+        <w:rPr>
+          <w:i/>
+          <w:sz w:val="24"/>
+          <w:szCs w:val="24"/>
+        </w:rPr>
+        <w:t>access</w:t>
+      </w:r>
+      <w:proofErr w:type="spellEnd"/>
+      <w:r>
+        <w:rPr>
+          <w:i/>
+          <w:sz w:val="24"/>
+          <w:szCs w:val="24"/>
+        </w:rPr>
+        <w:t xml:space="preserve"> </w:t>
+      </w:r>
+      <w:proofErr w:type="spellStart"/>
+      <w:r>
+        <w:rPr>
+          <w:i/>
+          <w:sz w:val="24"/>
+          <w:szCs w:val="24"/>
+        </w:rPr>
+        <w:t>points</w:t>
+      </w:r>
+      <w:proofErr w:type="spellEnd"/>
+      <w:r>
+        <w:rPr>
+          <w:i/>
+          <w:sz w:val="24"/>
+          <w:szCs w:val="24"/>
+        </w:rPr>
+        <w:t xml:space="preserve"> </w:t>
+      </w:r>
+      <w:r>
+        <w:rPr>
+          <w:sz w:val="24"/>
+          <w:szCs w:val="24"/>
+        </w:rPr>
+        <w:t xml:space="preserve">que estão a operar na rede são “30 </w:t>
+      </w:r>
+      <w:proofErr w:type="spellStart"/>
+      <w:r>
+        <w:rPr>
+          <w:sz w:val="24"/>
+          <w:szCs w:val="24"/>
+        </w:rPr>
+        <w:t>Munroe</w:t>
+      </w:r>
+      <w:proofErr w:type="spellEnd"/>
+      <w:r>
+        <w:rPr>
+          <w:sz w:val="24"/>
+          <w:szCs w:val="24"/>
+        </w:rPr>
+        <w:t xml:space="preserve"> St” e “linksys12”.</w:t>
+      </w:r>
+      <w:r>
+        <w:rPr>
+          <w:sz w:val="24"/>
+          <w:szCs w:val="24"/>
+        </w:rPr>
+        <w:t xml:space="preserve"> O </w:t>
+      </w:r>
+      <w:r>
+        <w:rPr>
+          <w:sz w:val="24"/>
+          <w:szCs w:val="24"/>
+        </w:rPr>
+        <w:t xml:space="preserve">AP </w:t>
+      </w:r>
+      <w:r>
+        <w:rPr>
+          <w:sz w:val="24"/>
+          <w:szCs w:val="24"/>
+        </w:rPr>
+        <w:t>que tende a proporcionar a melhor qualidade do sinal é o “</w:t>
+      </w:r>
+      <w:r>
+        <w:rPr>
+          <w:sz w:val="24"/>
+          <w:szCs w:val="24"/>
+        </w:rPr>
+        <w:t xml:space="preserve">30 </w:t>
+      </w:r>
+      <w:proofErr w:type="spellStart"/>
+      <w:r>
+        <w:rPr>
+          <w:sz w:val="24"/>
+          <w:szCs w:val="24"/>
+        </w:rPr>
+        <w:t>Munroe</w:t>
+      </w:r>
+      <w:proofErr w:type="spellEnd"/>
+      <w:r>
+        <w:rPr>
+          <w:sz w:val="24"/>
+          <w:szCs w:val="24"/>
+        </w:rPr>
+        <w:t xml:space="preserve"> St</w:t>
+      </w:r>
+      <w:r>
+        <w:rPr>
+          <w:sz w:val="24"/>
+          <w:szCs w:val="24"/>
+        </w:rPr>
+        <w:t>”.</w:t>
+      </w:r>
+    </w:p>
+    <w:p>
+      <w:pPr>
+        <w:pStyle w:val="PargrafodaLista"/>
+        <w:jc w:val="both"/>
+        <w:rPr>
           <w:sz w:val="24"/>
           <w:szCs w:val="24"/>
         </w:rPr>
@@ -576,113 +876,342 @@
           <w:sz w:val="24"/>
           <w:szCs w:val="24"/>
         </w:rPr>
-        <w:t>Identifique os SSIDs dos APs (Access Points) que estão a operar na rede e diga qual tende a proporcio</w:t>
-      </w:r>
-      <w:r>
-        <w:rPr>
-          <w:b/>
-          <w:sz w:val="24"/>
-          <w:szCs w:val="24"/>
-        </w:rPr>
-        <w:t>nar a melhor qualidade de sinal.</w:t>
+        <w:t xml:space="preserve">Para dois dos </w:t>
+      </w:r>
+      <w:proofErr w:type="spellStart"/>
+      <w:r>
+        <w:rPr>
+          <w:b/>
+          <w:sz w:val="24"/>
+          <w:szCs w:val="24"/>
+        </w:rPr>
+        <w:t>APs</w:t>
+      </w:r>
+      <w:proofErr w:type="spellEnd"/>
+      <w:r>
+        <w:rPr>
+          <w:b/>
+          <w:sz w:val="24"/>
+          <w:szCs w:val="24"/>
+        </w:rPr>
+        <w:t xml:space="preserve"> identificados, indique quais são os intervalos de tempo previstos entre as transmissões de tramas </w:t>
+      </w:r>
+      <w:proofErr w:type="spellStart"/>
+      <w:r>
+        <w:rPr>
+          <w:b/>
+          <w:i/>
+          <w:sz w:val="24"/>
+          <w:szCs w:val="24"/>
+        </w:rPr>
+        <w:t>beacon</w:t>
+      </w:r>
+      <w:proofErr w:type="spellEnd"/>
+      <w:r>
+        <w:rPr>
+          <w:b/>
+          <w:sz w:val="24"/>
+          <w:szCs w:val="24"/>
+        </w:rPr>
+        <w:t>. (N</w:t>
+      </w:r>
+      <w:r>
+        <w:rPr>
+          <w:b/>
+          <w:sz w:val="24"/>
+          <w:szCs w:val="24"/>
+        </w:rPr>
+        <w:t xml:space="preserve">ota: este valor é anunciado na própria trama </w:t>
+      </w:r>
+      <w:proofErr w:type="spellStart"/>
+      <w:r>
+        <w:rPr>
+          <w:b/>
+          <w:i/>
+          <w:sz w:val="24"/>
+          <w:szCs w:val="24"/>
+        </w:rPr>
+        <w:t>beacon</w:t>
+      </w:r>
+      <w:proofErr w:type="spellEnd"/>
+      <w:r>
+        <w:rPr>
+          <w:b/>
+          <w:sz w:val="24"/>
+          <w:szCs w:val="24"/>
+        </w:rPr>
+        <w:t xml:space="preserve">). </w:t>
+      </w:r>
+      <w:r>
+        <w:rPr>
+          <w:b/>
+          <w:sz w:val="24"/>
+          <w:szCs w:val="24"/>
+        </w:rPr>
+        <w:t xml:space="preserve">Na prática, a periodicidade de tramas </w:t>
+      </w:r>
+      <w:proofErr w:type="spellStart"/>
+      <w:r>
+        <w:rPr>
+          <w:b/>
+          <w:i/>
+          <w:sz w:val="24"/>
+          <w:szCs w:val="24"/>
+        </w:rPr>
+        <w:t>beacon</w:t>
+      </w:r>
+      <w:proofErr w:type="spellEnd"/>
+      <w:r>
+        <w:rPr>
+          <w:b/>
+          <w:sz w:val="24"/>
+          <w:szCs w:val="24"/>
+        </w:rPr>
+        <w:t xml:space="preserve"> é verificada? Tente explicar porquê.</w:t>
+      </w:r>
+    </w:p>
+    <w:p>
+      <w:pPr>
+        <w:ind w:left="708"/>
+        <w:jc w:val="both"/>
+        <w:rPr>
+          <w:sz w:val="24"/>
+          <w:szCs w:val="24"/>
+        </w:rPr>
+      </w:pPr>
+      <w:r>
+        <w:rPr>
+          <w:sz w:val="24"/>
+          <w:szCs w:val="24"/>
+        </w:rPr>
+        <w:t xml:space="preserve">Tanto o AP cujo SSID é “30 </w:t>
+      </w:r>
+      <w:proofErr w:type="spellStart"/>
+      <w:r>
+        <w:rPr>
+          <w:sz w:val="24"/>
+          <w:szCs w:val="24"/>
+        </w:rPr>
+        <w:t>Munroe</w:t>
+      </w:r>
+      <w:proofErr w:type="spellEnd"/>
+      <w:r>
+        <w:rPr>
+          <w:sz w:val="24"/>
+          <w:szCs w:val="24"/>
+        </w:rPr>
+        <w:t xml:space="preserve"> St” como o que é “linksys12” têm um intervalo entre envios de tramas (</w:t>
+      </w:r>
+      <w:proofErr w:type="spellStart"/>
+      <w:r>
+        <w:rPr>
+          <w:i/>
+          <w:sz w:val="24"/>
+          <w:szCs w:val="24"/>
+        </w:rPr>
+        <w:t>beacon</w:t>
+      </w:r>
+      <w:proofErr w:type="spellEnd"/>
+      <w:r>
+        <w:rPr>
+          <w:i/>
+          <w:sz w:val="24"/>
+          <w:szCs w:val="24"/>
+        </w:rPr>
+        <w:t xml:space="preserve"> </w:t>
+      </w:r>
+      <w:proofErr w:type="spellStart"/>
+      <w:r>
+        <w:rPr>
+          <w:i/>
+          <w:sz w:val="24"/>
+          <w:szCs w:val="24"/>
+        </w:rPr>
+        <w:t>interval</w:t>
+      </w:r>
+      <w:proofErr w:type="spellEnd"/>
+      <w:r>
+        <w:rPr>
+          <w:sz w:val="24"/>
+          <w:szCs w:val="24"/>
+        </w:rPr>
+        <w:t xml:space="preserve">) de 0.1024 segundos. </w:t>
+      </w:r>
+    </w:p>
+    <w:p>
+      <w:pPr>
+        <w:ind w:left="708"/>
+        <w:jc w:val="both"/>
+        <w:rPr>
+          <w:sz w:val="24"/>
+          <w:szCs w:val="24"/>
+        </w:rPr>
+      </w:pPr>
+      <w:r>
+        <w:rPr>
+          <w:sz w:val="24"/>
+          <w:szCs w:val="24"/>
+        </w:rPr>
+        <w:lastRenderedPageBreak/>
+        <w:t xml:space="preserve">No entanto, na prática, o que se verifica é que a receção das tramas de </w:t>
+      </w:r>
+      <w:proofErr w:type="spellStart"/>
+      <w:r>
+        <w:rPr>
+          <w:i/>
+          <w:sz w:val="24"/>
+          <w:szCs w:val="24"/>
+        </w:rPr>
+        <w:t>beacon</w:t>
+      </w:r>
+      <w:proofErr w:type="spellEnd"/>
+      <w:r>
+        <w:rPr>
+          <w:i/>
+          <w:sz w:val="24"/>
+          <w:szCs w:val="24"/>
+        </w:rPr>
+        <w:t xml:space="preserve"> </w:t>
+      </w:r>
+      <w:r>
+        <w:rPr>
+          <w:sz w:val="24"/>
+          <w:szCs w:val="24"/>
+        </w:rPr>
+        <w:t xml:space="preserve">do “30 </w:t>
+      </w:r>
+      <w:proofErr w:type="spellStart"/>
+      <w:r>
+        <w:rPr>
+          <w:sz w:val="24"/>
+          <w:szCs w:val="24"/>
+        </w:rPr>
+        <w:t>Munroe</w:t>
+      </w:r>
+      <w:proofErr w:type="spellEnd"/>
+      <w:r>
+        <w:rPr>
+          <w:sz w:val="24"/>
+          <w:szCs w:val="24"/>
+        </w:rPr>
+        <w:t xml:space="preserve"> St” ocorre num tempo bastante próximo ao </w:t>
+      </w:r>
+      <w:proofErr w:type="spellStart"/>
+      <w:r>
+        <w:rPr>
+          <w:i/>
+          <w:sz w:val="24"/>
+          <w:szCs w:val="24"/>
+        </w:rPr>
+        <w:t>beacon</w:t>
+      </w:r>
+      <w:proofErr w:type="spellEnd"/>
+      <w:r>
+        <w:rPr>
+          <w:i/>
+          <w:sz w:val="24"/>
+          <w:szCs w:val="24"/>
+        </w:rPr>
+        <w:t xml:space="preserve"> </w:t>
+      </w:r>
+      <w:proofErr w:type="spellStart"/>
+      <w:r>
+        <w:rPr>
+          <w:i/>
+          <w:sz w:val="24"/>
+          <w:szCs w:val="24"/>
+        </w:rPr>
+        <w:t>interval</w:t>
+      </w:r>
+      <w:proofErr w:type="spellEnd"/>
+      <w:r>
+        <w:rPr>
+          <w:sz w:val="24"/>
+          <w:szCs w:val="24"/>
+        </w:rPr>
+        <w:t>, enquanto que no caso do “linksys12”, existe uma grande variação na receção das tramas.</w:t>
+      </w:r>
+    </w:p>
+    <w:p>
+      <w:pPr>
+        <w:ind w:left="708"/>
+        <w:jc w:val="both"/>
+        <w:rPr>
+          <w:sz w:val="24"/>
+          <w:szCs w:val="24"/>
+        </w:rPr>
+      </w:pPr>
+      <w:r>
+        <w:rPr>
+          <w:sz w:val="24"/>
+          <w:szCs w:val="24"/>
+        </w:rPr>
+        <w:t xml:space="preserve">Tal pode explicar-se como sendo uma implicação direta da menor qualidade de sinal registada para o “linksys12” que, apesar de até poder enviar as tramas </w:t>
+      </w:r>
+      <w:proofErr w:type="spellStart"/>
+      <w:r>
+        <w:rPr>
+          <w:i/>
+          <w:sz w:val="24"/>
+          <w:szCs w:val="24"/>
+        </w:rPr>
+        <w:t>beacon</w:t>
+      </w:r>
+      <w:proofErr w:type="spellEnd"/>
+      <w:r>
+        <w:rPr>
+          <w:i/>
+          <w:sz w:val="24"/>
+          <w:szCs w:val="24"/>
+        </w:rPr>
+        <w:t xml:space="preserve"> </w:t>
+      </w:r>
+      <w:r>
+        <w:rPr>
+          <w:sz w:val="24"/>
+          <w:szCs w:val="24"/>
+        </w:rPr>
+        <w:t xml:space="preserve">no tempo especificado pelo seu </w:t>
+      </w:r>
+      <w:proofErr w:type="spellStart"/>
+      <w:r>
+        <w:rPr>
+          <w:i/>
+          <w:sz w:val="24"/>
+          <w:szCs w:val="24"/>
+        </w:rPr>
+        <w:t>beacon</w:t>
+      </w:r>
+      <w:proofErr w:type="spellEnd"/>
+      <w:r>
+        <w:rPr>
+          <w:i/>
+          <w:sz w:val="24"/>
+          <w:szCs w:val="24"/>
+        </w:rPr>
+        <w:t xml:space="preserve"> </w:t>
+      </w:r>
+      <w:proofErr w:type="spellStart"/>
+      <w:r>
+        <w:rPr>
+          <w:i/>
+          <w:sz w:val="24"/>
+          <w:szCs w:val="24"/>
+        </w:rPr>
+        <w:t>interval</w:t>
+      </w:r>
+      <w:proofErr w:type="spellEnd"/>
+      <w:r>
+        <w:rPr>
+          <w:sz w:val="24"/>
+          <w:szCs w:val="24"/>
+        </w:rPr>
+        <w:t>, não são recebidas pelo computador no qual se fez a captura.</w:t>
       </w:r>
     </w:p>
     <w:p>
       <w:pPr>
         <w:pStyle w:val="PargrafodaLista"/>
-        <w:jc w:val="both"/>
-        <w:rPr>
-          <w:b/>
-          <w:sz w:val="24"/>
-          <w:szCs w:val="24"/>
-        </w:rPr>
-      </w:pPr>
-    </w:p>
-    <w:p>
-      <w:pPr>
-        <w:pStyle w:val="PargrafodaLista"/>
-        <w:jc w:val="both"/>
-        <w:rPr>
-          <w:sz w:val="24"/>
-          <w:szCs w:val="24"/>
-        </w:rPr>
-      </w:pPr>
-      <w:r>
-        <w:rPr>
-          <w:sz w:val="24"/>
-          <w:szCs w:val="24"/>
-        </w:rPr>
-        <w:t xml:space="preserve">Os SSIDs dos </w:t>
-      </w:r>
-      <w:r>
-        <w:rPr>
-          <w:i/>
-          <w:sz w:val="24"/>
-          <w:szCs w:val="24"/>
-        </w:rPr>
-        <w:t xml:space="preserve">access points </w:t>
-      </w:r>
-      <w:r>
-        <w:rPr>
-          <w:sz w:val="24"/>
-          <w:szCs w:val="24"/>
-        </w:rPr>
-        <w:t>que estão a operar na rede são “30 Munroe St” e “linksys12”.</w:t>
-      </w:r>
-      <w:r>
-        <w:rPr>
-          <w:sz w:val="24"/>
-          <w:szCs w:val="24"/>
-        </w:rPr>
-        <w:t xml:space="preserve"> O que tende a proporcionar a melhor qualidade do sinal é o “</w:t>
-      </w:r>
-      <w:r>
-        <w:rPr>
-          <w:sz w:val="24"/>
-          <w:szCs w:val="24"/>
-        </w:rPr>
-        <w:t>30 Munroe St</w:t>
-      </w:r>
-      <w:r>
-        <w:rPr>
-          <w:sz w:val="24"/>
-          <w:szCs w:val="24"/>
-        </w:rPr>
-        <w:t>”.</w:t>
-      </w:r>
-    </w:p>
-    <w:p>
-      <w:pPr>
-        <w:jc w:val="both"/>
-        <w:rPr>
-          <w:b/>
-          <w:sz w:val="24"/>
-          <w:szCs w:val="24"/>
-        </w:rPr>
-      </w:pPr>
-    </w:p>
-    <w:p>
-      <w:pPr>
-        <w:jc w:val="both"/>
-        <w:rPr>
-          <w:b/>
-          <w:sz w:val="24"/>
-          <w:szCs w:val="24"/>
-        </w:rPr>
-      </w:pPr>
-    </w:p>
-    <w:p>
-      <w:pPr>
-        <w:jc w:val="both"/>
-        <w:rPr>
-          <w:b/>
-          <w:sz w:val="24"/>
-          <w:szCs w:val="24"/>
-        </w:rPr>
-      </w:pPr>
-    </w:p>
-    <w:p>
-      <w:pPr>
         <w:jc w:val="both"/>
         <w:rPr>
           <w:b/>
@@ -711,9 +1240,9 @@
           <w:sz w:val="24"/>
           <w:szCs w:val="24"/>
         </w:rPr>
-        <w:lastRenderedPageBreak/>
-        <w:t xml:space="preserve">Para dois dos APs identificados, indique quais são os intervalos de tempo previstos entre as transmissões de tramas </w:t>
-      </w:r>
+        <w:t xml:space="preserve">Identifique e registe todos os endereços MAC usados nas tramas </w:t>
+      </w:r>
+      <w:proofErr w:type="spellStart"/>
       <w:r>
         <w:rPr>
           <w:b/>
@@ -723,205 +1252,241 @@
         </w:rPr>
         <w:t>beacon</w:t>
       </w:r>
-      <w:r>
-        <w:rPr>
-          <w:b/>
-          <w:sz w:val="24"/>
-          <w:szCs w:val="24"/>
-        </w:rPr>
-        <w:t>. (N</w:t>
-      </w:r>
-      <w:r>
-        <w:rPr>
-          <w:b/>
-          <w:sz w:val="24"/>
-          <w:szCs w:val="24"/>
-        </w:rPr>
-        <w:t xml:space="preserve">ota: este valor é anunciado na própria trama </w:t>
-      </w:r>
-      <w:r>
-        <w:rPr>
-          <w:b/>
-          <w:i/>
-          <w:sz w:val="24"/>
-          <w:szCs w:val="24"/>
-        </w:rPr>
-        <w:t>beacon</w:t>
-      </w:r>
-      <w:r>
-        <w:rPr>
-          <w:b/>
-          <w:sz w:val="24"/>
-          <w:szCs w:val="24"/>
-        </w:rPr>
-        <w:t xml:space="preserve">). </w:t>
-      </w:r>
-      <w:r>
-        <w:rPr>
-          <w:b/>
-          <w:sz w:val="24"/>
-          <w:szCs w:val="24"/>
-        </w:rPr>
-        <w:t xml:space="preserve">Na prática, a periodicidade de tramas </w:t>
-      </w:r>
-      <w:r>
-        <w:rPr>
-          <w:b/>
-          <w:i/>
-          <w:sz w:val="24"/>
-          <w:szCs w:val="24"/>
-        </w:rPr>
-        <w:t>beacon</w:t>
-      </w:r>
-      <w:r>
-        <w:rPr>
-          <w:b/>
-          <w:sz w:val="24"/>
-          <w:szCs w:val="24"/>
-        </w:rPr>
-        <w:t xml:space="preserve"> é verificada? Tente explicar porquê.</w:t>
-      </w:r>
-    </w:p>
-    <w:p>
-      <w:pPr>
-        <w:ind w:left="708"/>
+      <w:proofErr w:type="spellEnd"/>
+      <w:r>
+        <w:rPr>
+          <w:b/>
+          <w:sz w:val="24"/>
+          <w:szCs w:val="24"/>
+        </w:rPr>
+        <w:t xml:space="preserve"> enviadas pelos </w:t>
+      </w:r>
+      <w:proofErr w:type="spellStart"/>
+      <w:r>
+        <w:rPr>
+          <w:b/>
+          <w:sz w:val="24"/>
+          <w:szCs w:val="24"/>
+        </w:rPr>
+        <w:t>APs.</w:t>
+      </w:r>
+      <w:proofErr w:type="spellEnd"/>
+      <w:r>
+        <w:rPr>
+          <w:b/>
+          <w:sz w:val="24"/>
+          <w:szCs w:val="24"/>
+        </w:rPr>
+        <w:t xml:space="preserve"> Recorde que fonte, destino e BSS ID são endereços contidos no cabeçalho das tramas 802.11. Para uma descrição detalhada da estrutura da trama 802.11, consulte o anexo ao enunciado.</w:t>
+      </w:r>
+      <w:r>
+        <w:rPr>
+          <w:b/>
+          <w:sz w:val="24"/>
+          <w:szCs w:val="24"/>
+        </w:rPr>
+        <w:t xml:space="preserve"> </w:t>
+      </w:r>
+    </w:p>
+    <w:p>
+      <w:pPr>
+        <w:pStyle w:val="PargrafodaLista"/>
+        <w:spacing w:after="0" w:line="240" w:lineRule="auto"/>
         <w:jc w:val="both"/>
         <w:rPr>
-          <w:sz w:val="24"/>
-          <w:szCs w:val="24"/>
-        </w:rPr>
-      </w:pPr>
-      <w:r>
-        <w:rPr>
-          <w:sz w:val="24"/>
-          <w:szCs w:val="24"/>
-        </w:rPr>
-        <w:t>Tanto o AP cujo SSID é “30 Munroe St” como o que é “linksys12” têm um intervalo entre envios de tramas (</w:t>
-      </w:r>
-      <w:r>
-        <w:rPr>
-          <w:i/>
-          <w:sz w:val="24"/>
-          <w:szCs w:val="24"/>
-        </w:rPr>
-        <w:t>beacon interval</w:t>
-      </w:r>
-      <w:r>
-        <w:rPr>
-          <w:sz w:val="24"/>
-          <w:szCs w:val="24"/>
-        </w:rPr>
-        <w:t xml:space="preserve">) de 0.1024 segundos. </w:t>
-      </w:r>
-    </w:p>
-    <w:p>
-      <w:pPr>
-        <w:ind w:left="708"/>
+          <w:rFonts w:ascii="Calibri" w:eastAsia="Times New Roman" w:hAnsi="Calibri" w:cs="Calibri"/>
+          <w:color w:val="000000"/>
+          <w:sz w:val="24"/>
+          <w:szCs w:val="24"/>
+        </w:rPr>
+      </w:pPr>
+    </w:p>
+    <w:p>
+      <w:pPr>
+        <w:pStyle w:val="PargrafodaLista"/>
+        <w:spacing w:after="0" w:line="240" w:lineRule="auto"/>
         <w:jc w:val="both"/>
         <w:rPr>
-          <w:sz w:val="24"/>
-          <w:szCs w:val="24"/>
-        </w:rPr>
-      </w:pPr>
-      <w:r>
-        <w:rPr>
-          <w:sz w:val="24"/>
-          <w:szCs w:val="24"/>
-        </w:rPr>
-        <w:t xml:space="preserve">No entanto, na prática, o que se verifica é que a receção das tramas de </w:t>
-      </w:r>
-      <w:r>
-        <w:rPr>
-          <w:i/>
-          <w:sz w:val="24"/>
-          <w:szCs w:val="24"/>
-        </w:rPr>
-        <w:t>beacon</w:t>
-      </w:r>
-      <w:r>
-        <w:rPr>
-          <w:i/>
-          <w:sz w:val="24"/>
-          <w:szCs w:val="24"/>
-        </w:rPr>
-        <w:t xml:space="preserve"> </w:t>
-      </w:r>
-      <w:r>
-        <w:rPr>
-          <w:sz w:val="24"/>
-          <w:szCs w:val="24"/>
-        </w:rPr>
-        <w:t xml:space="preserve">do “30 Munroe St” ocorre num tempo bastante próximo ao </w:t>
-      </w:r>
-      <w:r>
-        <w:rPr>
-          <w:i/>
-          <w:sz w:val="24"/>
-          <w:szCs w:val="24"/>
-        </w:rPr>
-        <w:t>beacon interval</w:t>
-      </w:r>
-      <w:r>
-        <w:rPr>
-          <w:sz w:val="24"/>
-          <w:szCs w:val="24"/>
-        </w:rPr>
-        <w:t>, enquanto que no caso do “linksys12”, existe uma grande variação na receção das tramas.</w:t>
-      </w:r>
-    </w:p>
-    <w:p>
-      <w:pPr>
-        <w:ind w:left="708"/>
+          <w:rFonts w:ascii="Times New Roman" w:eastAsia="Times New Roman" w:hAnsi="Times New Roman" w:cs="Times New Roman"/>
+          <w:sz w:val="24"/>
+          <w:szCs w:val="24"/>
+        </w:rPr>
+      </w:pPr>
+      <w:r>
+        <w:rPr>
+          <w:rFonts w:ascii="Calibri" w:eastAsia="Times New Roman" w:hAnsi="Calibri" w:cs="Calibri"/>
+          <w:color w:val="000000"/>
+          <w:sz w:val="24"/>
+          <w:szCs w:val="24"/>
+        </w:rPr>
+        <w:t xml:space="preserve">Para o AP cujo SSID é “30 </w:t>
+      </w:r>
+      <w:proofErr w:type="spellStart"/>
+      <w:r>
+        <w:rPr>
+          <w:rFonts w:ascii="Calibri" w:eastAsia="Times New Roman" w:hAnsi="Calibri" w:cs="Calibri"/>
+          <w:color w:val="000000"/>
+          <w:sz w:val="24"/>
+          <w:szCs w:val="24"/>
+        </w:rPr>
+        <w:t>Munroe</w:t>
+      </w:r>
+      <w:proofErr w:type="spellEnd"/>
+      <w:r>
+        <w:rPr>
+          <w:rFonts w:ascii="Calibri" w:eastAsia="Times New Roman" w:hAnsi="Calibri" w:cs="Calibri"/>
+          <w:color w:val="000000"/>
+          <w:sz w:val="24"/>
+          <w:szCs w:val="24"/>
+        </w:rPr>
+        <w:t xml:space="preserve"> St”, os endereços MAC da fonte, destino e BSS ID são, respetivamente, 00:</w:t>
+      </w:r>
+      <w:proofErr w:type="gramStart"/>
+      <w:r>
+        <w:rPr>
+          <w:rFonts w:ascii="Calibri" w:eastAsia="Times New Roman" w:hAnsi="Calibri" w:cs="Calibri"/>
+          <w:color w:val="000000"/>
+          <w:sz w:val="24"/>
+          <w:szCs w:val="24"/>
+        </w:rPr>
+        <w:t>16:b</w:t>
+      </w:r>
+      <w:proofErr w:type="gramEnd"/>
+      <w:r>
+        <w:rPr>
+          <w:rFonts w:ascii="Calibri" w:eastAsia="Times New Roman" w:hAnsi="Calibri" w:cs="Calibri"/>
+          <w:color w:val="000000"/>
+          <w:sz w:val="24"/>
+          <w:szCs w:val="24"/>
+        </w:rPr>
+        <w:t xml:space="preserve">6:f7:1d:51, </w:t>
+      </w:r>
+      <w:proofErr w:type="spellStart"/>
+      <w:r>
+        <w:rPr>
+          <w:rFonts w:ascii="Calibri" w:eastAsia="Times New Roman" w:hAnsi="Calibri" w:cs="Calibri"/>
+          <w:color w:val="000000"/>
+          <w:sz w:val="24"/>
+          <w:szCs w:val="24"/>
+        </w:rPr>
+        <w:t>ff:ff:ff:ff:ff:ff</w:t>
+      </w:r>
+      <w:proofErr w:type="spellEnd"/>
+      <w:r>
+        <w:rPr>
+          <w:rFonts w:ascii="Calibri" w:eastAsia="Times New Roman" w:hAnsi="Calibri" w:cs="Calibri"/>
+          <w:color w:val="000000"/>
+          <w:sz w:val="24"/>
+          <w:szCs w:val="24"/>
+        </w:rPr>
+        <w:t xml:space="preserve"> (que denota o </w:t>
+      </w:r>
+      <w:proofErr w:type="spellStart"/>
+      <w:r>
+        <w:rPr>
+          <w:rFonts w:ascii="Calibri" w:eastAsia="Times New Roman" w:hAnsi="Calibri" w:cs="Calibri"/>
+          <w:i/>
+          <w:iCs/>
+          <w:color w:val="000000"/>
+          <w:sz w:val="24"/>
+          <w:szCs w:val="24"/>
+        </w:rPr>
+        <w:t>broadcast</w:t>
+      </w:r>
+      <w:proofErr w:type="spellEnd"/>
+      <w:r>
+        <w:rPr>
+          <w:rFonts w:ascii="Calibri" w:eastAsia="Times New Roman" w:hAnsi="Calibri" w:cs="Calibri"/>
+          <w:color w:val="000000"/>
+          <w:sz w:val="24"/>
+          <w:szCs w:val="24"/>
+        </w:rPr>
+        <w:t>) e 00:16:b6:f7:1d:51.</w:t>
+      </w:r>
+    </w:p>
+    <w:p>
+      <w:pPr>
+        <w:pStyle w:val="PargrafodaLista"/>
+        <w:spacing w:after="0" w:line="240" w:lineRule="auto"/>
         <w:jc w:val="both"/>
         <w:rPr>
-          <w:sz w:val="24"/>
-          <w:szCs w:val="24"/>
-        </w:rPr>
-      </w:pPr>
-      <w:r>
-        <w:rPr>
-          <w:sz w:val="24"/>
-          <w:szCs w:val="24"/>
-        </w:rPr>
-        <w:t xml:space="preserve">Tal pode explicar-se como sendo uma implicação direta da menor qualidade de sinal registada para o “linksys12” que, apesar de até poder enviar as tramas </w:t>
-      </w:r>
-      <w:r>
-        <w:rPr>
-          <w:i/>
-          <w:sz w:val="24"/>
-          <w:szCs w:val="24"/>
-        </w:rPr>
-        <w:t>beacon</w:t>
-      </w:r>
-      <w:r>
-        <w:rPr>
-          <w:i/>
-          <w:sz w:val="24"/>
-          <w:szCs w:val="24"/>
-        </w:rPr>
-        <w:t xml:space="preserve"> </w:t>
-      </w:r>
-      <w:r>
-        <w:rPr>
-          <w:sz w:val="24"/>
-          <w:szCs w:val="24"/>
-        </w:rPr>
-        <w:t xml:space="preserve">no tempo especificado pelo seu </w:t>
-      </w:r>
-      <w:r>
-        <w:rPr>
-          <w:i/>
-          <w:sz w:val="24"/>
-          <w:szCs w:val="24"/>
-        </w:rPr>
-        <w:t>beacon interval</w:t>
-      </w:r>
-      <w:r>
-        <w:rPr>
-          <w:sz w:val="24"/>
-          <w:szCs w:val="24"/>
-        </w:rPr>
-        <w:t>, não são recebidas pelo computador no qual se fez a captura.</w:t>
+          <w:rFonts w:ascii="Times New Roman" w:eastAsia="Times New Roman" w:hAnsi="Times New Roman" w:cs="Times New Roman"/>
+          <w:sz w:val="24"/>
+          <w:szCs w:val="24"/>
+        </w:rPr>
+      </w:pPr>
+    </w:p>
+    <w:p>
+      <w:pPr>
+        <w:pStyle w:val="PargrafodaLista"/>
+        <w:jc w:val="both"/>
+        <w:rPr>
+          <w:b/>
+          <w:sz w:val="24"/>
+          <w:szCs w:val="24"/>
+        </w:rPr>
+      </w:pPr>
+      <w:r>
+        <w:rPr>
+          <w:rFonts w:ascii="Calibri" w:eastAsia="Times New Roman" w:hAnsi="Calibri" w:cs="Calibri"/>
+          <w:color w:val="000000"/>
+          <w:sz w:val="24"/>
+          <w:szCs w:val="24"/>
+        </w:rPr>
+        <w:t xml:space="preserve">Para o AP cujo SSID é “linksys12”, os endereços MAC da fonte, destino e BSS ID são, respetivamente, 00:06:25:67:22:94, </w:t>
+      </w:r>
+      <w:proofErr w:type="spellStart"/>
+      <w:proofErr w:type="gramStart"/>
+      <w:r>
+        <w:rPr>
+          <w:rFonts w:ascii="Calibri" w:eastAsia="Times New Roman" w:hAnsi="Calibri" w:cs="Calibri"/>
+          <w:color w:val="000000"/>
+          <w:sz w:val="24"/>
+          <w:szCs w:val="24"/>
+        </w:rPr>
+        <w:t>ff:ff</w:t>
+      </w:r>
+      <w:proofErr w:type="gramEnd"/>
+      <w:r>
+        <w:rPr>
+          <w:rFonts w:ascii="Calibri" w:eastAsia="Times New Roman" w:hAnsi="Calibri" w:cs="Calibri"/>
+          <w:color w:val="000000"/>
+          <w:sz w:val="24"/>
+          <w:szCs w:val="24"/>
+        </w:rPr>
+        <w:t>:ff:ff:ff:ff</w:t>
+      </w:r>
+      <w:proofErr w:type="spellEnd"/>
+      <w:r>
+        <w:rPr>
+          <w:rFonts w:ascii="Calibri" w:eastAsia="Times New Roman" w:hAnsi="Calibri" w:cs="Calibri"/>
+          <w:color w:val="000000"/>
+          <w:sz w:val="24"/>
+          <w:szCs w:val="24"/>
+        </w:rPr>
+        <w:t xml:space="preserve"> (que denota o </w:t>
+      </w:r>
+      <w:proofErr w:type="spellStart"/>
+      <w:r>
+        <w:rPr>
+          <w:rFonts w:ascii="Calibri" w:eastAsia="Times New Roman" w:hAnsi="Calibri" w:cs="Calibri"/>
+          <w:i/>
+          <w:iCs/>
+          <w:color w:val="000000"/>
+          <w:sz w:val="24"/>
+          <w:szCs w:val="24"/>
+        </w:rPr>
+        <w:t>broadcast</w:t>
+      </w:r>
+      <w:proofErr w:type="spellEnd"/>
+      <w:r>
+        <w:rPr>
+          <w:rFonts w:ascii="Calibri" w:eastAsia="Times New Roman" w:hAnsi="Calibri" w:cs="Calibri"/>
+          <w:color w:val="000000"/>
+          <w:sz w:val="24"/>
+          <w:szCs w:val="24"/>
+        </w:rPr>
+        <w:t>) e 00:06:25:67:22:94.</w:t>
       </w:r>
     </w:p>
     <w:p>
@@ -947,45 +1512,90 @@
           <w:b/>
           <w:sz w:val="24"/>
           <w:szCs w:val="24"/>
-          <w:u w:val="single"/>
-        </w:rPr>
-      </w:pPr>
-      <w:r>
-        <w:rPr>
-          <w:b/>
-          <w:sz w:val="24"/>
-          <w:szCs w:val="24"/>
-          <w:u w:val="single"/>
-        </w:rPr>
-        <w:t xml:space="preserve">Identifique e registe todos os endereços MAC usados nas tramas </w:t>
-      </w:r>
-      <w:r>
-        <w:rPr>
-          <w:b/>
-          <w:i/>
-          <w:sz w:val="24"/>
-          <w:szCs w:val="24"/>
-          <w:u w:val="single"/>
+        </w:rPr>
+      </w:pPr>
+      <w:r>
+        <w:rPr>
+          <w:b/>
+          <w:sz w:val="24"/>
+          <w:szCs w:val="24"/>
+        </w:rPr>
+        <w:t xml:space="preserve">As tramas </w:t>
+      </w:r>
+      <w:proofErr w:type="spellStart"/>
+      <w:r>
+        <w:rPr>
+          <w:b/>
+          <w:i/>
+          <w:sz w:val="24"/>
+          <w:szCs w:val="24"/>
         </w:rPr>
         <w:t>beacon</w:t>
       </w:r>
-      <w:r>
-        <w:rPr>
-          <w:b/>
-          <w:sz w:val="24"/>
-          <w:szCs w:val="24"/>
-          <w:u w:val="single"/>
-        </w:rPr>
-        <w:t xml:space="preserve"> enviadas pelos APs. Recorde que fonte, destino e BSS ID são endereços contidos no cabeçalho das tramas 802.11. Para uma descrição detalhada da estrutura da trama 802.11, consulte o anexo ao enunciado.</w:t>
-      </w:r>
-      <w:r>
-        <w:rPr>
-          <w:b/>
-          <w:sz w:val="24"/>
-          <w:szCs w:val="24"/>
-          <w:u w:val="single"/>
+      <w:proofErr w:type="spellEnd"/>
+      <w:r>
+        <w:rPr>
+          <w:b/>
+          <w:sz w:val="24"/>
+          <w:szCs w:val="24"/>
+        </w:rPr>
+        <w:t xml:space="preserve"> anunciam que o AP pode suportar vários débitos de base assim como vários “</w:t>
+      </w:r>
+      <w:proofErr w:type="spellStart"/>
+      <w:r>
+        <w:rPr>
+          <w:b/>
+          <w:i/>
+          <w:sz w:val="24"/>
+          <w:szCs w:val="24"/>
+        </w:rPr>
+        <w:t>extended</w:t>
+      </w:r>
+      <w:proofErr w:type="spellEnd"/>
+      <w:r>
+        <w:rPr>
+          <w:b/>
+          <w:i/>
+          <w:sz w:val="24"/>
+          <w:szCs w:val="24"/>
         </w:rPr>
         <w:t xml:space="preserve"> </w:t>
+      </w:r>
+      <w:proofErr w:type="spellStart"/>
+      <w:r>
+        <w:rPr>
+          <w:b/>
+          <w:i/>
+          <w:sz w:val="24"/>
+          <w:szCs w:val="24"/>
+        </w:rPr>
+        <w:t>supported</w:t>
+      </w:r>
+      <w:proofErr w:type="spellEnd"/>
+      <w:r>
+        <w:rPr>
+          <w:b/>
+          <w:i/>
+          <w:sz w:val="24"/>
+          <w:szCs w:val="24"/>
+        </w:rPr>
+        <w:t xml:space="preserve"> rates</w:t>
+      </w:r>
+      <w:r>
+        <w:rPr>
+          <w:b/>
+          <w:sz w:val="24"/>
+          <w:szCs w:val="24"/>
+        </w:rPr>
+        <w:t xml:space="preserve">”. </w:t>
+      </w:r>
+      <w:r>
+        <w:rPr>
+          <w:b/>
+          <w:sz w:val="24"/>
+          <w:szCs w:val="24"/>
+        </w:rPr>
+        <w:t>Indique quais são esses débitos.</w:t>
       </w:r>
     </w:p>
     <w:p>
@@ -993,117 +1603,17 @@
         <w:ind w:left="708"/>
         <w:jc w:val="both"/>
         <w:rPr>
-          <w:b/>
-          <w:sz w:val="24"/>
-          <w:szCs w:val="24"/>
-          <w:u w:val="single"/>
-        </w:rPr>
-      </w:pPr>
-      <w:r>
-        <w:rPr>
-          <w:b/>
-          <w:sz w:val="24"/>
-          <w:szCs w:val="24"/>
-          <w:u w:val="single"/>
-        </w:rPr>
-        <w:t>[porque é que se repete o MAC da source em “transmitter address”, “source address” e “BSS ID”]</w:t>
-      </w:r>
-    </w:p>
-    <w:p>
-      <w:pPr>
-        <w:ind w:left="708"/>
-        <w:jc w:val="both"/>
-        <w:rPr>
-          <w:sz w:val="24"/>
-          <w:szCs w:val="24"/>
-        </w:rPr>
-      </w:pPr>
-      <w:r>
-        <w:rPr>
-          <w:sz w:val="24"/>
-          <w:szCs w:val="24"/>
-        </w:rPr>
-        <w:t>Para o AP cujo SSID é “30 Munroe St”, o</w:t>
-      </w:r>
-      <w:r>
-        <w:rPr>
-          <w:sz w:val="24"/>
-          <w:szCs w:val="24"/>
-        </w:rPr>
-        <w:t xml:space="preserve">s endereços MAC da fonte, destino e BSS ID são, respetivamente, ff:ff:ff:ff:ff:ff (que denota o </w:t>
-      </w:r>
-      <w:r>
-        <w:rPr>
-          <w:i/>
-          <w:sz w:val="24"/>
-          <w:szCs w:val="24"/>
-        </w:rPr>
-        <w:t>broadcast</w:t>
-      </w:r>
-      <w:r>
-        <w:rPr>
-          <w:sz w:val="24"/>
-          <w:szCs w:val="24"/>
-        </w:rPr>
-        <w:t xml:space="preserve">), 00:16:b6:f7:1d:51 </w:t>
-      </w:r>
-      <w:r>
-        <w:rPr>
-          <w:sz w:val="24"/>
-          <w:szCs w:val="24"/>
-        </w:rPr>
-        <w:t>e 00:16:b6:f7:1d:51.</w:t>
-      </w:r>
-    </w:p>
-    <w:p>
-      <w:pPr>
-        <w:ind w:left="708"/>
-        <w:jc w:val="both"/>
-        <w:rPr>
-          <w:sz w:val="24"/>
-          <w:szCs w:val="24"/>
-        </w:rPr>
-      </w:pPr>
-      <w:r>
-        <w:rPr>
-          <w:sz w:val="24"/>
-          <w:szCs w:val="24"/>
-        </w:rPr>
-        <w:t>Para o AP cujo SSID é “linksys12”, o</w:t>
-      </w:r>
-      <w:r>
-        <w:rPr>
-          <w:sz w:val="24"/>
-          <w:szCs w:val="24"/>
-        </w:rPr>
-        <w:t xml:space="preserve">s endereços MAC da fonte, destino e BSS ID são, respetivamente, ff:ff:ff:ff:ff:ff (que denota o </w:t>
-      </w:r>
-      <w:r>
-        <w:rPr>
-          <w:i/>
-          <w:sz w:val="24"/>
-          <w:szCs w:val="24"/>
-        </w:rPr>
-        <w:t>broadcast</w:t>
-      </w:r>
-      <w:r>
-        <w:rPr>
-          <w:sz w:val="24"/>
-          <w:szCs w:val="24"/>
-        </w:rPr>
-        <w:t>), 00:06:25:67:22:94 e 00:06:25:67:22:94.</w:t>
-      </w:r>
-    </w:p>
-    <w:p>
-      <w:pPr>
-        <w:pStyle w:val="PargrafodaLista"/>
-        <w:jc w:val="both"/>
-        <w:rPr>
-          <w:b/>
-          <w:sz w:val="24"/>
-          <w:szCs w:val="24"/>
-        </w:rPr>
-      </w:pPr>
+          <w:sz w:val="24"/>
+          <w:szCs w:val="24"/>
+        </w:rPr>
+      </w:pPr>
+      <w:r>
+        <w:rPr>
+          <w:sz w:val="24"/>
+          <w:szCs w:val="24"/>
+        </w:rPr>
+        <w:t>Os débitos suportados são 1, 2, 5.5 e 11 Mb/s.</w:t>
+      </w:r>
     </w:p>
     <w:p>
       <w:pPr>
@@ -1136,66 +1646,149 @@
           <w:sz w:val="24"/>
           <w:szCs w:val="24"/>
         </w:rPr>
-        <w:t xml:space="preserve">As tramas </w:t>
-      </w:r>
-      <w:r>
-        <w:rPr>
-          <w:b/>
-          <w:i/>
-          <w:sz w:val="24"/>
-          <w:szCs w:val="24"/>
-        </w:rPr>
-        <w:t>beacon</w:t>
-      </w:r>
-      <w:r>
-        <w:rPr>
-          <w:b/>
-          <w:sz w:val="24"/>
-          <w:szCs w:val="24"/>
-        </w:rPr>
-        <w:t xml:space="preserve"> anunciam que o AP pode suportar vários débitos de base assim como vários “</w:t>
-      </w:r>
-      <w:r>
-        <w:rPr>
-          <w:b/>
-          <w:i/>
-          <w:sz w:val="24"/>
-          <w:szCs w:val="24"/>
-        </w:rPr>
-        <w:t>extended supported rates</w:t>
-      </w:r>
-      <w:r>
-        <w:rPr>
-          <w:b/>
-          <w:sz w:val="24"/>
-          <w:szCs w:val="24"/>
-        </w:rPr>
-        <w:t xml:space="preserve">”. </w:t>
-      </w:r>
-      <w:r>
-        <w:rPr>
-          <w:b/>
-          <w:sz w:val="24"/>
-          <w:szCs w:val="24"/>
-        </w:rPr>
-        <w:t>Indique quais são esses débitos.</w:t>
-      </w:r>
-    </w:p>
-    <w:p>
-      <w:pPr>
-        <w:ind w:left="708"/>
-        <w:jc w:val="both"/>
-        <w:rPr>
-          <w:sz w:val="24"/>
-          <w:szCs w:val="24"/>
-        </w:rPr>
-      </w:pPr>
-      <w:r>
-        <w:rPr>
-          <w:sz w:val="24"/>
-          <w:szCs w:val="24"/>
-        </w:rPr>
-        <w:t>Os débitos suportados são 1, 2, 5.5 e 11 Mb/s.</w:t>
+        <w:t xml:space="preserve">O trace disponibilizado contém tramas </w:t>
+      </w:r>
+      <w:proofErr w:type="spellStart"/>
+      <w:r>
+        <w:rPr>
+          <w:b/>
+          <w:i/>
+          <w:sz w:val="24"/>
+          <w:szCs w:val="24"/>
+        </w:rPr>
+        <w:t>probe</w:t>
+      </w:r>
+      <w:proofErr w:type="spellEnd"/>
+      <w:r>
+        <w:rPr>
+          <w:b/>
+          <w:i/>
+          <w:sz w:val="24"/>
+          <w:szCs w:val="24"/>
+        </w:rPr>
+        <w:t xml:space="preserve"> </w:t>
+      </w:r>
+      <w:proofErr w:type="spellStart"/>
+      <w:r>
+        <w:rPr>
+          <w:b/>
+          <w:i/>
+          <w:sz w:val="24"/>
+          <w:szCs w:val="24"/>
+        </w:rPr>
+        <w:t>request</w:t>
+      </w:r>
+      <w:proofErr w:type="spellEnd"/>
+      <w:r>
+        <w:rPr>
+          <w:b/>
+          <w:sz w:val="24"/>
+          <w:szCs w:val="24"/>
+        </w:rPr>
+        <w:t xml:space="preserve"> e </w:t>
+      </w:r>
+      <w:proofErr w:type="spellStart"/>
+      <w:r>
+        <w:rPr>
+          <w:b/>
+          <w:i/>
+          <w:sz w:val="24"/>
+          <w:szCs w:val="24"/>
+        </w:rPr>
+        <w:t>probe</w:t>
+      </w:r>
+      <w:proofErr w:type="spellEnd"/>
+      <w:r>
+        <w:rPr>
+          <w:b/>
+          <w:sz w:val="24"/>
+          <w:szCs w:val="24"/>
+        </w:rPr>
+        <w:t xml:space="preserve"> </w:t>
+      </w:r>
+      <w:r>
+        <w:rPr>
+          <w:b/>
+          <w:i/>
+          <w:sz w:val="24"/>
+          <w:szCs w:val="24"/>
+        </w:rPr>
+        <w:t>response</w:t>
+      </w:r>
+      <w:r>
+        <w:rPr>
+          <w:b/>
+          <w:sz w:val="24"/>
+          <w:szCs w:val="24"/>
+        </w:rPr>
+        <w:t xml:space="preserve"> comuns na operação das redes Wi</w:t>
+      </w:r>
+      <w:r>
+        <w:rPr>
+          <w:b/>
+          <w:sz w:val="24"/>
+          <w:szCs w:val="24"/>
+        </w:rPr>
+        <w:t>-</w:t>
+      </w:r>
+      <w:r>
+        <w:rPr>
+          <w:b/>
+          <w:sz w:val="24"/>
+          <w:szCs w:val="24"/>
+        </w:rPr>
+        <w:t xml:space="preserve">Fi, como alternativa ao </w:t>
+      </w:r>
+      <w:proofErr w:type="spellStart"/>
+      <w:r>
+        <w:rPr>
+          <w:b/>
+          <w:i/>
+          <w:sz w:val="24"/>
+          <w:szCs w:val="24"/>
+        </w:rPr>
+        <w:t>scanning</w:t>
+      </w:r>
+      <w:proofErr w:type="spellEnd"/>
+      <w:r>
+        <w:rPr>
+          <w:b/>
+          <w:sz w:val="24"/>
+          <w:szCs w:val="24"/>
+        </w:rPr>
+        <w:t xml:space="preserve"> passivo efe</w:t>
+      </w:r>
+      <w:r>
+        <w:rPr>
+          <w:b/>
+          <w:sz w:val="24"/>
+          <w:szCs w:val="24"/>
+        </w:rPr>
+        <w:t>tuado pelo AP.</w:t>
+      </w:r>
+      <w:r>
+        <w:rPr>
+          <w:b/>
+          <w:sz w:val="24"/>
+          <w:szCs w:val="24"/>
+        </w:rPr>
+        <w:t xml:space="preserve"> </w:t>
+      </w:r>
+      <w:r>
+        <w:rPr>
+          <w:b/>
+          <w:sz w:val="24"/>
+          <w:szCs w:val="24"/>
+        </w:rPr>
+        <w:t>Indique a que sistemas são endereçadas esta</w:t>
+      </w:r>
+      <w:r>
+        <w:rPr>
+          <w:b/>
+          <w:sz w:val="24"/>
+          <w:szCs w:val="24"/>
+        </w:rPr>
+        <w:t>s tramas e qual o seu propósito.</w:t>
       </w:r>
     </w:p>
     <w:p>
@@ -1206,6 +1799,128 @@
           <w:b/>
           <w:sz w:val="24"/>
           <w:szCs w:val="24"/>
+        </w:rPr>
+      </w:pPr>
+    </w:p>
+    <w:p>
+      <w:pPr>
+        <w:pStyle w:val="PargrafodaLista"/>
+        <w:jc w:val="both"/>
+        <w:rPr>
+          <w:rFonts w:ascii="Calibri" w:hAnsi="Calibri" w:cs="Calibri"/>
+          <w:color w:val="000000"/>
+          <w:sz w:val="24"/>
+          <w:szCs w:val="24"/>
+          <w:u w:val="single"/>
+        </w:rPr>
+      </w:pPr>
+      <w:r>
+        <w:rPr>
+          <w:rFonts w:ascii="Calibri" w:hAnsi="Calibri" w:cs="Calibri"/>
+          <w:color w:val="000000"/>
+          <w:sz w:val="24"/>
+          <w:szCs w:val="24"/>
+          <w:u w:val="single"/>
+        </w:rPr>
+        <w:t xml:space="preserve">[Diferença entre </w:t>
+      </w:r>
+      <w:proofErr w:type="spellStart"/>
+      <w:r>
+        <w:rPr>
+          <w:rFonts w:ascii="Calibri" w:hAnsi="Calibri" w:cs="Calibri"/>
+          <w:color w:val="000000"/>
+          <w:sz w:val="24"/>
+          <w:szCs w:val="24"/>
+          <w:u w:val="single"/>
+        </w:rPr>
+        <w:t>probe</w:t>
+      </w:r>
+      <w:proofErr w:type="spellEnd"/>
+      <w:r>
+        <w:rPr>
+          <w:rFonts w:ascii="Calibri" w:hAnsi="Calibri" w:cs="Calibri"/>
+          <w:color w:val="000000"/>
+          <w:sz w:val="24"/>
+          <w:szCs w:val="24"/>
+          <w:u w:val="single"/>
+        </w:rPr>
+        <w:t xml:space="preserve"> </w:t>
+      </w:r>
+      <w:proofErr w:type="spellStart"/>
+      <w:r>
+        <w:rPr>
+          <w:rFonts w:ascii="Calibri" w:hAnsi="Calibri" w:cs="Calibri"/>
+          <w:color w:val="000000"/>
+          <w:sz w:val="24"/>
+          <w:szCs w:val="24"/>
+          <w:u w:val="single"/>
+        </w:rPr>
+        <w:t>request</w:t>
+      </w:r>
+      <w:proofErr w:type="spellEnd"/>
+      <w:r>
+        <w:rPr>
+          <w:rFonts w:ascii="Calibri" w:hAnsi="Calibri" w:cs="Calibri"/>
+          <w:color w:val="000000"/>
+          <w:sz w:val="24"/>
+          <w:szCs w:val="24"/>
+          <w:u w:val="single"/>
+        </w:rPr>
+        <w:t xml:space="preserve"> com SSID = “30 </w:t>
+      </w:r>
+      <w:proofErr w:type="spellStart"/>
+      <w:r>
+        <w:rPr>
+          <w:rFonts w:ascii="Calibri" w:hAnsi="Calibri" w:cs="Calibri"/>
+          <w:color w:val="000000"/>
+          <w:sz w:val="24"/>
+          <w:szCs w:val="24"/>
+          <w:u w:val="single"/>
+        </w:rPr>
+        <w:t>Munroe</w:t>
+      </w:r>
+      <w:proofErr w:type="spellEnd"/>
+      <w:r>
+        <w:rPr>
+          <w:rFonts w:ascii="Calibri" w:hAnsi="Calibri" w:cs="Calibri"/>
+          <w:color w:val="000000"/>
+          <w:sz w:val="24"/>
+          <w:szCs w:val="24"/>
+          <w:u w:val="single"/>
+        </w:rPr>
+        <w:t xml:space="preserve"> St” e SSID = </w:t>
+      </w:r>
+      <w:proofErr w:type="spellStart"/>
+      <w:r>
+        <w:rPr>
+          <w:rFonts w:ascii="Calibri" w:hAnsi="Calibri" w:cs="Calibri"/>
+          <w:color w:val="000000"/>
+          <w:sz w:val="24"/>
+          <w:szCs w:val="24"/>
+          <w:u w:val="single"/>
+        </w:rPr>
+        <w:t>Broadcast</w:t>
+      </w:r>
+      <w:proofErr w:type="spellEnd"/>
+      <w:r>
+        <w:rPr>
+          <w:rFonts w:ascii="Calibri" w:hAnsi="Calibri" w:cs="Calibri"/>
+          <w:color w:val="000000"/>
+          <w:sz w:val="24"/>
+          <w:szCs w:val="24"/>
+          <w:u w:val="single"/>
+        </w:rPr>
+        <w:t>?]</w:t>
+      </w:r>
+    </w:p>
+    <w:p>
+      <w:pPr>
+        <w:pStyle w:val="PargrafodaLista"/>
+        <w:jc w:val="both"/>
+        <w:rPr>
+          <w:sz w:val="24"/>
+          <w:szCs w:val="24"/>
+          <w:u w:val="single"/>
         </w:rPr>
       </w:pPr>
     </w:p>
@@ -1229,99 +1944,106 @@
           <w:sz w:val="24"/>
           <w:szCs w:val="24"/>
         </w:rPr>
-        <w:t xml:space="preserve">O trace disponibilizado contém tramas </w:t>
-      </w:r>
-      <w:r>
-        <w:rPr>
-          <w:b/>
-          <w:i/>
-          <w:sz w:val="24"/>
-          <w:szCs w:val="24"/>
-        </w:rPr>
-        <w:t>probe request</w:t>
-      </w:r>
-      <w:r>
-        <w:rPr>
-          <w:b/>
-          <w:sz w:val="24"/>
-          <w:szCs w:val="24"/>
-        </w:rPr>
-        <w:t xml:space="preserve"> e </w:t>
-      </w:r>
-      <w:r>
-        <w:rPr>
-          <w:b/>
-          <w:i/>
-          <w:sz w:val="24"/>
-          <w:szCs w:val="24"/>
-        </w:rPr>
-        <w:t>probe</w:t>
-      </w:r>
-      <w:r>
-        <w:rPr>
-          <w:b/>
+        <w:t xml:space="preserve">O campo </w:t>
+      </w:r>
+      <w:proofErr w:type="spellStart"/>
+      <w:r>
+        <w:rPr>
+          <w:b/>
+          <w:i/>
+          <w:sz w:val="24"/>
+          <w:szCs w:val="24"/>
+        </w:rPr>
+        <w:t>Frame</w:t>
+      </w:r>
+      <w:proofErr w:type="spellEnd"/>
+      <w:r>
+        <w:rPr>
+          <w:b/>
+          <w:i/>
           <w:sz w:val="24"/>
           <w:szCs w:val="24"/>
         </w:rPr>
         <w:t xml:space="preserve"> </w:t>
       </w:r>
-      <w:r>
-        <w:rPr>
-          <w:b/>
-          <w:i/>
-          <w:sz w:val="24"/>
-          <w:szCs w:val="24"/>
-        </w:rPr>
-        <w:t>response</w:t>
-      </w:r>
-      <w:r>
-        <w:rPr>
-          <w:b/>
-          <w:sz w:val="24"/>
-          <w:szCs w:val="24"/>
-        </w:rPr>
-        <w:t xml:space="preserve"> comuns na operação das redes Wi</w:t>
-      </w:r>
-      <w:r>
-        <w:rPr>
-          <w:b/>
-          <w:sz w:val="24"/>
-          <w:szCs w:val="24"/>
-        </w:rPr>
-        <w:t>-</w:t>
-      </w:r>
-      <w:r>
-        <w:rPr>
-          <w:b/>
-          <w:sz w:val="24"/>
-          <w:szCs w:val="24"/>
-        </w:rPr>
-        <w:t xml:space="preserve">Fi, como alternativa ao </w:t>
-      </w:r>
-      <w:r>
-        <w:rPr>
-          <w:b/>
-          <w:i/>
-          <w:sz w:val="24"/>
-          <w:szCs w:val="24"/>
-        </w:rPr>
-        <w:t>scanning</w:t>
-      </w:r>
-      <w:r>
-        <w:rPr>
-          <w:b/>
-          <w:sz w:val="24"/>
-          <w:szCs w:val="24"/>
-        </w:rPr>
-        <w:t xml:space="preserve"> passivo efe</w:t>
-      </w:r>
-      <w:r>
-        <w:rPr>
-          <w:b/>
-          <w:sz w:val="24"/>
-          <w:szCs w:val="24"/>
-        </w:rPr>
-        <w:t>tuado pelo AP.</w:t>
+      <w:proofErr w:type="spellStart"/>
+      <w:r>
+        <w:rPr>
+          <w:b/>
+          <w:i/>
+          <w:sz w:val="24"/>
+          <w:szCs w:val="24"/>
+        </w:rPr>
+        <w:t>Control</w:t>
+      </w:r>
+      <w:proofErr w:type="spellEnd"/>
+      <w:r>
+        <w:rPr>
+          <w:b/>
+          <w:sz w:val="24"/>
+          <w:szCs w:val="24"/>
+        </w:rPr>
+        <w:t xml:space="preserve"> contido no cabeçalho das tramas 80</w:t>
+      </w:r>
+      <w:r>
+        <w:rPr>
+          <w:b/>
+          <w:sz w:val="24"/>
+          <w:szCs w:val="24"/>
+        </w:rPr>
+        <w:t xml:space="preserve">2.11 permite especificar a </w:t>
+      </w:r>
+      <w:proofErr w:type="spellStart"/>
+      <w:r>
+        <w:rPr>
+          <w:b/>
+          <w:sz w:val="24"/>
+          <w:szCs w:val="24"/>
+        </w:rPr>
+        <w:t>dire</w:t>
+      </w:r>
+      <w:r>
+        <w:rPr>
+          <w:b/>
+          <w:sz w:val="24"/>
+          <w:szCs w:val="24"/>
+        </w:rPr>
+        <w:t>cionalidade</w:t>
+      </w:r>
+      <w:proofErr w:type="spellEnd"/>
+      <w:r>
+        <w:rPr>
+          <w:b/>
+          <w:sz w:val="24"/>
+          <w:szCs w:val="24"/>
+        </w:rPr>
+        <w:t xml:space="preserve"> das tramas. Identifique a </w:t>
+      </w:r>
+      <w:proofErr w:type="spellStart"/>
+      <w:r>
+        <w:rPr>
+          <w:b/>
+          <w:sz w:val="24"/>
+          <w:szCs w:val="24"/>
+        </w:rPr>
+        <w:t>dire</w:t>
+      </w:r>
+      <w:r>
+        <w:rPr>
+          <w:b/>
+          <w:sz w:val="24"/>
+          <w:szCs w:val="24"/>
+        </w:rPr>
+        <w:t>cionalidade</w:t>
+      </w:r>
+      <w:proofErr w:type="spellEnd"/>
+      <w:r>
+        <w:rPr>
+          <w:b/>
+          <w:sz w:val="24"/>
+          <w:szCs w:val="24"/>
+        </w:rPr>
+        <w:t xml:space="preserve"> das tramas indicadas acima (nº</w:t>
       </w:r>
       <w:r>
         <w:rPr>
@@ -1337,35 +2059,290 @@
           <w:sz w:val="24"/>
           <w:szCs w:val="24"/>
         </w:rPr>
-        <w:t>Indique a que sistemas são endereçadas esta</w:t>
-      </w:r>
-      <w:r>
-        <w:rPr>
-          <w:b/>
-          <w:sz w:val="24"/>
-          <w:szCs w:val="24"/>
-        </w:rPr>
-        <w:t>s tramas e qual o seu propósito.</w:t>
-      </w:r>
+        <w:t>1016 e nº</w:t>
+      </w:r>
+      <w:r>
+        <w:rPr>
+          <w:b/>
+          <w:sz w:val="24"/>
+          <w:szCs w:val="24"/>
+        </w:rPr>
+        <w:t xml:space="preserve"> 1066). Este aspe</w:t>
+      </w:r>
+      <w:r>
+        <w:rPr>
+          <w:b/>
+          <w:sz w:val="24"/>
+          <w:szCs w:val="24"/>
+        </w:rPr>
+        <w:t>to é fundamental para entender o endereçamento MAC em redes sem fios.</w:t>
+      </w:r>
+    </w:p>
+    <w:p>
+      <w:pPr>
+        <w:spacing w:after="0" w:line="240" w:lineRule="auto"/>
+        <w:ind w:left="708"/>
+        <w:jc w:val="both"/>
+        <w:rPr>
+          <w:rFonts w:ascii="Times New Roman" w:eastAsia="Times New Roman" w:hAnsi="Times New Roman" w:cs="Times New Roman"/>
+          <w:sz w:val="24"/>
+          <w:szCs w:val="24"/>
+        </w:rPr>
+      </w:pPr>
+      <w:r>
+        <w:rPr>
+          <w:rFonts w:ascii="Calibri" w:eastAsia="Times New Roman" w:hAnsi="Calibri" w:cs="Calibri"/>
+          <w:color w:val="000000"/>
+          <w:sz w:val="24"/>
+          <w:szCs w:val="24"/>
+        </w:rPr>
+        <w:t xml:space="preserve">A trama 1016 tem “01” como bits da </w:t>
+      </w:r>
+      <w:proofErr w:type="spellStart"/>
+      <w:r>
+        <w:rPr>
+          <w:rFonts w:ascii="Calibri" w:eastAsia="Times New Roman" w:hAnsi="Calibri" w:cs="Calibri"/>
+          <w:color w:val="000000"/>
+          <w:sz w:val="24"/>
+          <w:szCs w:val="24"/>
+        </w:rPr>
+        <w:t>flag</w:t>
+      </w:r>
+      <w:proofErr w:type="spellEnd"/>
+      <w:r>
+        <w:rPr>
+          <w:rFonts w:ascii="Calibri" w:eastAsia="Times New Roman" w:hAnsi="Calibri" w:cs="Calibri"/>
+          <w:color w:val="000000"/>
+          <w:sz w:val="24"/>
+          <w:szCs w:val="24"/>
+        </w:rPr>
+        <w:t xml:space="preserve"> que indica a </w:t>
+      </w:r>
+      <w:proofErr w:type="spellStart"/>
+      <w:r>
+        <w:rPr>
+          <w:rFonts w:ascii="Calibri" w:eastAsia="Times New Roman" w:hAnsi="Calibri" w:cs="Calibri"/>
+          <w:color w:val="000000"/>
+          <w:sz w:val="24"/>
+          <w:szCs w:val="24"/>
+        </w:rPr>
+        <w:t>direcionalidade</w:t>
+      </w:r>
+      <w:proofErr w:type="spellEnd"/>
+      <w:r>
+        <w:rPr>
+          <w:rFonts w:ascii="Calibri" w:eastAsia="Times New Roman" w:hAnsi="Calibri" w:cs="Calibri"/>
+          <w:color w:val="000000"/>
+          <w:sz w:val="24"/>
+          <w:szCs w:val="24"/>
+        </w:rPr>
+        <w:t xml:space="preserve">. O que nos diz que a trama em causa vai da máquina (STA) para o sistema de </w:t>
+      </w:r>
+      <w:proofErr w:type="spellStart"/>
+      <w:r>
+        <w:rPr>
+          <w:rFonts w:ascii="Calibri" w:eastAsia="Times New Roman" w:hAnsi="Calibri" w:cs="Calibri"/>
+          <w:color w:val="000000"/>
+          <w:sz w:val="24"/>
+          <w:szCs w:val="24"/>
+        </w:rPr>
+        <w:t>distruibuição</w:t>
+      </w:r>
+      <w:proofErr w:type="spellEnd"/>
+      <w:r>
+        <w:rPr>
+          <w:rFonts w:ascii="Calibri" w:eastAsia="Times New Roman" w:hAnsi="Calibri" w:cs="Calibri"/>
+          <w:color w:val="000000"/>
+          <w:sz w:val="24"/>
+          <w:szCs w:val="24"/>
+        </w:rPr>
+        <w:t xml:space="preserve"> (DS) através do </w:t>
+      </w:r>
+      <w:proofErr w:type="spellStart"/>
+      <w:r>
+        <w:rPr>
+          <w:rFonts w:ascii="Calibri" w:eastAsia="Times New Roman" w:hAnsi="Calibri" w:cs="Calibri"/>
+          <w:i/>
+          <w:iCs/>
+          <w:color w:val="000000"/>
+          <w:sz w:val="24"/>
+          <w:szCs w:val="24"/>
+        </w:rPr>
+        <w:t>access</w:t>
+      </w:r>
+      <w:proofErr w:type="spellEnd"/>
+      <w:r>
+        <w:rPr>
+          <w:rFonts w:ascii="Calibri" w:eastAsia="Times New Roman" w:hAnsi="Calibri" w:cs="Calibri"/>
+          <w:i/>
+          <w:iCs/>
+          <w:color w:val="000000"/>
+          <w:sz w:val="24"/>
+          <w:szCs w:val="24"/>
+        </w:rPr>
+        <w:t xml:space="preserve"> </w:t>
+      </w:r>
+      <w:proofErr w:type="spellStart"/>
+      <w:r>
+        <w:rPr>
+          <w:rFonts w:ascii="Calibri" w:eastAsia="Times New Roman" w:hAnsi="Calibri" w:cs="Calibri"/>
+          <w:i/>
+          <w:iCs/>
+          <w:color w:val="000000"/>
+          <w:sz w:val="24"/>
+          <w:szCs w:val="24"/>
+        </w:rPr>
+        <w:t>point</w:t>
+      </w:r>
+      <w:proofErr w:type="spellEnd"/>
+      <w:r>
+        <w:rPr>
+          <w:rFonts w:ascii="Calibri" w:eastAsia="Times New Roman" w:hAnsi="Calibri" w:cs="Calibri"/>
+          <w:i/>
+          <w:iCs/>
+          <w:color w:val="000000"/>
+          <w:sz w:val="24"/>
+          <w:szCs w:val="24"/>
+        </w:rPr>
+        <w:t xml:space="preserve"> </w:t>
+      </w:r>
+      <w:r>
+        <w:rPr>
+          <w:rFonts w:ascii="Calibri" w:eastAsia="Times New Roman" w:hAnsi="Calibri" w:cs="Calibri"/>
+          <w:color w:val="000000"/>
+          <w:sz w:val="24"/>
+          <w:szCs w:val="24"/>
+        </w:rPr>
+        <w:t>(AP).</w:t>
+      </w:r>
+    </w:p>
+    <w:p>
+      <w:pPr>
+        <w:spacing w:after="0" w:line="240" w:lineRule="auto"/>
+        <w:ind w:hanging="360"/>
+        <w:jc w:val="both"/>
+        <w:rPr>
+          <w:rFonts w:ascii="Times New Roman" w:eastAsia="Times New Roman" w:hAnsi="Times New Roman" w:cs="Times New Roman"/>
+          <w:sz w:val="24"/>
+          <w:szCs w:val="24"/>
+        </w:rPr>
+      </w:pPr>
     </w:p>
     <w:p>
       <w:pPr>
         <w:pStyle w:val="PargrafodaLista"/>
         <w:jc w:val="both"/>
         <w:rPr>
-          <w:sz w:val="24"/>
-          <w:szCs w:val="24"/>
-          <w:u w:val="single"/>
-        </w:rPr>
-      </w:pPr>
-      <w:r>
-        <w:rPr>
-          <w:sz w:val="24"/>
-          <w:szCs w:val="24"/>
-          <w:u w:val="single"/>
-        </w:rPr>
-        <w:lastRenderedPageBreak/>
-        <w:t>Qual a diferença entre receiver, destination, transmitter e source address?</w:t>
+          <w:b/>
+          <w:sz w:val="24"/>
+          <w:szCs w:val="24"/>
+        </w:rPr>
+      </w:pPr>
+      <w:r>
+        <w:rPr>
+          <w:rFonts w:ascii="Calibri" w:eastAsia="Times New Roman" w:hAnsi="Calibri" w:cs="Calibri"/>
+          <w:color w:val="000000"/>
+          <w:sz w:val="24"/>
+          <w:szCs w:val="24"/>
+        </w:rPr>
+        <w:t xml:space="preserve">A trama 1066 tem “10” como bits da </w:t>
+      </w:r>
+      <w:proofErr w:type="spellStart"/>
+      <w:r>
+        <w:rPr>
+          <w:rFonts w:ascii="Calibri" w:eastAsia="Times New Roman" w:hAnsi="Calibri" w:cs="Calibri"/>
+          <w:color w:val="000000"/>
+          <w:sz w:val="24"/>
+          <w:szCs w:val="24"/>
+        </w:rPr>
+        <w:t>flag</w:t>
+      </w:r>
+      <w:proofErr w:type="spellEnd"/>
+      <w:r>
+        <w:rPr>
+          <w:rFonts w:ascii="Calibri" w:eastAsia="Times New Roman" w:hAnsi="Calibri" w:cs="Calibri"/>
+          <w:color w:val="000000"/>
+          <w:sz w:val="24"/>
+          <w:szCs w:val="24"/>
+        </w:rPr>
+        <w:t xml:space="preserve"> que indica a </w:t>
+      </w:r>
+      <w:proofErr w:type="spellStart"/>
+      <w:r>
+        <w:rPr>
+          <w:rFonts w:ascii="Calibri" w:eastAsia="Times New Roman" w:hAnsi="Calibri" w:cs="Calibri"/>
+          <w:color w:val="000000"/>
+          <w:sz w:val="24"/>
+          <w:szCs w:val="24"/>
+        </w:rPr>
+        <w:t>direcionalidade</w:t>
+      </w:r>
+      <w:proofErr w:type="spellEnd"/>
+      <w:r>
+        <w:rPr>
+          <w:rFonts w:ascii="Calibri" w:eastAsia="Times New Roman" w:hAnsi="Calibri" w:cs="Calibri"/>
+          <w:color w:val="000000"/>
+          <w:sz w:val="24"/>
+          <w:szCs w:val="24"/>
+        </w:rPr>
+        <w:t xml:space="preserve">. O que nos diz que a trama em causa vai desde o sistema de distribuição (DS) para a máquina (STA) através do </w:t>
+      </w:r>
+      <w:proofErr w:type="spellStart"/>
+      <w:r>
+        <w:rPr>
+          <w:rFonts w:ascii="Calibri" w:eastAsia="Times New Roman" w:hAnsi="Calibri" w:cs="Calibri"/>
+          <w:i/>
+          <w:iCs/>
+          <w:color w:val="000000"/>
+          <w:sz w:val="24"/>
+          <w:szCs w:val="24"/>
+        </w:rPr>
+        <w:t>access</w:t>
+      </w:r>
+      <w:proofErr w:type="spellEnd"/>
+      <w:r>
+        <w:rPr>
+          <w:rFonts w:ascii="Calibri" w:eastAsia="Times New Roman" w:hAnsi="Calibri" w:cs="Calibri"/>
+          <w:i/>
+          <w:iCs/>
+          <w:color w:val="000000"/>
+          <w:sz w:val="24"/>
+          <w:szCs w:val="24"/>
+        </w:rPr>
+        <w:t xml:space="preserve"> </w:t>
+      </w:r>
+      <w:proofErr w:type="spellStart"/>
+      <w:r>
+        <w:rPr>
+          <w:rFonts w:ascii="Calibri" w:eastAsia="Times New Roman" w:hAnsi="Calibri" w:cs="Calibri"/>
+          <w:i/>
+          <w:iCs/>
+          <w:color w:val="000000"/>
+          <w:sz w:val="24"/>
+          <w:szCs w:val="24"/>
+        </w:rPr>
+        <w:t>point</w:t>
+      </w:r>
+      <w:proofErr w:type="spellEnd"/>
+      <w:r>
+        <w:rPr>
+          <w:rFonts w:ascii="Calibri" w:eastAsia="Times New Roman" w:hAnsi="Calibri" w:cs="Calibri"/>
+          <w:i/>
+          <w:iCs/>
+          <w:color w:val="000000"/>
+          <w:sz w:val="24"/>
+          <w:szCs w:val="24"/>
+        </w:rPr>
+        <w:t xml:space="preserve"> </w:t>
+      </w:r>
+      <w:r>
+        <w:rPr>
+          <w:rFonts w:ascii="Calibri" w:eastAsia="Times New Roman" w:hAnsi="Calibri" w:cs="Calibri"/>
+          <w:color w:val="000000"/>
+          <w:sz w:val="24"/>
+          <w:szCs w:val="24"/>
+        </w:rPr>
+        <w:t>(AP).</w:t>
       </w:r>
     </w:p>
     <w:p>
@@ -1373,9 +2350,9 @@
         <w:pStyle w:val="PargrafodaLista"/>
         <w:jc w:val="both"/>
         <w:rPr>
-          <w:sz w:val="24"/>
-          <w:szCs w:val="24"/>
-          <w:u w:val="single"/>
+          <w:b/>
+          <w:sz w:val="24"/>
+          <w:szCs w:val="24"/>
         </w:rPr>
       </w:pPr>
     </w:p>
@@ -1399,88 +2376,51 @@
           <w:sz w:val="24"/>
           <w:szCs w:val="24"/>
         </w:rPr>
-        <w:t xml:space="preserve">O campo </w:t>
-      </w:r>
-      <w:r>
-        <w:rPr>
-          <w:b/>
-          <w:i/>
-          <w:sz w:val="24"/>
-          <w:szCs w:val="24"/>
-        </w:rPr>
-        <w:t>Frame Control</w:t>
-      </w:r>
-      <w:r>
-        <w:rPr>
-          <w:b/>
-          <w:sz w:val="24"/>
-          <w:szCs w:val="24"/>
-        </w:rPr>
-        <w:t xml:space="preserve"> contido no cabeçalho das tramas 80</w:t>
-      </w:r>
-      <w:r>
-        <w:rPr>
-          <w:b/>
-          <w:sz w:val="24"/>
-          <w:szCs w:val="24"/>
-        </w:rPr>
-        <w:t>2.11 permite especificar a dire</w:t>
-      </w:r>
-      <w:r>
-        <w:rPr>
-          <w:b/>
-          <w:sz w:val="24"/>
-          <w:szCs w:val="24"/>
-        </w:rPr>
-        <w:t>cionalidade</w:t>
-      </w:r>
-      <w:r>
-        <w:rPr>
-          <w:b/>
-          <w:sz w:val="24"/>
-          <w:szCs w:val="24"/>
-        </w:rPr>
-        <w:t xml:space="preserve"> das tramas. Identifique a dire</w:t>
-      </w:r>
-      <w:r>
-        <w:rPr>
-          <w:b/>
-          <w:sz w:val="24"/>
-          <w:szCs w:val="24"/>
-        </w:rPr>
-        <w:t>cionalidade das tramas indicadas acima (nº</w:t>
-      </w:r>
-      <w:r>
-        <w:rPr>
-          <w:b/>
-          <w:sz w:val="24"/>
-          <w:szCs w:val="24"/>
-        </w:rPr>
-        <w:t xml:space="preserve"> </w:t>
-      </w:r>
-      <w:r>
-        <w:rPr>
-          <w:b/>
-          <w:sz w:val="24"/>
-          <w:szCs w:val="24"/>
-        </w:rPr>
-        <w:t>1016 e nº</w:t>
-      </w:r>
-      <w:r>
-        <w:rPr>
-          <w:b/>
-          <w:sz w:val="24"/>
-          <w:szCs w:val="24"/>
-        </w:rPr>
-        <w:t xml:space="preserve"> 1066). Este aspe</w:t>
-      </w:r>
-      <w:r>
-        <w:rPr>
-          <w:b/>
-          <w:sz w:val="24"/>
-          <w:szCs w:val="24"/>
-        </w:rPr>
-        <w:t>to é fundamental para entender o endereçamento MAC em redes sem fios.</w:t>
+        <w:t xml:space="preserve">Para a trama 802.11 que contém o pedido GET, indique os três endereços MAC em uso, identificando qual o endereço MAC correspondente ao </w:t>
+      </w:r>
+      <w:proofErr w:type="spellStart"/>
+      <w:r>
+        <w:rPr>
+          <w:b/>
+          <w:i/>
+          <w:sz w:val="24"/>
+          <w:szCs w:val="24"/>
+        </w:rPr>
+        <w:t>host</w:t>
+      </w:r>
+      <w:proofErr w:type="spellEnd"/>
+      <w:r>
+        <w:rPr>
+          <w:b/>
+          <w:sz w:val="24"/>
+          <w:szCs w:val="24"/>
+        </w:rPr>
+        <w:t xml:space="preserve"> sem fios, ao AP e ao </w:t>
+      </w:r>
+      <w:r>
+        <w:rPr>
+          <w:b/>
+          <w:i/>
+          <w:sz w:val="24"/>
+          <w:szCs w:val="24"/>
+        </w:rPr>
+        <w:t>router</w:t>
+      </w:r>
+      <w:r>
+        <w:rPr>
+          <w:b/>
+          <w:sz w:val="24"/>
+          <w:szCs w:val="24"/>
+        </w:rPr>
+        <w:t xml:space="preserve"> de acesso </w:t>
+      </w:r>
+      <w:r>
+        <w:rPr>
+          <w:b/>
+          <w:sz w:val="24"/>
+          <w:szCs w:val="24"/>
+        </w:rPr>
+        <w:t>ao sistema de distribuição (DS).</w:t>
       </w:r>
     </w:p>
     <w:p>
@@ -1491,6 +2431,7 @@
           <w:b/>
           <w:sz w:val="24"/>
           <w:szCs w:val="24"/>
+          <w:u w:val="single"/>
         </w:rPr>
       </w:pPr>
     </w:p>
@@ -1500,8 +2441,200 @@
         <w:jc w:val="both"/>
         <w:rPr>
           <w:b/>
-          <w:sz w:val="24"/>
-          <w:szCs w:val="24"/>
+          <w:szCs w:val="24"/>
+          <w:u w:val="single"/>
+        </w:rPr>
+      </w:pPr>
+      <w:r>
+        <w:rPr>
+          <w:rFonts w:ascii="Calibri" w:hAnsi="Calibri" w:cs="Calibri"/>
+          <w:color w:val="000000"/>
+          <w:sz w:val="24"/>
+          <w:szCs w:val="26"/>
+        </w:rPr>
+        <w:t xml:space="preserve">De acordo com a </w:t>
+      </w:r>
+      <w:proofErr w:type="spellStart"/>
+      <w:r>
+        <w:rPr>
+          <w:rFonts w:ascii="Calibri" w:hAnsi="Calibri" w:cs="Calibri"/>
+          <w:color w:val="000000"/>
+          <w:sz w:val="24"/>
+          <w:szCs w:val="26"/>
+        </w:rPr>
+        <w:t>direcionalidade</w:t>
+      </w:r>
+      <w:proofErr w:type="spellEnd"/>
+      <w:r>
+        <w:rPr>
+          <w:rFonts w:ascii="Calibri" w:hAnsi="Calibri" w:cs="Calibri"/>
+          <w:color w:val="000000"/>
+          <w:sz w:val="24"/>
+          <w:szCs w:val="26"/>
+        </w:rPr>
+        <w:t xml:space="preserve"> explicitada acima, o endereço MAC do </w:t>
+      </w:r>
+      <w:r>
+        <w:rPr>
+          <w:rFonts w:ascii="Calibri" w:hAnsi="Calibri" w:cs="Calibri"/>
+          <w:i/>
+          <w:iCs/>
+          <w:color w:val="000000"/>
+          <w:sz w:val="24"/>
+          <w:szCs w:val="26"/>
+        </w:rPr>
+        <w:t>router</w:t>
+      </w:r>
+      <w:r>
+        <w:rPr>
+          <w:rFonts w:ascii="Calibri" w:hAnsi="Calibri" w:cs="Calibri"/>
+          <w:color w:val="000000"/>
+          <w:sz w:val="24"/>
+          <w:szCs w:val="26"/>
+        </w:rPr>
+        <w:t xml:space="preserve"> de acesso ao sistema de distribuição (</w:t>
+      </w:r>
+      <w:proofErr w:type="spellStart"/>
+      <w:r>
+        <w:rPr>
+          <w:rFonts w:ascii="Calibri" w:hAnsi="Calibri" w:cs="Calibri"/>
+          <w:i/>
+          <w:iCs/>
+          <w:color w:val="000000"/>
+          <w:sz w:val="24"/>
+          <w:szCs w:val="26"/>
+        </w:rPr>
+        <w:t>destination</w:t>
+      </w:r>
+      <w:proofErr w:type="spellEnd"/>
+      <w:r>
+        <w:rPr>
+          <w:rFonts w:ascii="Calibri" w:hAnsi="Calibri" w:cs="Calibri"/>
+          <w:color w:val="000000"/>
+          <w:sz w:val="24"/>
+          <w:szCs w:val="26"/>
+        </w:rPr>
+        <w:t>) é 00:</w:t>
+      </w:r>
+      <w:proofErr w:type="gramStart"/>
+      <w:r>
+        <w:rPr>
+          <w:rFonts w:ascii="Calibri" w:hAnsi="Calibri" w:cs="Calibri"/>
+          <w:color w:val="000000"/>
+          <w:sz w:val="24"/>
+          <w:szCs w:val="26"/>
+        </w:rPr>
+        <w:t>16:b</w:t>
+      </w:r>
+      <w:proofErr w:type="gramEnd"/>
+      <w:r>
+        <w:rPr>
+          <w:rFonts w:ascii="Calibri" w:hAnsi="Calibri" w:cs="Calibri"/>
+          <w:color w:val="000000"/>
+          <w:sz w:val="24"/>
+          <w:szCs w:val="26"/>
+        </w:rPr>
+        <w:t>6:f4:eb:a8, o do AP (</w:t>
+      </w:r>
+      <w:proofErr w:type="spellStart"/>
+      <w:r>
+        <w:rPr>
+          <w:rFonts w:ascii="Calibri" w:hAnsi="Calibri" w:cs="Calibri"/>
+          <w:i/>
+          <w:iCs/>
+          <w:color w:val="000000"/>
+          <w:sz w:val="24"/>
+          <w:szCs w:val="26"/>
+        </w:rPr>
+        <w:t>transmitter</w:t>
+      </w:r>
+      <w:proofErr w:type="spellEnd"/>
+      <w:r>
+        <w:rPr>
+          <w:rFonts w:ascii="Calibri" w:hAnsi="Calibri" w:cs="Calibri"/>
+          <w:color w:val="000000"/>
+          <w:sz w:val="24"/>
+          <w:szCs w:val="26"/>
+        </w:rPr>
+        <w:t xml:space="preserve">) é 00:16:b6:f7:1d:51 e o do </w:t>
+      </w:r>
+      <w:proofErr w:type="spellStart"/>
+      <w:r>
+        <w:rPr>
+          <w:rFonts w:ascii="Calibri" w:hAnsi="Calibri" w:cs="Calibri"/>
+          <w:i/>
+          <w:iCs/>
+          <w:color w:val="000000"/>
+          <w:sz w:val="24"/>
+          <w:szCs w:val="26"/>
+        </w:rPr>
+        <w:t>host</w:t>
+      </w:r>
+      <w:proofErr w:type="spellEnd"/>
+      <w:r>
+        <w:rPr>
+          <w:rFonts w:ascii="Calibri" w:hAnsi="Calibri" w:cs="Calibri"/>
+          <w:i/>
+          <w:iCs/>
+          <w:color w:val="000000"/>
+          <w:sz w:val="24"/>
+          <w:szCs w:val="26"/>
+        </w:rPr>
+        <w:t xml:space="preserve"> </w:t>
+      </w:r>
+      <w:r>
+        <w:rPr>
+          <w:rFonts w:ascii="Calibri" w:hAnsi="Calibri" w:cs="Calibri"/>
+          <w:color w:val="000000"/>
+          <w:sz w:val="24"/>
+          <w:szCs w:val="26"/>
+        </w:rPr>
+        <w:t>sem fios (</w:t>
+      </w:r>
+      <w:proofErr w:type="spellStart"/>
+      <w:r>
+        <w:rPr>
+          <w:rFonts w:ascii="Calibri" w:hAnsi="Calibri" w:cs="Calibri"/>
+          <w:i/>
+          <w:iCs/>
+          <w:color w:val="000000"/>
+          <w:sz w:val="24"/>
+          <w:szCs w:val="26"/>
+        </w:rPr>
+        <w:t>source</w:t>
+      </w:r>
+      <w:proofErr w:type="spellEnd"/>
+      <w:r>
+        <w:rPr>
+          <w:rFonts w:ascii="Calibri" w:hAnsi="Calibri" w:cs="Calibri"/>
+          <w:color w:val="000000"/>
+          <w:sz w:val="24"/>
+          <w:szCs w:val="26"/>
+        </w:rPr>
+        <w:t>) é 00:13:02:d1:d6:4f.</w:t>
+      </w:r>
+    </w:p>
+    <w:p>
+      <w:pPr>
+        <w:pStyle w:val="PargrafodaLista"/>
+        <w:jc w:val="both"/>
+        <w:rPr>
+          <w:b/>
+          <w:sz w:val="24"/>
+          <w:szCs w:val="24"/>
+          <w:u w:val="single"/>
+        </w:rPr>
+      </w:pPr>
+    </w:p>
+    <w:p>
+      <w:pPr>
+        <w:pStyle w:val="PargrafodaLista"/>
+        <w:jc w:val="both"/>
+        <w:rPr>
+          <w:b/>
+          <w:sz w:val="24"/>
+          <w:szCs w:val="24"/>
+          <w:u w:val="single"/>
         </w:rPr>
       </w:pPr>
     </w:p>
@@ -1517,64 +2650,23 @@
           <w:b/>
           <w:sz w:val="24"/>
           <w:szCs w:val="24"/>
-          <w:u w:val="single"/>
-        </w:rPr>
-      </w:pPr>
-      <w:r>
-        <w:rPr>
-          <w:b/>
-          <w:sz w:val="24"/>
-          <w:szCs w:val="24"/>
-          <w:u w:val="single"/>
-        </w:rPr>
-        <w:t xml:space="preserve">Para a trama 802.11 que contém o pedido GET, indique os três endereços MAC em uso, identificando qual o endereço MAC correspondente ao </w:t>
-      </w:r>
-      <w:r>
-        <w:rPr>
-          <w:b/>
-          <w:i/>
-          <w:sz w:val="24"/>
-          <w:szCs w:val="24"/>
-          <w:u w:val="single"/>
-        </w:rPr>
-        <w:t>host</w:t>
-      </w:r>
-      <w:r>
-        <w:rPr>
-          <w:b/>
-          <w:sz w:val="24"/>
-          <w:szCs w:val="24"/>
-          <w:u w:val="single"/>
-        </w:rPr>
-        <w:t xml:space="preserve"> sem fios, ao AP e ao </w:t>
-      </w:r>
-      <w:r>
-        <w:rPr>
-          <w:b/>
-          <w:i/>
-          <w:sz w:val="24"/>
-          <w:szCs w:val="24"/>
-          <w:u w:val="single"/>
-        </w:rPr>
-        <w:t>router</w:t>
-      </w:r>
-      <w:r>
-        <w:rPr>
-          <w:b/>
-          <w:sz w:val="24"/>
-          <w:szCs w:val="24"/>
-          <w:u w:val="single"/>
-        </w:rPr>
-        <w:t xml:space="preserve"> de acesso </w:t>
-      </w:r>
-      <w:r>
-        <w:rPr>
-          <w:b/>
-          <w:sz w:val="24"/>
-          <w:szCs w:val="24"/>
-          <w:u w:val="single"/>
-        </w:rPr>
-        <w:t>ao sistema de distribuição (DS).</w:t>
+        </w:rPr>
+      </w:pPr>
+      <w:r>
+        <w:rPr>
+          <w:b/>
+          <w:sz w:val="24"/>
+          <w:szCs w:val="24"/>
+        </w:rPr>
+        <w:t>Para a trama 802.11 que contém a resposta ao pedido GET, indique e identifique qua</w:t>
+      </w:r>
+      <w:r>
+        <w:rPr>
+          <w:b/>
+          <w:sz w:val="24"/>
+          <w:szCs w:val="24"/>
+        </w:rPr>
+        <w:t>is os três endereços MAC em uso.</w:t>
       </w:r>
     </w:p>
     <w:p>
@@ -1585,7 +2677,6 @@
           <w:b/>
           <w:sz w:val="24"/>
           <w:szCs w:val="24"/>
-          <w:u w:val="single"/>
         </w:rPr>
       </w:pPr>
     </w:p>
@@ -1595,11 +2686,162 @@
         <w:jc w:val="both"/>
         <w:rPr>
           <w:b/>
-          <w:sz w:val="24"/>
-          <w:szCs w:val="24"/>
-          <w:u w:val="single"/>
-        </w:rPr>
-      </w:pPr>
+          <w:sz w:val="28"/>
+          <w:szCs w:val="24"/>
+        </w:rPr>
+      </w:pPr>
+      <w:r>
+        <w:rPr>
+          <w:rFonts w:ascii="Calibri" w:hAnsi="Calibri" w:cs="Calibri"/>
+          <w:color w:val="000000"/>
+          <w:sz w:val="24"/>
+        </w:rPr>
+        <w:t xml:space="preserve">De acordo com a </w:t>
+      </w:r>
+      <w:proofErr w:type="spellStart"/>
+      <w:r>
+        <w:rPr>
+          <w:rFonts w:ascii="Calibri" w:hAnsi="Calibri" w:cs="Calibri"/>
+          <w:color w:val="000000"/>
+          <w:sz w:val="24"/>
+        </w:rPr>
+        <w:t>direcionalidade</w:t>
+      </w:r>
+      <w:proofErr w:type="spellEnd"/>
+      <w:r>
+        <w:rPr>
+          <w:rFonts w:ascii="Calibri" w:hAnsi="Calibri" w:cs="Calibri"/>
+          <w:color w:val="000000"/>
+          <w:sz w:val="24"/>
+        </w:rPr>
+        <w:t xml:space="preserve"> explicitada acima, o endereço MAC do </w:t>
+      </w:r>
+      <w:proofErr w:type="spellStart"/>
+      <w:r>
+        <w:rPr>
+          <w:rFonts w:ascii="Calibri" w:hAnsi="Calibri" w:cs="Calibri"/>
+          <w:i/>
+          <w:iCs/>
+          <w:color w:val="000000"/>
+          <w:sz w:val="24"/>
+        </w:rPr>
+        <w:t>host</w:t>
+      </w:r>
+      <w:proofErr w:type="spellEnd"/>
+      <w:r>
+        <w:rPr>
+          <w:rFonts w:ascii="Calibri" w:hAnsi="Calibri" w:cs="Calibri"/>
+          <w:i/>
+          <w:iCs/>
+          <w:color w:val="000000"/>
+          <w:sz w:val="24"/>
+        </w:rPr>
+        <w:t xml:space="preserve"> </w:t>
+      </w:r>
+      <w:r>
+        <w:rPr>
+          <w:rFonts w:ascii="Calibri" w:hAnsi="Calibri" w:cs="Calibri"/>
+          <w:color w:val="000000"/>
+          <w:sz w:val="24"/>
+        </w:rPr>
+        <w:t>sem fios (</w:t>
+      </w:r>
+      <w:proofErr w:type="spellStart"/>
+      <w:r>
+        <w:rPr>
+          <w:rFonts w:ascii="Calibri" w:hAnsi="Calibri" w:cs="Calibri"/>
+          <w:i/>
+          <w:iCs/>
+          <w:color w:val="000000"/>
+          <w:sz w:val="24"/>
+        </w:rPr>
+        <w:t>destination</w:t>
+      </w:r>
+      <w:proofErr w:type="spellEnd"/>
+      <w:r>
+        <w:rPr>
+          <w:rFonts w:ascii="Calibri" w:hAnsi="Calibri" w:cs="Calibri"/>
+          <w:color w:val="000000"/>
+          <w:sz w:val="24"/>
+        </w:rPr>
+        <w:t>) é 00:13:</w:t>
+      </w:r>
+      <w:proofErr w:type="gramStart"/>
+      <w:r>
+        <w:rPr>
+          <w:rFonts w:ascii="Calibri" w:hAnsi="Calibri" w:cs="Calibri"/>
+          <w:color w:val="000000"/>
+          <w:sz w:val="24"/>
+        </w:rPr>
+        <w:t>02:d</w:t>
+      </w:r>
+      <w:proofErr w:type="gramEnd"/>
+      <w:r>
+        <w:rPr>
+          <w:rFonts w:ascii="Calibri" w:hAnsi="Calibri" w:cs="Calibri"/>
+          <w:color w:val="000000"/>
+          <w:sz w:val="24"/>
+        </w:rPr>
+        <w:t>1:d6:4f, o do AP (</w:t>
+      </w:r>
+      <w:proofErr w:type="spellStart"/>
+      <w:r>
+        <w:rPr>
+          <w:rFonts w:ascii="Calibri" w:hAnsi="Calibri" w:cs="Calibri"/>
+          <w:i/>
+          <w:iCs/>
+          <w:color w:val="000000"/>
+          <w:sz w:val="24"/>
+        </w:rPr>
+        <w:t>transmitter</w:t>
+      </w:r>
+      <w:proofErr w:type="spellEnd"/>
+      <w:r>
+        <w:rPr>
+          <w:rFonts w:ascii="Calibri" w:hAnsi="Calibri" w:cs="Calibri"/>
+          <w:color w:val="000000"/>
+          <w:sz w:val="24"/>
+        </w:rPr>
+        <w:t xml:space="preserve">) é 00:16:b6:f7:1d:51 e o do </w:t>
+      </w:r>
+      <w:r>
+        <w:rPr>
+          <w:rFonts w:ascii="Calibri" w:hAnsi="Calibri" w:cs="Calibri"/>
+          <w:i/>
+          <w:iCs/>
+          <w:color w:val="000000"/>
+          <w:sz w:val="24"/>
+        </w:rPr>
+        <w:t>router</w:t>
+      </w:r>
+      <w:r>
+        <w:rPr>
+          <w:rFonts w:ascii="Calibri" w:hAnsi="Calibri" w:cs="Calibri"/>
+          <w:color w:val="000000"/>
+          <w:sz w:val="24"/>
+        </w:rPr>
+        <w:t xml:space="preserve"> de acesso ao sistema de distribuição (</w:t>
+      </w:r>
+      <w:proofErr w:type="spellStart"/>
+      <w:r>
+        <w:rPr>
+          <w:rFonts w:ascii="Calibri" w:hAnsi="Calibri" w:cs="Calibri"/>
+          <w:i/>
+          <w:iCs/>
+          <w:color w:val="000000"/>
+          <w:sz w:val="24"/>
+        </w:rPr>
+        <w:t>source</w:t>
+      </w:r>
+      <w:proofErr w:type="spellEnd"/>
+      <w:r>
+        <w:rPr>
+          <w:rFonts w:ascii="Calibri" w:hAnsi="Calibri" w:cs="Calibri"/>
+          <w:color w:val="000000"/>
+          <w:sz w:val="24"/>
+        </w:rPr>
+        <w:t>) é 00:16:b6:f4:eb:a8.</w:t>
+      </w:r>
     </w:p>
     <w:p>
       <w:pPr>
@@ -1609,7 +2851,6 @@
           <w:b/>
           <w:sz w:val="24"/>
           <w:szCs w:val="24"/>
-          <w:u w:val="single"/>
         </w:rPr>
       </w:pPr>
     </w:p>
@@ -1625,49 +2866,205 @@
           <w:b/>
           <w:sz w:val="24"/>
           <w:szCs w:val="24"/>
-          <w:u w:val="single"/>
-        </w:rPr>
-      </w:pPr>
-      <w:r>
-        <w:rPr>
-          <w:b/>
-          <w:sz w:val="24"/>
-          <w:szCs w:val="24"/>
-          <w:u w:val="single"/>
-        </w:rPr>
-        <w:t>Para a trama 802.11 que contém a resposta ao pedido GET, indique e identifique qua</w:t>
-      </w:r>
-      <w:r>
-        <w:rPr>
-          <w:b/>
-          <w:sz w:val="24"/>
-          <w:szCs w:val="24"/>
-          <w:u w:val="single"/>
-        </w:rPr>
-        <w:t>is os três endereços MAC em uso.</w:t>
-      </w:r>
+        </w:rPr>
+      </w:pPr>
+      <w:r>
+        <w:rPr>
+          <w:b/>
+          <w:sz w:val="24"/>
+          <w:szCs w:val="24"/>
+        </w:rPr>
+        <w:t xml:space="preserve">Que subtipo de tramas de controlo são </w:t>
+      </w:r>
+      <w:r>
+        <w:rPr>
+          <w:b/>
+          <w:sz w:val="24"/>
+          <w:szCs w:val="24"/>
+        </w:rPr>
+        <w:t>transmitidas ao longo da intera</w:t>
+      </w:r>
+      <w:r>
+        <w:rPr>
+          <w:b/>
+          <w:sz w:val="24"/>
+          <w:szCs w:val="24"/>
+        </w:rPr>
+        <w:t xml:space="preserve">ção acima mencionada? Verifique a que sistemas são endereçadas. Tente explicar porque razão têm de existir (contrariamente ao </w:t>
+      </w:r>
+      <w:r>
+        <w:rPr>
+          <w:b/>
+          <w:sz w:val="24"/>
+          <w:szCs w:val="24"/>
+        </w:rPr>
+        <w:t>que acontece numa rede Ethernet</w:t>
+      </w:r>
+      <w:r>
+        <w:rPr>
+          <w:b/>
+          <w:sz w:val="24"/>
+          <w:szCs w:val="24"/>
+        </w:rPr>
+        <w:t>)</w:t>
+      </w:r>
+      <w:r>
+        <w:rPr>
+          <w:b/>
+          <w:sz w:val="24"/>
+          <w:szCs w:val="24"/>
+        </w:rPr>
+        <w:t>.</w:t>
+      </w:r>
+    </w:p>
+    <w:p>
+      <w:pPr>
+        <w:pStyle w:val="PargrafodaLista"/>
+        <w:spacing w:after="0" w:line="240" w:lineRule="auto"/>
+        <w:jc w:val="both"/>
+        <w:rPr>
+          <w:rFonts w:ascii="Arial" w:eastAsia="Times New Roman" w:hAnsi="Arial" w:cs="Arial"/>
+          <w:color w:val="000000"/>
+          <w:sz w:val="24"/>
+          <w:szCs w:val="24"/>
+        </w:rPr>
+      </w:pPr>
+    </w:p>
+    <w:p>
+      <w:pPr>
+        <w:pStyle w:val="PargrafodaLista"/>
+        <w:spacing w:after="0" w:line="240" w:lineRule="auto"/>
+        <w:jc w:val="both"/>
+        <w:rPr>
+          <w:rFonts w:eastAsia="Times New Roman" w:cstheme="minorHAnsi"/>
+          <w:sz w:val="24"/>
+          <w:szCs w:val="24"/>
+        </w:rPr>
+      </w:pPr>
+      <w:r>
+        <w:rPr>
+          <w:rFonts w:eastAsia="Times New Roman" w:cstheme="minorHAnsi"/>
+          <w:color w:val="000000"/>
+          <w:sz w:val="24"/>
+          <w:szCs w:val="24"/>
+        </w:rPr>
+        <w:t xml:space="preserve">As tramas de controlo que são transmitidas são tramas de confirmação da receção (ACK - </w:t>
+      </w:r>
+      <w:proofErr w:type="spellStart"/>
+      <w:r>
+        <w:rPr>
+          <w:rFonts w:eastAsia="Times New Roman" w:cstheme="minorHAnsi"/>
+          <w:i/>
+          <w:iCs/>
+          <w:color w:val="000000"/>
+          <w:sz w:val="24"/>
+          <w:szCs w:val="24"/>
+        </w:rPr>
+        <w:t>Acknowlegment</w:t>
+      </w:r>
+      <w:proofErr w:type="spellEnd"/>
+      <w:r>
+        <w:rPr>
+          <w:rFonts w:eastAsia="Times New Roman" w:cstheme="minorHAnsi"/>
+          <w:color w:val="000000"/>
+          <w:sz w:val="24"/>
+          <w:szCs w:val="24"/>
+        </w:rPr>
+        <w:t>). São endereçadas aos diversos sistemas (</w:t>
+      </w:r>
+      <w:proofErr w:type="spellStart"/>
+      <w:r>
+        <w:rPr>
+          <w:rFonts w:eastAsia="Times New Roman" w:cstheme="minorHAnsi"/>
+          <w:color w:val="000000"/>
+          <w:sz w:val="24"/>
+          <w:szCs w:val="24"/>
+        </w:rPr>
+        <w:t>STA</w:t>
+      </w:r>
+      <w:r>
+        <w:rPr>
+          <w:rFonts w:eastAsia="Times New Roman" w:cstheme="minorHAnsi"/>
+          <w:color w:val="000000"/>
+          <w:sz w:val="24"/>
+          <w:szCs w:val="24"/>
+        </w:rPr>
+        <w:t>s</w:t>
+      </w:r>
+      <w:proofErr w:type="spellEnd"/>
+      <w:r>
+        <w:rPr>
+          <w:rFonts w:eastAsia="Times New Roman" w:cstheme="minorHAnsi"/>
+          <w:color w:val="000000"/>
+          <w:sz w:val="24"/>
+          <w:szCs w:val="24"/>
+        </w:rPr>
+        <w:t xml:space="preserve"> ou </w:t>
+      </w:r>
+      <w:proofErr w:type="spellStart"/>
+      <w:r>
+        <w:rPr>
+          <w:rFonts w:eastAsia="Times New Roman" w:cstheme="minorHAnsi"/>
+          <w:color w:val="000000"/>
+          <w:sz w:val="24"/>
+          <w:szCs w:val="24"/>
+        </w:rPr>
+        <w:t>AP</w:t>
+      </w:r>
+      <w:r>
+        <w:rPr>
+          <w:rFonts w:eastAsia="Times New Roman" w:cstheme="minorHAnsi"/>
+          <w:color w:val="000000"/>
+          <w:sz w:val="24"/>
+          <w:szCs w:val="24"/>
+        </w:rPr>
+        <w:t>s</w:t>
+      </w:r>
+      <w:proofErr w:type="spellEnd"/>
+      <w:r>
+        <w:rPr>
+          <w:rFonts w:eastAsia="Times New Roman" w:cstheme="minorHAnsi"/>
+          <w:color w:val="000000"/>
+          <w:sz w:val="24"/>
+          <w:szCs w:val="24"/>
+        </w:rPr>
+        <w:t xml:space="preserve">) que recebem as tramas. </w:t>
+      </w:r>
+    </w:p>
+    <w:p>
+      <w:pPr>
+        <w:pStyle w:val="PargrafodaLista"/>
+        <w:spacing w:after="0" w:line="240" w:lineRule="auto"/>
+        <w:jc w:val="both"/>
+        <w:rPr>
+          <w:rFonts w:eastAsia="Times New Roman" w:cstheme="minorHAnsi"/>
+          <w:sz w:val="24"/>
+          <w:szCs w:val="24"/>
+        </w:rPr>
+      </w:pPr>
     </w:p>
     <w:p>
       <w:pPr>
         <w:pStyle w:val="PargrafodaLista"/>
         <w:jc w:val="both"/>
         <w:rPr>
-          <w:b/>
-          <w:sz w:val="24"/>
-          <w:szCs w:val="24"/>
-        </w:rPr>
-      </w:pPr>
-    </w:p>
-    <w:p>
-      <w:pPr>
-        <w:pStyle w:val="PargrafodaLista"/>
-        <w:jc w:val="both"/>
-        <w:rPr>
-          <w:b/>
-          <w:sz w:val="24"/>
-          <w:szCs w:val="24"/>
-        </w:rPr>
-      </w:pPr>
+          <w:rFonts w:eastAsia="Times New Roman" w:cstheme="minorHAnsi"/>
+          <w:color w:val="000000"/>
+          <w:sz w:val="24"/>
+          <w:szCs w:val="24"/>
+          <w:u w:val="single"/>
+        </w:rPr>
+      </w:pPr>
+      <w:r>
+        <w:rPr>
+          <w:rFonts w:eastAsia="Times New Roman" w:cstheme="minorHAnsi"/>
+          <w:color w:val="000000"/>
+          <w:sz w:val="24"/>
+          <w:szCs w:val="24"/>
+          <w:u w:val="single"/>
+        </w:rPr>
+        <w:t>Servem para confirmar a receção correta de uma trama por parte de uma estação recetora. [porque são necessárias?]</w:t>
+      </w:r>
     </w:p>
     <w:p>
       <w:pPr>
@@ -1700,78 +3097,79 @@
           <w:sz w:val="24"/>
           <w:szCs w:val="24"/>
         </w:rPr>
-        <w:t xml:space="preserve">Que subtipo de tramas de controlo são </w:t>
-      </w:r>
-      <w:r>
-        <w:rPr>
-          <w:b/>
-          <w:sz w:val="24"/>
-          <w:szCs w:val="24"/>
-        </w:rPr>
-        <w:t>transmitidas ao longo da intera</w:t>
-      </w:r>
-      <w:r>
-        <w:rPr>
-          <w:b/>
-          <w:sz w:val="24"/>
-          <w:szCs w:val="24"/>
-        </w:rPr>
-        <w:t xml:space="preserve">ção acima mencionada? Verifique a que sistemas são endereçadas. Tente explicar porque razão têm de existir (contrariamente ao </w:t>
-      </w:r>
-      <w:r>
-        <w:rPr>
-          <w:b/>
-          <w:sz w:val="24"/>
-          <w:szCs w:val="24"/>
-        </w:rPr>
-        <w:t>que acontece numa rede Ethernet</w:t>
-      </w:r>
-      <w:r>
-        <w:rPr>
-          <w:b/>
-          <w:sz w:val="24"/>
-          <w:szCs w:val="24"/>
-        </w:rPr>
-        <w:t>)</w:t>
-      </w:r>
-      <w:r>
-        <w:rPr>
-          <w:b/>
-          <w:sz w:val="24"/>
-          <w:szCs w:val="24"/>
-        </w:rPr>
-        <w:t>.</w:t>
-      </w:r>
-    </w:p>
-    <w:p>
-      <w:pPr>
-        <w:ind w:left="708"/>
+        <w:t xml:space="preserve">Identifique e interprete as tramas 802.11 enviadas pelo </w:t>
+      </w:r>
+      <w:proofErr w:type="spellStart"/>
+      <w:r>
+        <w:rPr>
+          <w:b/>
+          <w:i/>
+          <w:sz w:val="24"/>
+          <w:szCs w:val="24"/>
+        </w:rPr>
+        <w:t>host</w:t>
+      </w:r>
+      <w:proofErr w:type="spellEnd"/>
+      <w:r>
+        <w:rPr>
+          <w:b/>
+          <w:sz w:val="24"/>
+          <w:szCs w:val="24"/>
+        </w:rPr>
+        <w:t xml:space="preserve"> decorrentes do pedido DHCP </w:t>
+      </w:r>
+      <w:proofErr w:type="spellStart"/>
+      <w:r>
+        <w:rPr>
+          <w:b/>
+          <w:sz w:val="24"/>
+          <w:szCs w:val="24"/>
+        </w:rPr>
+        <w:t>Release</w:t>
+      </w:r>
+      <w:proofErr w:type="spellEnd"/>
+      <w:r>
+        <w:rPr>
+          <w:b/>
+          <w:sz w:val="24"/>
+          <w:szCs w:val="24"/>
+        </w:rPr>
+        <w:t xml:space="preserve"> que determina a quebra de associação que existia com o AP 30 </w:t>
+      </w:r>
+      <w:proofErr w:type="spellStart"/>
+      <w:r>
+        <w:rPr>
+          <w:b/>
+          <w:sz w:val="24"/>
+          <w:szCs w:val="24"/>
+        </w:rPr>
+        <w:t>Munroe</w:t>
+      </w:r>
+      <w:proofErr w:type="spellEnd"/>
+      <w:r>
+        <w:rPr>
+          <w:b/>
+          <w:sz w:val="24"/>
+          <w:szCs w:val="24"/>
+        </w:rPr>
+        <w:t xml:space="preserve"> St. Segundo a norma IEEE 802.11, há alguma trama que seria esperada, mas não aparece?</w:t>
+      </w:r>
+    </w:p>
+    <w:p>
+      <w:pPr>
+        <w:pStyle w:val="PargrafodaLista"/>
         <w:jc w:val="both"/>
         <w:rPr>
-          <w:sz w:val="24"/>
-          <w:szCs w:val="24"/>
-        </w:rPr>
-      </w:pPr>
-      <w:r>
-        <w:rPr>
-          <w:sz w:val="24"/>
-          <w:szCs w:val="24"/>
-        </w:rPr>
-        <w:t>Só encontramos tramas de confirmação de receção (ACK)</w:t>
-      </w:r>
-      <w:r>
-        <w:rPr>
-          <w:sz w:val="24"/>
-          <w:szCs w:val="24"/>
-        </w:rPr>
-        <w:t>.</w:t>
-      </w:r>
-      <w:bookmarkStart w:id="0" w:name="_GoBack"/>
-      <w:bookmarkEnd w:id="0"/>
+          <w:b/>
+          <w:sz w:val="24"/>
+          <w:szCs w:val="24"/>
+        </w:rPr>
+      </w:pPr>
     </w:p>
     <w:p>
       <w:pPr>
         <w:pStyle w:val="PargrafodaLista"/>
+        <w:jc w:val="both"/>
         <w:rPr>
           <w:b/>
           <w:sz w:val="24"/>
@@ -1799,12 +3197,125 @@
           <w:sz w:val="24"/>
           <w:szCs w:val="24"/>
         </w:rPr>
-        <w:t>SADSADSAD</w:t>
-      </w:r>
-    </w:p>
-    <w:p>
-      <w:pPr>
-        <w:pStyle w:val="PargrafodaLista"/>
+        <w:t xml:space="preserve">Examine o ficheiro de </w:t>
+      </w:r>
+      <w:r>
+        <w:rPr>
+          <w:b/>
+          <w:i/>
+          <w:sz w:val="24"/>
+          <w:szCs w:val="24"/>
+        </w:rPr>
+        <w:t>trace</w:t>
+      </w:r>
+      <w:r>
+        <w:rPr>
+          <w:b/>
+          <w:sz w:val="24"/>
+          <w:szCs w:val="24"/>
+        </w:rPr>
+        <w:t xml:space="preserve"> e procure tramas de autenticação enviadas pelo </w:t>
+      </w:r>
+      <w:proofErr w:type="spellStart"/>
+      <w:r>
+        <w:rPr>
+          <w:b/>
+          <w:i/>
+          <w:sz w:val="24"/>
+          <w:szCs w:val="24"/>
+        </w:rPr>
+        <w:t>host</w:t>
+      </w:r>
+      <w:proofErr w:type="spellEnd"/>
+      <w:r>
+        <w:rPr>
+          <w:b/>
+          <w:sz w:val="24"/>
+          <w:szCs w:val="24"/>
+        </w:rPr>
+        <w:t xml:space="preserve"> para o AP (se filtrar os resultados por </w:t>
+      </w:r>
+      <w:proofErr w:type="spellStart"/>
+      <w:r>
+        <w:rPr>
+          <w:b/>
+          <w:i/>
+          <w:sz w:val="24"/>
+          <w:szCs w:val="24"/>
+        </w:rPr>
+        <w:t>wlan.</w:t>
+      </w:r>
+      <w:proofErr w:type="gramStart"/>
+      <w:r>
+        <w:rPr>
+          <w:b/>
+          <w:i/>
+          <w:sz w:val="24"/>
+          <w:szCs w:val="24"/>
+        </w:rPr>
+        <w:t>fc.type</w:t>
+      </w:r>
+      <w:proofErr w:type="gramEnd"/>
+      <w:r>
+        <w:rPr>
+          <w:b/>
+          <w:i/>
+          <w:sz w:val="24"/>
+          <w:szCs w:val="24"/>
+        </w:rPr>
+        <w:t>_subtype</w:t>
+      </w:r>
+      <w:proofErr w:type="spellEnd"/>
+      <w:r>
+        <w:rPr>
+          <w:b/>
+          <w:sz w:val="24"/>
+          <w:szCs w:val="24"/>
+        </w:rPr>
+        <w:t xml:space="preserve"> ajuda a localização). Quantas tramas de </w:t>
+      </w:r>
+      <w:proofErr w:type="spellStart"/>
+      <w:r>
+        <w:rPr>
+          <w:b/>
+          <w:i/>
+          <w:sz w:val="24"/>
+          <w:szCs w:val="24"/>
+        </w:rPr>
+        <w:t>authentication</w:t>
+      </w:r>
+      <w:proofErr w:type="spellEnd"/>
+      <w:r>
+        <w:rPr>
+          <w:b/>
+          <w:sz w:val="24"/>
+          <w:szCs w:val="24"/>
+        </w:rPr>
+        <w:t xml:space="preserve"> são enviadas do </w:t>
+      </w:r>
+      <w:proofErr w:type="spellStart"/>
+      <w:r>
+        <w:rPr>
+          <w:b/>
+          <w:i/>
+          <w:sz w:val="24"/>
+          <w:szCs w:val="24"/>
+        </w:rPr>
+        <w:t>host</w:t>
+      </w:r>
+      <w:proofErr w:type="spellEnd"/>
+      <w:r>
+        <w:rPr>
+          <w:b/>
+          <w:sz w:val="24"/>
+          <w:szCs w:val="24"/>
+        </w:rPr>
+        <w:t xml:space="preserve"> sem fios para o AP linksys_SES_24086?</w:t>
+      </w:r>
+    </w:p>
+    <w:p>
+      <w:pPr>
+        <w:jc w:val="both"/>
         <w:rPr>
           <w:b/>
           <w:sz w:val="24"/>
@@ -1832,12 +3343,69 @@
           <w:sz w:val="24"/>
           <w:szCs w:val="24"/>
         </w:rPr>
-        <w:t>ASDSAD</w:t>
-      </w:r>
-    </w:p>
-    <w:p>
-      <w:pPr>
-        <w:pStyle w:val="PargrafodaLista"/>
+        <w:t xml:space="preserve">O </w:t>
+      </w:r>
+      <w:proofErr w:type="spellStart"/>
+      <w:r>
+        <w:rPr>
+          <w:b/>
+          <w:i/>
+          <w:sz w:val="24"/>
+          <w:szCs w:val="24"/>
+        </w:rPr>
+        <w:t>host</w:t>
+      </w:r>
+      <w:proofErr w:type="spellEnd"/>
+      <w:r>
+        <w:rPr>
+          <w:b/>
+          <w:sz w:val="24"/>
+          <w:szCs w:val="24"/>
+        </w:rPr>
+        <w:t xml:space="preserve"> tenta usar algum algoritmo de autenticação/chave ou tenta aceder de forma aberta (consulte o </w:t>
+      </w:r>
+      <w:proofErr w:type="spellStart"/>
+      <w:r>
+        <w:rPr>
+          <w:b/>
+          <w:i/>
+          <w:sz w:val="24"/>
+          <w:szCs w:val="24"/>
+        </w:rPr>
+        <w:t>authentication</w:t>
+      </w:r>
+      <w:proofErr w:type="spellEnd"/>
+      <w:r>
+        <w:rPr>
+          <w:b/>
+          <w:sz w:val="24"/>
+          <w:szCs w:val="24"/>
+        </w:rPr>
+        <w:t xml:space="preserve"> </w:t>
+      </w:r>
+      <w:proofErr w:type="spellStart"/>
+      <w:r>
+        <w:rPr>
+          <w:b/>
+          <w:i/>
+          <w:sz w:val="24"/>
+          <w:szCs w:val="24"/>
+        </w:rPr>
+        <w:t>algorithm</w:t>
+      </w:r>
+      <w:proofErr w:type="spellEnd"/>
+      <w:r>
+        <w:rPr>
+          <w:b/>
+          <w:sz w:val="24"/>
+          <w:szCs w:val="24"/>
+        </w:rPr>
+        <w:t xml:space="preserve"> na trama)? Existe alguma resposta do AP linksys_SES_24086 ao pedido de autenticação? Porquê?</w:t>
+      </w:r>
+    </w:p>
+    <w:p>
+      <w:pPr>
+        <w:jc w:val="both"/>
         <w:rPr>
           <w:b/>
           <w:sz w:val="24"/>
@@ -1865,12 +3433,80 @@
           <w:sz w:val="24"/>
           <w:szCs w:val="24"/>
         </w:rPr>
-        <w:t>ASDADASD</w:t>
-      </w:r>
-    </w:p>
-    <w:p>
-      <w:pPr>
-        <w:pStyle w:val="PargrafodaLista"/>
+        <w:t>Verifique que, após a tentativa de associação fa</w:t>
+      </w:r>
+      <w:r>
+        <w:rPr>
+          <w:b/>
+          <w:sz w:val="24"/>
+          <w:szCs w:val="24"/>
+        </w:rPr>
+        <w:t xml:space="preserve">lhada, o </w:t>
+      </w:r>
+      <w:proofErr w:type="spellStart"/>
+      <w:r>
+        <w:rPr>
+          <w:b/>
+          <w:i/>
+          <w:sz w:val="24"/>
+          <w:szCs w:val="24"/>
+        </w:rPr>
+        <w:t>host</w:t>
+      </w:r>
+      <w:proofErr w:type="spellEnd"/>
+      <w:r>
+        <w:rPr>
+          <w:b/>
+          <w:sz w:val="24"/>
+          <w:szCs w:val="24"/>
+        </w:rPr>
+        <w:t xml:space="preserve"> volta a associar</w:t>
+      </w:r>
+      <w:r>
+        <w:rPr>
+          <w:b/>
+          <w:sz w:val="24"/>
+          <w:szCs w:val="24"/>
+        </w:rPr>
+        <w:t>‐</w:t>
+      </w:r>
+      <w:r>
+        <w:rPr>
+          <w:b/>
+          <w:sz w:val="24"/>
+          <w:szCs w:val="24"/>
+        </w:rPr>
+        <w:t xml:space="preserve">  -</w:t>
+      </w:r>
+      <w:r>
+        <w:rPr>
+          <w:b/>
+          <w:sz w:val="24"/>
+          <w:szCs w:val="24"/>
+        </w:rPr>
+        <w:t xml:space="preserve">se ao AP 30 </w:t>
+      </w:r>
+      <w:proofErr w:type="spellStart"/>
+      <w:r>
+        <w:rPr>
+          <w:b/>
+          <w:sz w:val="24"/>
+          <w:szCs w:val="24"/>
+        </w:rPr>
+        <w:t>Munroe</w:t>
+      </w:r>
+      <w:proofErr w:type="spellEnd"/>
+      <w:r>
+        <w:rPr>
+          <w:b/>
+          <w:sz w:val="24"/>
+          <w:szCs w:val="24"/>
+        </w:rPr>
+        <w:t xml:space="preserve"> St. Identifique as tramas usadas para o efeito.</w:t>
+      </w:r>
+    </w:p>
+    <w:p>
+      <w:pPr>
         <w:rPr>
           <w:b/>
           <w:sz w:val="24"/>
@@ -1887,61 +3523,107 @@
         </w:numPr>
         <w:jc w:val="both"/>
         <w:rPr>
-          <w:b/>
-          <w:sz w:val="24"/>
-          <w:szCs w:val="24"/>
-        </w:rPr>
-      </w:pPr>
-      <w:r>
-        <w:rPr>
-          <w:b/>
-          <w:sz w:val="24"/>
-          <w:szCs w:val="24"/>
-        </w:rPr>
-        <w:t>Sadsad</w:t>
-      </w:r>
-    </w:p>
-    <w:p>
-      <w:pPr>
-        <w:pStyle w:val="PargrafodaLista"/>
-        <w:rPr>
-          <w:b/>
-          <w:sz w:val="24"/>
-          <w:szCs w:val="24"/>
-        </w:rPr>
-      </w:pPr>
-    </w:p>
-    <w:p>
-      <w:pPr>
-        <w:pStyle w:val="PargrafodaLista"/>
-        <w:numPr>
-          <w:ilvl w:val="0"/>
-          <w:numId w:val="19"/>
-        </w:numPr>
-        <w:jc w:val="both"/>
-        <w:rPr>
-          <w:b/>
-          <w:sz w:val="24"/>
-          <w:szCs w:val="24"/>
-        </w:rPr>
-      </w:pPr>
-      <w:r>
-        <w:rPr>
-          <w:b/>
-          <w:sz w:val="24"/>
-          <w:szCs w:val="24"/>
-        </w:rPr>
-        <w:t>dasdsadsad</w:t>
-      </w:r>
-    </w:p>
-    <w:p>
-      <w:pPr>
-        <w:ind w:left="360"/>
-        <w:jc w:val="both"/>
-        <w:rPr>
-          <w:sz w:val="24"/>
-        </w:rPr>
-      </w:pPr>
+          <w:sz w:val="24"/>
+        </w:rPr>
+      </w:pPr>
+      <w:r>
+        <w:rPr>
+          <w:b/>
+          <w:sz w:val="24"/>
+          <w:szCs w:val="24"/>
+        </w:rPr>
+        <w:t xml:space="preserve">A amostra de tráfego </w:t>
+      </w:r>
+      <w:proofErr w:type="spellStart"/>
+      <w:r>
+        <w:rPr>
+          <w:b/>
+          <w:i/>
+          <w:sz w:val="24"/>
+          <w:szCs w:val="24"/>
+        </w:rPr>
+        <w:t>WiFi</w:t>
+      </w:r>
+      <w:proofErr w:type="spellEnd"/>
+      <w:r>
+        <w:rPr>
+          <w:b/>
+          <w:sz w:val="24"/>
+          <w:szCs w:val="24"/>
+        </w:rPr>
+        <w:t xml:space="preserve"> usada anteriormente não usa tramas de controlo RTS/CTS na troca de dados entre as </w:t>
+      </w:r>
+      <w:proofErr w:type="spellStart"/>
+      <w:r>
+        <w:rPr>
+          <w:b/>
+          <w:sz w:val="24"/>
+          <w:szCs w:val="24"/>
+        </w:rPr>
+        <w:t>STAs</w:t>
+      </w:r>
+      <w:proofErr w:type="spellEnd"/>
+      <w:r>
+        <w:rPr>
+          <w:b/>
+          <w:sz w:val="24"/>
+          <w:szCs w:val="24"/>
+        </w:rPr>
+        <w:t xml:space="preserve"> e o AP/Router da WLAN. Esta opção é atualmente bastan</w:t>
+      </w:r>
+      <w:r>
+        <w:rPr>
+          <w:b/>
+          <w:sz w:val="24"/>
+          <w:szCs w:val="24"/>
+        </w:rPr>
+        <w:t>te usada para efetuar uma "pré</w:t>
+      </w:r>
+      <w:r>
+        <w:rPr>
+          <w:b/>
+          <w:sz w:val="24"/>
+          <w:szCs w:val="24"/>
+        </w:rPr>
+        <w:t xml:space="preserve">‐reserva" do acesso ao meio, permitindo reduzir o número de colisões resultante maioritariamente de </w:t>
+      </w:r>
+      <w:proofErr w:type="spellStart"/>
+      <w:r>
+        <w:rPr>
+          <w:b/>
+          <w:sz w:val="24"/>
+          <w:szCs w:val="24"/>
+        </w:rPr>
+        <w:t>STAs</w:t>
+      </w:r>
+      <w:proofErr w:type="spellEnd"/>
+      <w:r>
+        <w:rPr>
+          <w:b/>
+          <w:sz w:val="24"/>
+          <w:szCs w:val="24"/>
+        </w:rPr>
+        <w:t xml:space="preserve"> escondidas. Se pretender, a título experimental, pode verificar o uso deste tipo de tramas na rede </w:t>
+      </w:r>
+      <w:proofErr w:type="spellStart"/>
+      <w:r>
+        <w:rPr>
+          <w:b/>
+          <w:i/>
+          <w:sz w:val="24"/>
+          <w:szCs w:val="24"/>
+        </w:rPr>
+        <w:t>eduroam</w:t>
+      </w:r>
+      <w:proofErr w:type="spellEnd"/>
+      <w:r>
+        <w:rPr>
+          <w:b/>
+          <w:sz w:val="24"/>
+          <w:szCs w:val="24"/>
+        </w:rPr>
+        <w:t>.</w:t>
+      </w:r>
     </w:p>
     <w:sectPr>
       <w:headerReference w:type="default" r:id="rId7"/>
@@ -3193,7 +4875,7 @@
         <w:b/>
       </w:rPr>
     </w:lvl>
-    <w:lvl w:ilvl="1" w:tplc="04090019" w:tentative="1">
+    <w:lvl w:ilvl="1" w:tplc="04090019">
       <w:start w:val="1"/>
       <w:numFmt w:val="lowerLetter"/>
       <w:lvlText w:val="%2."/>
@@ -4547,6 +6229,23 @@
     <w:uiPriority w:val="99"/>
     <w:rsid w:val="00664BAF"/>
   </w:style>
+  <w:style w:type="paragraph" w:styleId="NormalWeb">
+    <w:name w:val="Normal (Web)"/>
+    <w:basedOn w:val="Normal"/>
+    <w:uiPriority w:val="99"/>
+    <w:semiHidden/>
+    <w:unhideWhenUsed/>
+    <w:rsid w:val="00D861E2"/>
+    <w:pPr>
+      <w:spacing w:before="100" w:beforeAutospacing="1" w:after="100" w:afterAutospacing="1" w:line="240" w:lineRule="auto"/>
+    </w:pPr>
+    <w:rPr>
+      <w:rFonts w:ascii="Times New Roman" w:eastAsia="Times New Roman" w:hAnsi="Times New Roman" w:cs="Times New Roman"/>
+      <w:sz w:val="24"/>
+      <w:szCs w:val="24"/>
+      <w:lang w:val="en-US"/>
+    </w:rPr>
+  </w:style>
 </w:styles>
 </file>
 

</xml_diff>

<commit_message>
Atualizado o relatório (até à pergunta 17) + print
</commit_message>
<xml_diff>
--- a/TP3/TP3-Relatório.docx
+++ b/TP3/TP3-Relatório.docx
@@ -119,17 +119,7 @@
           <w:sz w:val="24"/>
           <w:szCs w:val="24"/>
         </w:rPr>
-        <w:t>Identifique em que frequência do espectro está a operar a rede sem fios, e o canal corresponde essa frequência (pode confirmar com a</w:t>
-      </w:r>
-      <w:bookmarkStart w:id="0" w:name="_GoBack"/>
-      <w:bookmarkEnd w:id="0"/>
-      <w:r>
-        <w:rPr>
-          <w:b/>
-          <w:sz w:val="24"/>
-          <w:szCs w:val="24"/>
-        </w:rPr>
-        <w:t xml:space="preserve"> norma IEEE 802.11).</w:t>
+        <w:t>Identifique em que frequência do espectro está a operar a rede sem fios, e o canal corresponde essa frequência (pode confirmar com a norma IEEE 802.11).</w:t>
       </w:r>
     </w:p>
     <w:p>
@@ -1918,6 +1908,8 @@
         <w:pStyle w:val="PargrafodaLista"/>
         <w:jc w:val="both"/>
         <w:rPr>
+          <w:rFonts w:ascii="Calibri" w:hAnsi="Calibri" w:cs="Calibri"/>
+          <w:color w:val="000000"/>
           <w:sz w:val="24"/>
           <w:szCs w:val="24"/>
           <w:u w:val="single"/>
@@ -3157,14 +3149,337 @@
     </w:p>
     <w:p>
       <w:pPr>
-        <w:pStyle w:val="PargrafodaLista"/>
+        <w:ind w:left="708"/>
         <w:jc w:val="both"/>
         <w:rPr>
-          <w:b/>
-          <w:sz w:val="24"/>
-          <w:szCs w:val="24"/>
-        </w:rPr>
-      </w:pPr>
+          <w:rFonts w:cstheme="minorHAnsi"/>
+          <w:sz w:val="24"/>
+        </w:rPr>
+      </w:pPr>
+      <w:r>
+        <w:rPr>
+          <w:sz w:val="24"/>
+          <w:szCs w:val="24"/>
+        </w:rPr>
+        <w:t>Sim</w:t>
+      </w:r>
+      <w:r>
+        <w:rPr>
+          <w:sz w:val="24"/>
+          <w:szCs w:val="24"/>
+        </w:rPr>
+        <w:t xml:space="preserve">, na sequência do </w:t>
+      </w:r>
+      <w:proofErr w:type="spellStart"/>
+      <w:r>
+        <w:rPr>
+          <w:i/>
+          <w:sz w:val="24"/>
+          <w:szCs w:val="24"/>
+        </w:rPr>
+        <w:t>probe</w:t>
+      </w:r>
+      <w:proofErr w:type="spellEnd"/>
+      <w:r>
+        <w:rPr>
+          <w:sz w:val="24"/>
+          <w:szCs w:val="24"/>
+        </w:rPr>
+        <w:t xml:space="preserve"> </w:t>
+      </w:r>
+      <w:proofErr w:type="spellStart"/>
+      <w:r>
+        <w:rPr>
+          <w:i/>
+          <w:sz w:val="24"/>
+          <w:szCs w:val="24"/>
+        </w:rPr>
+        <w:t>request</w:t>
+      </w:r>
+      <w:proofErr w:type="spellEnd"/>
+      <w:r>
+        <w:rPr>
+          <w:sz w:val="24"/>
+          <w:szCs w:val="24"/>
+        </w:rPr>
+        <w:t xml:space="preserve"> que foi enviado pela estação (STA) ao </w:t>
+      </w:r>
+      <w:proofErr w:type="spellStart"/>
+      <w:r>
+        <w:rPr>
+          <w:i/>
+          <w:sz w:val="24"/>
+          <w:szCs w:val="24"/>
+        </w:rPr>
+        <w:t>access</w:t>
+      </w:r>
+      <w:proofErr w:type="spellEnd"/>
+      <w:r>
+        <w:rPr>
+          <w:sz w:val="24"/>
+          <w:szCs w:val="24"/>
+        </w:rPr>
+        <w:t xml:space="preserve"> </w:t>
+      </w:r>
+      <w:proofErr w:type="spellStart"/>
+      <w:r>
+        <w:rPr>
+          <w:i/>
+          <w:sz w:val="24"/>
+          <w:szCs w:val="24"/>
+        </w:rPr>
+        <w:t>point</w:t>
+      </w:r>
+      <w:proofErr w:type="spellEnd"/>
+      <w:r>
+        <w:rPr>
+          <w:sz w:val="24"/>
+          <w:szCs w:val="24"/>
+        </w:rPr>
+        <w:t xml:space="preserve"> </w:t>
+      </w:r>
+      <w:r>
+        <w:rPr>
+          <w:rFonts w:cstheme="minorHAnsi"/>
+          <w:sz w:val="24"/>
+        </w:rPr>
+        <w:t>linksys_SES_24086</w:t>
+      </w:r>
+      <w:r>
+        <w:rPr>
+          <w:rFonts w:cstheme="minorHAnsi"/>
+          <w:sz w:val="24"/>
+        </w:rPr>
+        <w:t xml:space="preserve">, era esperado um </w:t>
+      </w:r>
+      <w:proofErr w:type="spellStart"/>
+      <w:r>
+        <w:rPr>
+          <w:rFonts w:cstheme="minorHAnsi"/>
+          <w:i/>
+          <w:sz w:val="24"/>
+        </w:rPr>
+        <w:t>probe</w:t>
+      </w:r>
+      <w:proofErr w:type="spellEnd"/>
+      <w:r>
+        <w:rPr>
+          <w:rFonts w:cstheme="minorHAnsi"/>
+          <w:i/>
+          <w:sz w:val="24"/>
+        </w:rPr>
+        <w:t xml:space="preserve"> response </w:t>
+      </w:r>
+      <w:r>
+        <w:rPr>
+          <w:rFonts w:cstheme="minorHAnsi"/>
+          <w:sz w:val="24"/>
+        </w:rPr>
+        <w:t>enviado pelo AP (que conteria informações sobre, por exemplo, as taxas de dados suportadas).</w:t>
+      </w:r>
+    </w:p>
+    <w:p>
+      <w:pPr>
+        <w:ind w:left="708"/>
+        <w:jc w:val="both"/>
+      </w:pPr>
+      <w:r>
+        <w:rPr>
+          <w:rFonts w:cstheme="minorHAnsi"/>
+          <w:sz w:val="24"/>
+        </w:rPr>
+        <w:t xml:space="preserve">A partir da linha 1733 até à 1736, </w:t>
+      </w:r>
+      <w:r>
+        <w:rPr>
+          <w:rFonts w:cstheme="minorHAnsi"/>
+          <w:sz w:val="24"/>
+        </w:rPr>
+        <w:t xml:space="preserve">a estação envia um pedido de dissociação ao AP “30 </w:t>
+      </w:r>
+      <w:proofErr w:type="spellStart"/>
+      <w:r>
+        <w:rPr>
+          <w:rFonts w:cstheme="minorHAnsi"/>
+          <w:sz w:val="24"/>
+        </w:rPr>
+        <w:t>Munroe</w:t>
+      </w:r>
+      <w:proofErr w:type="spellEnd"/>
+      <w:r>
+        <w:rPr>
+          <w:rFonts w:cstheme="minorHAnsi"/>
+          <w:sz w:val="24"/>
+        </w:rPr>
+        <w:t xml:space="preserve"> St”</w:t>
+      </w:r>
+      <w:r>
+        <w:rPr>
+          <w:rFonts w:cstheme="minorHAnsi"/>
+          <w:sz w:val="24"/>
+        </w:rPr>
+        <w:t>, obt</w:t>
+      </w:r>
+      <w:r>
+        <w:rPr>
+          <w:rFonts w:cstheme="minorHAnsi"/>
+          <w:sz w:val="24"/>
+        </w:rPr>
+        <w:t xml:space="preserve">endo as respetivas confirmações </w:t>
+      </w:r>
+      <w:r>
+        <w:rPr>
+          <w:rFonts w:cstheme="minorHAnsi"/>
+          <w:sz w:val="24"/>
+        </w:rPr>
+        <w:t>(</w:t>
+      </w:r>
+      <w:r>
+        <w:rPr>
+          <w:rFonts w:cstheme="minorHAnsi"/>
+          <w:sz w:val="24"/>
+        </w:rPr>
+        <w:t>ACK –</w:t>
+      </w:r>
+      <w:r>
+        <w:rPr>
+          <w:rFonts w:cstheme="minorHAnsi"/>
+          <w:i/>
+          <w:sz w:val="24"/>
+        </w:rPr>
+        <w:t xml:space="preserve"> </w:t>
+      </w:r>
+      <w:proofErr w:type="spellStart"/>
+      <w:r>
+        <w:rPr>
+          <w:rFonts w:cstheme="minorHAnsi"/>
+          <w:i/>
+          <w:sz w:val="24"/>
+        </w:rPr>
+        <w:lastRenderedPageBreak/>
+        <w:t>Acknowledgment</w:t>
+      </w:r>
+      <w:proofErr w:type="spellEnd"/>
+      <w:r>
+        <w:rPr>
+          <w:rFonts w:cstheme="minorHAnsi"/>
+          <w:i/>
+          <w:sz w:val="24"/>
+        </w:rPr>
+        <w:t>)</w:t>
+      </w:r>
+      <w:r>
+        <w:rPr>
+          <w:rFonts w:cstheme="minorHAnsi"/>
+          <w:sz w:val="24"/>
+        </w:rPr>
+        <w:t xml:space="preserve">. De seguida, </w:t>
+      </w:r>
+      <w:r>
+        <w:rPr>
+          <w:rFonts w:cstheme="minorHAnsi"/>
+          <w:sz w:val="24"/>
+        </w:rPr>
+        <w:t xml:space="preserve">na linha 1737, </w:t>
+      </w:r>
+      <w:r>
+        <w:rPr>
+          <w:rFonts w:cstheme="minorHAnsi"/>
+          <w:sz w:val="24"/>
+        </w:rPr>
+        <w:t>a estação (STA) envia</w:t>
+      </w:r>
+      <w:r>
+        <w:rPr>
+          <w:rFonts w:cstheme="minorHAnsi"/>
+          <w:sz w:val="24"/>
+        </w:rPr>
+        <w:t xml:space="preserve"> um </w:t>
+      </w:r>
+      <w:proofErr w:type="spellStart"/>
+      <w:r>
+        <w:rPr>
+          <w:rFonts w:cstheme="minorHAnsi"/>
+          <w:i/>
+          <w:sz w:val="24"/>
+        </w:rPr>
+        <w:t>probe</w:t>
+      </w:r>
+      <w:proofErr w:type="spellEnd"/>
+      <w:r>
+        <w:rPr>
+          <w:rFonts w:cstheme="minorHAnsi"/>
+          <w:i/>
+          <w:sz w:val="24"/>
+        </w:rPr>
+        <w:t xml:space="preserve"> </w:t>
+      </w:r>
+      <w:proofErr w:type="spellStart"/>
+      <w:r>
+        <w:rPr>
+          <w:rFonts w:cstheme="minorHAnsi"/>
+          <w:i/>
+          <w:sz w:val="24"/>
+        </w:rPr>
+        <w:t>request</w:t>
+      </w:r>
+      <w:proofErr w:type="spellEnd"/>
+      <w:r>
+        <w:rPr>
+          <w:rFonts w:cstheme="minorHAnsi"/>
+          <w:i/>
+          <w:sz w:val="24"/>
+        </w:rPr>
+        <w:t xml:space="preserve"> </w:t>
+      </w:r>
+      <w:r>
+        <w:rPr>
+          <w:rFonts w:cstheme="minorHAnsi"/>
+          <w:sz w:val="24"/>
+        </w:rPr>
+        <w:t>para o AP ao qual se pretende associar, esperando uma resposta (</w:t>
+      </w:r>
+      <w:proofErr w:type="spellStart"/>
+      <w:r>
+        <w:rPr>
+          <w:rFonts w:cstheme="minorHAnsi"/>
+          <w:i/>
+          <w:sz w:val="24"/>
+        </w:rPr>
+        <w:t>probe</w:t>
+      </w:r>
+      <w:proofErr w:type="spellEnd"/>
+      <w:r>
+        <w:rPr>
+          <w:rFonts w:cstheme="minorHAnsi"/>
+          <w:i/>
+          <w:sz w:val="24"/>
+        </w:rPr>
+        <w:t xml:space="preserve"> response</w:t>
+      </w:r>
+      <w:r>
+        <w:rPr>
+          <w:rFonts w:cstheme="minorHAnsi"/>
+          <w:sz w:val="24"/>
+        </w:rPr>
+        <w:t xml:space="preserve">) que não surge. Nas linhas seguintes tenta associar-se ao </w:t>
+      </w:r>
+      <w:proofErr w:type="gramStart"/>
+      <w:r>
+        <w:rPr>
+          <w:rFonts w:cstheme="minorHAnsi"/>
+          <w:sz w:val="24"/>
+        </w:rPr>
+        <w:t>AP</w:t>
+      </w:r>
+      <w:proofErr w:type="gramEnd"/>
+      <w:r>
+        <w:rPr>
+          <w:rFonts w:cstheme="minorHAnsi"/>
+          <w:sz w:val="24"/>
+        </w:rPr>
+        <w:t xml:space="preserve"> mas não consegue fazê-lo.</w:t>
+      </w:r>
     </w:p>
     <w:p>
       <w:pPr>
@@ -3405,9 +3720,155 @@
     </w:p>
     <w:p>
       <w:pPr>
+        <w:ind w:left="708"/>
         <w:jc w:val="both"/>
         <w:rPr>
-          <w:b/>
+          <w:sz w:val="24"/>
+          <w:szCs w:val="24"/>
+        </w:rPr>
+      </w:pPr>
+      <w:r>
+        <w:rPr>
+          <w:sz w:val="24"/>
+          <w:szCs w:val="24"/>
+        </w:rPr>
+        <w:t xml:space="preserve">O </w:t>
+      </w:r>
+      <w:proofErr w:type="spellStart"/>
+      <w:r>
+        <w:rPr>
+          <w:i/>
+          <w:sz w:val="24"/>
+          <w:szCs w:val="24"/>
+        </w:rPr>
+        <w:t>host</w:t>
+      </w:r>
+      <w:proofErr w:type="spellEnd"/>
+      <w:r>
+        <w:rPr>
+          <w:i/>
+          <w:sz w:val="24"/>
+          <w:szCs w:val="24"/>
+        </w:rPr>
+        <w:t xml:space="preserve"> </w:t>
+      </w:r>
+      <w:r>
+        <w:rPr>
+          <w:sz w:val="24"/>
+          <w:szCs w:val="24"/>
+        </w:rPr>
+        <w:t xml:space="preserve">tenta autenticar-se ao AP de forma aberta visto que o seu </w:t>
+      </w:r>
+      <w:proofErr w:type="spellStart"/>
+      <w:r>
+        <w:rPr>
+          <w:i/>
+          <w:sz w:val="24"/>
+          <w:szCs w:val="24"/>
+        </w:rPr>
+        <w:t>authentication</w:t>
+      </w:r>
+      <w:proofErr w:type="spellEnd"/>
+      <w:r>
+        <w:rPr>
+          <w:i/>
+          <w:sz w:val="24"/>
+          <w:szCs w:val="24"/>
+        </w:rPr>
+        <w:t xml:space="preserve"> </w:t>
+      </w:r>
+      <w:proofErr w:type="spellStart"/>
+      <w:r>
+        <w:rPr>
+          <w:i/>
+          <w:sz w:val="24"/>
+          <w:szCs w:val="24"/>
+        </w:rPr>
+        <w:t>algortithm</w:t>
+      </w:r>
+      <w:proofErr w:type="spellEnd"/>
+      <w:r>
+        <w:rPr>
+          <w:i/>
+          <w:sz w:val="24"/>
+          <w:szCs w:val="24"/>
+        </w:rPr>
+        <w:t xml:space="preserve"> </w:t>
+      </w:r>
+      <w:r>
+        <w:rPr>
+          <w:sz w:val="24"/>
+          <w:szCs w:val="24"/>
+        </w:rPr>
+        <w:t>é “</w:t>
+      </w:r>
+      <w:r>
+        <w:rPr>
+          <w:i/>
+          <w:sz w:val="24"/>
+          <w:szCs w:val="24"/>
+        </w:rPr>
+        <w:t xml:space="preserve">Open </w:t>
+      </w:r>
+      <w:proofErr w:type="spellStart"/>
+      <w:r>
+        <w:rPr>
+          <w:i/>
+          <w:sz w:val="24"/>
+          <w:szCs w:val="24"/>
+        </w:rPr>
+        <w:t>System</w:t>
+      </w:r>
+      <w:proofErr w:type="spellEnd"/>
+      <w:r>
+        <w:rPr>
+          <w:i/>
+          <w:sz w:val="24"/>
+          <w:szCs w:val="24"/>
+        </w:rPr>
+        <w:t xml:space="preserve"> (0)</w:t>
+      </w:r>
+      <w:r>
+        <w:rPr>
+          <w:sz w:val="24"/>
+          <w:szCs w:val="24"/>
+        </w:rPr>
+        <w:t>”</w:t>
+      </w:r>
+      <w:r>
+        <w:rPr>
+          <w:sz w:val="24"/>
+          <w:szCs w:val="24"/>
+        </w:rPr>
+        <w:t xml:space="preserve"> (no pedido de autenticação presente na linha 1740)</w:t>
+      </w:r>
+      <w:r>
+        <w:rPr>
+          <w:sz w:val="24"/>
+          <w:szCs w:val="24"/>
+        </w:rPr>
+        <w:t xml:space="preserve">. Não existe nenhuma resposta do AP </w:t>
+      </w:r>
+      <w:r>
+        <w:rPr>
+          <w:sz w:val="24"/>
+          <w:szCs w:val="24"/>
+        </w:rPr>
+        <w:t>linksys_SES_24086</w:t>
+      </w:r>
+      <w:r>
+        <w:rPr>
+          <w:sz w:val="24"/>
+          <w:szCs w:val="24"/>
+        </w:rPr>
+        <w:t xml:space="preserve"> visto que se trata de um AP sem acesso aberto.</w:t>
+      </w:r>
+    </w:p>
+    <w:p>
+      <w:pPr>
+        <w:ind w:left="708"/>
+        <w:jc w:val="both"/>
+        <w:rPr>
           <w:sz w:val="24"/>
           <w:szCs w:val="24"/>
         </w:rPr>
@@ -3507,21 +3968,133 @@
     </w:p>
     <w:p>
       <w:pPr>
-        <w:rPr>
-          <w:b/>
-          <w:sz w:val="24"/>
-          <w:szCs w:val="24"/>
-        </w:rPr>
-      </w:pPr>
-    </w:p>
-    <w:p>
-      <w:pPr>
-        <w:pStyle w:val="PargrafodaLista"/>
-        <w:numPr>
-          <w:ilvl w:val="0"/>
-          <w:numId w:val="19"/>
-        </w:numPr>
-        <w:jc w:val="both"/>
+        <w:ind w:left="708"/>
+        <w:rPr>
+          <w:i/>
+          <w:sz w:val="24"/>
+          <w:szCs w:val="24"/>
+        </w:rPr>
+      </w:pPr>
+      <w:r>
+        <w:rPr>
+          <w:sz w:val="24"/>
+          <w:szCs w:val="24"/>
+        </w:rPr>
+        <w:t xml:space="preserve">Primeiramente, o </w:t>
+      </w:r>
+      <w:proofErr w:type="spellStart"/>
+      <w:r>
+        <w:rPr>
+          <w:i/>
+          <w:sz w:val="24"/>
+          <w:szCs w:val="24"/>
+        </w:rPr>
+        <w:t>host</w:t>
+      </w:r>
+      <w:proofErr w:type="spellEnd"/>
+      <w:r>
+        <w:rPr>
+          <w:i/>
+          <w:sz w:val="24"/>
+          <w:szCs w:val="24"/>
+        </w:rPr>
+        <w:t xml:space="preserve"> </w:t>
+      </w:r>
+      <w:r>
+        <w:rPr>
+          <w:sz w:val="24"/>
+          <w:szCs w:val="24"/>
+        </w:rPr>
+        <w:t xml:space="preserve">efetua a dissociação do AP </w:t>
+      </w:r>
+      <w:r>
+        <w:rPr>
+          <w:sz w:val="24"/>
+          <w:szCs w:val="24"/>
+        </w:rPr>
+        <w:t>linksys_SES_24086</w:t>
+      </w:r>
+      <w:r>
+        <w:rPr>
+          <w:sz w:val="24"/>
+          <w:szCs w:val="24"/>
+        </w:rPr>
+        <w:t xml:space="preserve"> através do envio de tramas </w:t>
+      </w:r>
+      <w:proofErr w:type="spellStart"/>
+      <w:r>
+        <w:rPr>
+          <w:i/>
+          <w:sz w:val="24"/>
+          <w:szCs w:val="24"/>
+        </w:rPr>
+        <w:t>deauthentication</w:t>
+      </w:r>
+      <w:proofErr w:type="spellEnd"/>
+      <w:r>
+        <w:rPr>
+          <w:i/>
+          <w:sz w:val="24"/>
+          <w:szCs w:val="24"/>
+        </w:rPr>
+        <w:t xml:space="preserve"> </w:t>
+      </w:r>
+      <w:r>
+        <w:rPr>
+          <w:sz w:val="24"/>
+          <w:szCs w:val="24"/>
+        </w:rPr>
+        <w:t xml:space="preserve">(da linha 2142 </w:t>
+      </w:r>
+      <w:proofErr w:type="gramStart"/>
+      <w:r>
+        <w:rPr>
+          <w:sz w:val="24"/>
+          <w:szCs w:val="24"/>
+        </w:rPr>
+        <w:t>à</w:t>
+      </w:r>
+      <w:proofErr w:type="gramEnd"/>
+      <w:r>
+        <w:rPr>
+          <w:sz w:val="24"/>
+          <w:szCs w:val="24"/>
+        </w:rPr>
+        <w:t xml:space="preserve"> 2151). De seguida, na linha 2152, é enviado um </w:t>
+      </w:r>
+      <w:proofErr w:type="spellStart"/>
+      <w:r>
+        <w:rPr>
+          <w:i/>
+          <w:sz w:val="24"/>
+          <w:szCs w:val="24"/>
+        </w:rPr>
+        <w:t>probe</w:t>
+      </w:r>
+      <w:proofErr w:type="spellEnd"/>
+      <w:r>
+        <w:rPr>
+          <w:i/>
+          <w:sz w:val="24"/>
+          <w:szCs w:val="24"/>
+        </w:rPr>
+        <w:t xml:space="preserve"> er</w:t>
+      </w:r>
+      <w:bookmarkStart w:id="0" w:name="_GoBack"/>
+      <w:bookmarkEnd w:id="0"/>
+    </w:p>
+    <w:p>
+      <w:pPr>
+        <w:ind w:left="708"/>
+        <w:rPr>
+          <w:sz w:val="24"/>
+          <w:szCs w:val="24"/>
+        </w:rPr>
+      </w:pPr>
+    </w:p>
+    <w:p>
+      <w:pPr>
+        <w:ind w:left="708"/>
         <w:rPr>
           <w:sz w:val="24"/>
         </w:rPr>
@@ -3702,7 +4275,23 @@
         <w:sz w:val="18"/>
         <w:szCs w:val="24"/>
       </w:rPr>
-      <w:t>Carlos Pereira (A61887), João Pires Barreira (A73831), e Miguel Silva (A73137)</w:t>
+      <w:t>Carlos Pereira (A61887)</w:t>
+    </w:r>
+    <w:r>
+      <w:rPr>
+        <w:rFonts w:cstheme="minorHAnsi"/>
+        <w:sz w:val="18"/>
+        <w:szCs w:val="24"/>
+      </w:rPr>
+      <w:t xml:space="preserve">, João Pires Barreira (A73831) </w:t>
+    </w:r>
+    <w:r>
+      <w:rPr>
+        <w:rFonts w:cstheme="minorHAnsi"/>
+        <w:sz w:val="18"/>
+        <w:szCs w:val="24"/>
+      </w:rPr>
+      <w:t>e Miguel Silva (A73137)</w:t>
     </w:r>
     <w:r>
       <w:rPr>
@@ -6092,7 +6681,6 @@
   <w:style w:type="character" w:default="1" w:styleId="Tipodeletrapredefinidodopargrafo">
     <w:name w:val="Default Paragraph Font"/>
     <w:uiPriority w:val="1"/>
-    <w:semiHidden/>
     <w:unhideWhenUsed/>
   </w:style>
   <w:style w:type="table" w:default="1" w:styleId="Tabelanormal">

</xml_diff>

<commit_message>
Atualizado o relatório (feitas todas as perguntas)
</commit_message>
<xml_diff>
--- a/TP3/TP3-Relatório.docx
+++ b/TP3/TP3-Relatório.docx
@@ -1370,36 +1370,329 @@
           <w:sz w:val="24"/>
           <w:szCs w:val="24"/>
         </w:rPr>
-        <w:t xml:space="preserve">Na linha </w:t>
+        <w:t xml:space="preserve">Na linha 1594, existe um </w:t>
+      </w:r>
+      <w:r>
+        <w:rPr>
+          <w:rFonts w:ascii="Calibri" w:hAnsi="Calibri" w:cs="Calibri"/>
+          <w:i/>
+          <w:color w:val="000000"/>
+          <w:sz w:val="24"/>
+          <w:szCs w:val="24"/>
+        </w:rPr>
+        <w:t xml:space="preserve">probe request </w:t>
+      </w:r>
+      <w:r>
+        <w:rPr>
+          <w:rFonts w:ascii="Calibri" w:hAnsi="Calibri" w:cs="Calibri"/>
+          <w:color w:val="000000"/>
+          <w:sz w:val="24"/>
+          <w:szCs w:val="24"/>
+        </w:rPr>
+        <w:t>endereçado ao AP “30 Munroe St</w:t>
+      </w:r>
+      <w:r>
+        <w:rPr>
+          <w:rFonts w:ascii="Calibri" w:hAnsi="Calibri" w:cs="Calibri"/>
+          <w:color w:val="000000"/>
+          <w:sz w:val="24"/>
+          <w:szCs w:val="24"/>
+        </w:rPr>
+        <w:t xml:space="preserve">” por parte do </w:t>
+      </w:r>
+      <w:r>
+        <w:rPr>
+          <w:rFonts w:ascii="Calibri" w:hAnsi="Calibri" w:cs="Calibri"/>
+          <w:i/>
+          <w:color w:val="000000"/>
+          <w:sz w:val="24"/>
+          <w:szCs w:val="24"/>
+        </w:rPr>
+        <w:t>host</w:t>
+      </w:r>
+      <w:r>
+        <w:rPr>
+          <w:rFonts w:ascii="Calibri" w:hAnsi="Calibri" w:cs="Calibri"/>
+          <w:color w:val="000000"/>
+          <w:sz w:val="24"/>
+          <w:szCs w:val="24"/>
+        </w:rPr>
+        <w:t>, com o intuito de obter informações acerca do AP em questão.</w:t>
+      </w:r>
+    </w:p>
+    <w:p>
+      <w:pPr>
+        <w:pStyle w:val="PargrafodaLista"/>
+        <w:jc w:val="both"/>
+        <w:rPr>
+          <w:rFonts w:ascii="Calibri" w:hAnsi="Calibri" w:cs="Calibri"/>
+          <w:color w:val="000000"/>
+          <w:sz w:val="24"/>
+          <w:szCs w:val="24"/>
+        </w:rPr>
+      </w:pPr>
+    </w:p>
+    <w:p>
+      <w:pPr>
+        <w:pStyle w:val="PargrafodaLista"/>
+        <w:jc w:val="both"/>
+        <w:rPr>
+          <w:rFonts w:ascii="Calibri" w:hAnsi="Calibri" w:cs="Calibri"/>
+          <w:color w:val="000000"/>
+          <w:sz w:val="24"/>
+          <w:szCs w:val="24"/>
+        </w:rPr>
+      </w:pPr>
+      <w:r>
+        <w:rPr>
+          <w:rFonts w:ascii="Calibri" w:hAnsi="Calibri" w:cs="Calibri"/>
+          <w:color w:val="000000"/>
+          <w:sz w:val="24"/>
+          <w:szCs w:val="24"/>
+        </w:rPr>
+        <w:t xml:space="preserve">Na linha 1737, existe um </w:t>
+      </w:r>
+      <w:r>
+        <w:rPr>
+          <w:rFonts w:ascii="Calibri" w:hAnsi="Calibri" w:cs="Calibri"/>
+          <w:i/>
+          <w:color w:val="000000"/>
+          <w:sz w:val="24"/>
+          <w:szCs w:val="24"/>
+        </w:rPr>
+        <w:t>probe request</w:t>
+      </w:r>
+      <w:r>
+        <w:rPr>
+          <w:rFonts w:ascii="Calibri" w:hAnsi="Calibri" w:cs="Calibri"/>
+          <w:color w:val="000000"/>
+          <w:sz w:val="24"/>
+          <w:szCs w:val="24"/>
+        </w:rPr>
+        <w:t xml:space="preserve"> igual ao da linha 1594 mas que é endereçado a outro AP (“linksys_SES_24086”).</w:t>
+      </w:r>
+    </w:p>
+    <w:p>
+      <w:pPr>
+        <w:pStyle w:val="PargrafodaLista"/>
+        <w:jc w:val="both"/>
+        <w:rPr>
+          <w:rFonts w:ascii="Calibri" w:hAnsi="Calibri" w:cs="Calibri"/>
+          <w:color w:val="000000"/>
+          <w:sz w:val="24"/>
+          <w:szCs w:val="24"/>
+          <w:u w:val="single"/>
+        </w:rPr>
+      </w:pPr>
+    </w:p>
+    <w:p>
+      <w:pPr>
+        <w:pStyle w:val="PargrafodaLista"/>
+        <w:jc w:val="both"/>
+        <w:rPr>
+          <w:rFonts w:ascii="Calibri" w:hAnsi="Calibri" w:cs="Calibri"/>
+          <w:color w:val="000000"/>
+          <w:sz w:val="24"/>
+          <w:szCs w:val="24"/>
+        </w:rPr>
+      </w:pPr>
+      <w:r>
+        <w:rPr>
+          <w:rFonts w:ascii="Calibri" w:hAnsi="Calibri" w:cs="Calibri"/>
+          <w:color w:val="000000"/>
+          <w:sz w:val="24"/>
+          <w:szCs w:val="24"/>
+        </w:rPr>
+        <w:lastRenderedPageBreak/>
+        <w:t xml:space="preserve">Na linha 1595, existe um outro </w:t>
+      </w:r>
+      <w:r>
+        <w:rPr>
+          <w:rFonts w:ascii="Calibri" w:hAnsi="Calibri" w:cs="Calibri"/>
+          <w:i/>
+          <w:color w:val="000000"/>
+          <w:sz w:val="24"/>
+          <w:szCs w:val="24"/>
+        </w:rPr>
+        <w:t xml:space="preserve">probe request </w:t>
+      </w:r>
+      <w:r>
+        <w:rPr>
+          <w:rFonts w:ascii="Calibri" w:hAnsi="Calibri" w:cs="Calibri"/>
+          <w:color w:val="000000"/>
+          <w:sz w:val="24"/>
+          <w:szCs w:val="24"/>
+        </w:rPr>
+        <w:t xml:space="preserve">que não é endereçado a um AP em específico mas que está sob a forma de </w:t>
+      </w:r>
+      <w:r>
+        <w:rPr>
+          <w:rFonts w:ascii="Calibri" w:hAnsi="Calibri" w:cs="Calibri"/>
+          <w:i/>
+          <w:color w:val="000000"/>
+          <w:sz w:val="24"/>
+          <w:szCs w:val="24"/>
+        </w:rPr>
+        <w:t>broadcast</w:t>
+      </w:r>
+      <w:r>
+        <w:rPr>
+          <w:rFonts w:ascii="Calibri" w:hAnsi="Calibri" w:cs="Calibri"/>
+          <w:color w:val="000000"/>
+          <w:sz w:val="24"/>
+          <w:szCs w:val="24"/>
+        </w:rPr>
+        <w:t xml:space="preserve">. Este tipo de </w:t>
+      </w:r>
+      <w:r>
+        <w:rPr>
+          <w:rFonts w:ascii="Calibri" w:hAnsi="Calibri" w:cs="Calibri"/>
+          <w:i/>
+          <w:color w:val="000000"/>
+          <w:sz w:val="24"/>
+          <w:szCs w:val="24"/>
+        </w:rPr>
+        <w:t>probe request</w:t>
+      </w:r>
+      <w:r>
+        <w:rPr>
+          <w:rFonts w:ascii="Calibri" w:hAnsi="Calibri" w:cs="Calibri"/>
+          <w:color w:val="000000"/>
+          <w:sz w:val="24"/>
+          <w:szCs w:val="24"/>
+        </w:rPr>
+        <w:t xml:space="preserve"> serve para o </w:t>
+      </w:r>
+      <w:r>
+        <w:rPr>
+          <w:rFonts w:ascii="Calibri" w:hAnsi="Calibri" w:cs="Calibri"/>
+          <w:i/>
+          <w:color w:val="000000"/>
+          <w:sz w:val="24"/>
+          <w:szCs w:val="24"/>
+        </w:rPr>
+        <w:t>host</w:t>
+      </w:r>
+      <w:r>
+        <w:rPr>
+          <w:rFonts w:ascii="Calibri" w:hAnsi="Calibri" w:cs="Calibri"/>
+          <w:color w:val="000000"/>
+          <w:sz w:val="24"/>
+          <w:szCs w:val="24"/>
+        </w:rPr>
+        <w:t xml:space="preserve"> obter informações acerca de todos os APs existentes no seu alcance rádio.</w:t>
+      </w:r>
+    </w:p>
+    <w:p>
+      <w:pPr>
+        <w:pStyle w:val="PargrafodaLista"/>
+        <w:jc w:val="both"/>
+        <w:rPr>
+          <w:rFonts w:ascii="Calibri" w:hAnsi="Calibri" w:cs="Calibri"/>
+          <w:color w:val="000000"/>
+          <w:sz w:val="24"/>
+          <w:szCs w:val="24"/>
+        </w:rPr>
+      </w:pPr>
+    </w:p>
+    <w:p>
+      <w:pPr>
+        <w:pStyle w:val="PargrafodaLista"/>
+        <w:jc w:val="both"/>
+        <w:rPr>
+          <w:rFonts w:ascii="Calibri" w:hAnsi="Calibri" w:cs="Calibri"/>
+          <w:color w:val="000000"/>
+          <w:sz w:val="24"/>
+          <w:szCs w:val="24"/>
+        </w:rPr>
+      </w:pPr>
+      <w:r>
+        <w:rPr>
+          <w:rFonts w:ascii="Calibri" w:hAnsi="Calibri" w:cs="Calibri"/>
+          <w:color w:val="000000"/>
+          <w:sz w:val="24"/>
+          <w:szCs w:val="24"/>
+        </w:rPr>
+        <w:t xml:space="preserve">Em todos os casos acima mencionados, estamos perante </w:t>
+      </w:r>
+      <w:r>
+        <w:rPr>
+          <w:rFonts w:ascii="Calibri" w:hAnsi="Calibri" w:cs="Calibri"/>
+          <w:i/>
+          <w:color w:val="000000"/>
+          <w:sz w:val="24"/>
+          <w:szCs w:val="24"/>
+        </w:rPr>
+        <w:t xml:space="preserve">active snanning </w:t>
+      </w:r>
+      <w:r>
+        <w:rPr>
+          <w:rFonts w:ascii="Calibri" w:hAnsi="Calibri" w:cs="Calibri"/>
+          <w:color w:val="000000"/>
+          <w:sz w:val="24"/>
+          <w:szCs w:val="24"/>
+        </w:rPr>
+        <w:t xml:space="preserve">que se diferencia do </w:t>
+      </w:r>
+      <w:r>
+        <w:rPr>
+          <w:rFonts w:ascii="Calibri" w:hAnsi="Calibri" w:cs="Calibri"/>
+          <w:i/>
+          <w:color w:val="000000"/>
+          <w:sz w:val="24"/>
+          <w:szCs w:val="24"/>
+        </w:rPr>
+        <w:t xml:space="preserve">passive scanning </w:t>
+      </w:r>
+      <w:r>
+        <w:rPr>
+          <w:rFonts w:ascii="Calibri" w:hAnsi="Calibri" w:cs="Calibri"/>
+          <w:color w:val="000000"/>
+          <w:sz w:val="24"/>
+          <w:szCs w:val="24"/>
+        </w:rPr>
+        <w:t xml:space="preserve">pelo facto de não ser o AP a enviar informações aos hosts da sua rede local (através de tramas </w:t>
+      </w:r>
+      <w:r>
+        <w:rPr>
+          <w:rFonts w:ascii="Calibri" w:hAnsi="Calibri" w:cs="Calibri"/>
+          <w:i/>
+          <w:color w:val="000000"/>
+          <w:sz w:val="24"/>
+          <w:szCs w:val="24"/>
+        </w:rPr>
+        <w:t>beacon</w:t>
+      </w:r>
+      <w:r>
+        <w:rPr>
+          <w:rFonts w:ascii="Calibri" w:hAnsi="Calibri" w:cs="Calibri"/>
+          <w:color w:val="000000"/>
+          <w:sz w:val="24"/>
+          <w:szCs w:val="24"/>
+        </w:rPr>
+        <w:t xml:space="preserve">), mas um </w:t>
+      </w:r>
+      <w:r>
+        <w:rPr>
+          <w:rFonts w:ascii="Calibri" w:hAnsi="Calibri" w:cs="Calibri"/>
+          <w:i/>
+          <w:color w:val="000000"/>
+          <w:sz w:val="24"/>
+          <w:szCs w:val="24"/>
+        </w:rPr>
+        <w:t xml:space="preserve">host </w:t>
+      </w:r>
+      <w:r>
+        <w:rPr>
+          <w:rFonts w:ascii="Calibri" w:hAnsi="Calibri" w:cs="Calibri"/>
+          <w:color w:val="000000"/>
+          <w:sz w:val="24"/>
+          <w:szCs w:val="24"/>
+        </w:rPr>
+        <w:t>a procurar obter informações acerca de um ou mais APs no seu alcance.</w:t>
       </w:r>
       <w:bookmarkStart w:id="0" w:name="_GoBack"/>
       <w:bookmarkEnd w:id="0"/>
-    </w:p>
-    <w:p>
-      <w:pPr>
-        <w:pStyle w:val="PargrafodaLista"/>
-        <w:jc w:val="both"/>
-        <w:rPr>
-          <w:rFonts w:ascii="Calibri" w:hAnsi="Calibri" w:cs="Calibri"/>
-          <w:color w:val="000000"/>
-          <w:sz w:val="24"/>
-          <w:szCs w:val="24"/>
-          <w:u w:val="single"/>
-        </w:rPr>
-      </w:pPr>
-    </w:p>
-    <w:p>
-      <w:pPr>
-        <w:pStyle w:val="PargrafodaLista"/>
-        <w:jc w:val="both"/>
-        <w:rPr>
-          <w:rFonts w:ascii="Calibri" w:hAnsi="Calibri" w:cs="Calibri"/>
-          <w:color w:val="000000"/>
-          <w:sz w:val="24"/>
-          <w:szCs w:val="24"/>
-          <w:u w:val="single"/>
-        </w:rPr>
-      </w:pPr>
     </w:p>
     <w:p>
       <w:pPr>
@@ -1536,7 +1829,6 @@
           <w:sz w:val="24"/>
           <w:szCs w:val="24"/>
         </w:rPr>
-        <w:lastRenderedPageBreak/>
         <w:t xml:space="preserve">A trama 1016 tem “01” como bits da flag que indica a direcionalidade. O que nos diz que a trama em causa vai da máquina (STA) para o sistema de distruibuição (DS) através do </w:t>
       </w:r>
       <w:r>
@@ -3243,7 +3535,6 @@
           <w:sz w:val="24"/>
           <w:szCs w:val="24"/>
         </w:rPr>
-        <w:lastRenderedPageBreak/>
         <w:t xml:space="preserve">Primeiramente, o </w:t>
       </w:r>
       <w:r>
@@ -6165,6 +6456,7 @@
   <w:style w:type="character" w:default="1" w:styleId="Tipodeletrapredefinidodopargrafo">
     <w:name w:val="Default Paragraph Font"/>
     <w:uiPriority w:val="1"/>
+    <w:semiHidden/>
     <w:unhideWhenUsed/>
   </w:style>
   <w:style w:type="table" w:default="1" w:styleId="Tabelanormal">

</xml_diff>

<commit_message>
Atualizado o relatório (versão final das respostas)
</commit_message>
<xml_diff>
--- a/TP3/TP3-Relatório.docx
+++ b/TP3/TP3-Relatório.docx
@@ -1503,8 +1503,74 @@
           <w:sz w:val="24"/>
           <w:szCs w:val="24"/>
         </w:rPr>
+        <w:t xml:space="preserve">Na linha 1595, existe um outro </w:t>
+      </w:r>
+      <w:r>
+        <w:rPr>
+          <w:rFonts w:ascii="Calibri" w:hAnsi="Calibri" w:cs="Calibri"/>
+          <w:i/>
+          <w:color w:val="000000"/>
+          <w:sz w:val="24"/>
+          <w:szCs w:val="24"/>
+        </w:rPr>
+        <w:t xml:space="preserve">probe request </w:t>
+      </w:r>
+      <w:r>
+        <w:rPr>
+          <w:rFonts w:ascii="Calibri" w:hAnsi="Calibri" w:cs="Calibri"/>
+          <w:color w:val="000000"/>
+          <w:sz w:val="24"/>
+          <w:szCs w:val="24"/>
+        </w:rPr>
+        <w:t xml:space="preserve">que não é endereçado a um AP em específico mas que está sob a forma de </w:t>
+      </w:r>
+      <w:r>
+        <w:rPr>
+          <w:rFonts w:ascii="Calibri" w:hAnsi="Calibri" w:cs="Calibri"/>
+          <w:i/>
+          <w:color w:val="000000"/>
+          <w:sz w:val="24"/>
+          <w:szCs w:val="24"/>
+        </w:rPr>
+        <w:t>broadcast</w:t>
+      </w:r>
+      <w:r>
+        <w:rPr>
+          <w:rFonts w:ascii="Calibri" w:hAnsi="Calibri" w:cs="Calibri"/>
+          <w:color w:val="000000"/>
+          <w:sz w:val="24"/>
+          <w:szCs w:val="24"/>
+        </w:rPr>
+        <w:t xml:space="preserve">. Este tipo de </w:t>
+      </w:r>
+      <w:r>
+        <w:rPr>
+          <w:rFonts w:ascii="Calibri" w:hAnsi="Calibri" w:cs="Calibri"/>
+          <w:i/>
+          <w:color w:val="000000"/>
+          <w:sz w:val="24"/>
+          <w:szCs w:val="24"/>
+        </w:rPr>
+        <w:t>probe request</w:t>
+      </w:r>
+      <w:r>
+        <w:rPr>
+          <w:rFonts w:ascii="Calibri" w:hAnsi="Calibri" w:cs="Calibri"/>
+          <w:color w:val="000000"/>
+          <w:sz w:val="24"/>
+          <w:szCs w:val="24"/>
+        </w:rPr>
+        <w:t xml:space="preserve"> </w:t>
+      </w:r>
+      <w:r>
+        <w:rPr>
+          <w:rFonts w:ascii="Calibri" w:hAnsi="Calibri" w:cs="Calibri"/>
+          <w:color w:val="000000"/>
+          <w:sz w:val="24"/>
+          <w:szCs w:val="24"/>
+        </w:rPr>
         <w:lastRenderedPageBreak/>
-        <w:t xml:space="preserve">Na linha 1595, existe um outro </w:t>
+        <w:t xml:space="preserve">serve para o </w:t>
       </w:r>
       <w:r>
         <w:rPr>
@@ -1514,6 +1580,186 @@
           <w:sz w:val="24"/>
           <w:szCs w:val="24"/>
         </w:rPr>
+        <w:t>host</w:t>
+      </w:r>
+      <w:r>
+        <w:rPr>
+          <w:rFonts w:ascii="Calibri" w:hAnsi="Calibri" w:cs="Calibri"/>
+          <w:color w:val="000000"/>
+          <w:sz w:val="24"/>
+          <w:szCs w:val="24"/>
+        </w:rPr>
+        <w:t xml:space="preserve"> obter informações acerca de todos os APs existentes no seu alcance rádio.</w:t>
+      </w:r>
+    </w:p>
+    <w:p>
+      <w:pPr>
+        <w:pStyle w:val="PargrafodaLista"/>
+        <w:jc w:val="both"/>
+        <w:rPr>
+          <w:rFonts w:ascii="Calibri" w:hAnsi="Calibri" w:cs="Calibri"/>
+          <w:color w:val="000000"/>
+          <w:sz w:val="24"/>
+          <w:szCs w:val="24"/>
+        </w:rPr>
+      </w:pPr>
+    </w:p>
+    <w:p>
+      <w:pPr>
+        <w:pStyle w:val="PargrafodaLista"/>
+        <w:jc w:val="both"/>
+        <w:rPr>
+          <w:rFonts w:ascii="Calibri" w:hAnsi="Calibri" w:cs="Calibri"/>
+          <w:color w:val="000000"/>
+          <w:sz w:val="24"/>
+          <w:szCs w:val="24"/>
+        </w:rPr>
+      </w:pPr>
+      <w:r>
+        <w:rPr>
+          <w:rFonts w:ascii="Calibri" w:hAnsi="Calibri" w:cs="Calibri"/>
+          <w:color w:val="000000"/>
+          <w:sz w:val="24"/>
+          <w:szCs w:val="24"/>
+        </w:rPr>
+        <w:t xml:space="preserve">Em todos os casos acima mencionados, estamos perante </w:t>
+      </w:r>
+      <w:r>
+        <w:rPr>
+          <w:rFonts w:ascii="Calibri" w:hAnsi="Calibri" w:cs="Calibri"/>
+          <w:i/>
+          <w:color w:val="000000"/>
+          <w:sz w:val="24"/>
+          <w:szCs w:val="24"/>
+        </w:rPr>
+        <w:t xml:space="preserve">active snanning </w:t>
+      </w:r>
+      <w:r>
+        <w:rPr>
+          <w:rFonts w:ascii="Calibri" w:hAnsi="Calibri" w:cs="Calibri"/>
+          <w:color w:val="000000"/>
+          <w:sz w:val="24"/>
+          <w:szCs w:val="24"/>
+        </w:rPr>
+        <w:t xml:space="preserve">que se diferencia do </w:t>
+      </w:r>
+      <w:r>
+        <w:rPr>
+          <w:rFonts w:ascii="Calibri" w:hAnsi="Calibri" w:cs="Calibri"/>
+          <w:i/>
+          <w:color w:val="000000"/>
+          <w:sz w:val="24"/>
+          <w:szCs w:val="24"/>
+        </w:rPr>
+        <w:t xml:space="preserve">passive scanning </w:t>
+      </w:r>
+      <w:r>
+        <w:rPr>
+          <w:rFonts w:ascii="Calibri" w:hAnsi="Calibri" w:cs="Calibri"/>
+          <w:color w:val="000000"/>
+          <w:sz w:val="24"/>
+          <w:szCs w:val="24"/>
+        </w:rPr>
+        <w:t xml:space="preserve">pelo facto de não ser o AP a enviar informações aos hosts da sua rede local (através de tramas </w:t>
+      </w:r>
+      <w:r>
+        <w:rPr>
+          <w:rFonts w:ascii="Calibri" w:hAnsi="Calibri" w:cs="Calibri"/>
+          <w:i/>
+          <w:color w:val="000000"/>
+          <w:sz w:val="24"/>
+          <w:szCs w:val="24"/>
+        </w:rPr>
+        <w:t>beacon</w:t>
+      </w:r>
+      <w:r>
+        <w:rPr>
+          <w:rFonts w:ascii="Calibri" w:hAnsi="Calibri" w:cs="Calibri"/>
+          <w:color w:val="000000"/>
+          <w:sz w:val="24"/>
+          <w:szCs w:val="24"/>
+        </w:rPr>
+        <w:t xml:space="preserve">), mas um </w:t>
+      </w:r>
+      <w:r>
+        <w:rPr>
+          <w:rFonts w:ascii="Calibri" w:hAnsi="Calibri" w:cs="Calibri"/>
+          <w:i/>
+          <w:color w:val="000000"/>
+          <w:sz w:val="24"/>
+          <w:szCs w:val="24"/>
+        </w:rPr>
+        <w:t xml:space="preserve">host </w:t>
+      </w:r>
+      <w:r>
+        <w:rPr>
+          <w:rFonts w:ascii="Calibri" w:hAnsi="Calibri" w:cs="Calibri"/>
+          <w:color w:val="000000"/>
+          <w:sz w:val="24"/>
+          <w:szCs w:val="24"/>
+        </w:rPr>
+        <w:t>a procurar obter informações acerca de um ou mais APs no seu alcance.</w:t>
+      </w:r>
+    </w:p>
+    <w:p>
+      <w:pPr>
+        <w:pStyle w:val="PargrafodaLista"/>
+        <w:jc w:val="both"/>
+        <w:rPr>
+          <w:rFonts w:ascii="Calibri" w:hAnsi="Calibri" w:cs="Calibri"/>
+          <w:color w:val="000000"/>
+          <w:sz w:val="24"/>
+          <w:szCs w:val="24"/>
+        </w:rPr>
+      </w:pPr>
+    </w:p>
+    <w:p>
+      <w:pPr>
+        <w:pStyle w:val="PargrafodaLista"/>
+        <w:jc w:val="both"/>
+        <w:rPr>
+          <w:rFonts w:ascii="Calibri" w:hAnsi="Calibri" w:cs="Calibri"/>
+          <w:color w:val="000000"/>
+          <w:sz w:val="24"/>
+          <w:szCs w:val="24"/>
+        </w:rPr>
+      </w:pPr>
+      <w:r>
+        <w:rPr>
+          <w:rFonts w:ascii="Calibri" w:hAnsi="Calibri" w:cs="Calibri"/>
+          <w:color w:val="000000"/>
+          <w:sz w:val="24"/>
+          <w:szCs w:val="24"/>
+        </w:rPr>
+        <w:t xml:space="preserve">Podemos ainda verificar que existem tramas do tipo </w:t>
+      </w:r>
+      <w:r>
+        <w:rPr>
+          <w:rFonts w:ascii="Calibri" w:hAnsi="Calibri" w:cs="Calibri"/>
+          <w:i/>
+          <w:color w:val="000000"/>
+          <w:sz w:val="24"/>
+          <w:szCs w:val="24"/>
+        </w:rPr>
+        <w:t>probe response</w:t>
+      </w:r>
+      <w:r>
+        <w:rPr>
+          <w:rFonts w:ascii="Calibri" w:hAnsi="Calibri" w:cs="Calibri"/>
+          <w:color w:val="000000"/>
+          <w:sz w:val="24"/>
+          <w:szCs w:val="24"/>
+        </w:rPr>
+        <w:t xml:space="preserve">, por exemplo, na linha 27, em que o AP “30 Munroe St” responde ao </w:t>
+      </w:r>
+      <w:r>
+        <w:rPr>
+          <w:rFonts w:ascii="Calibri" w:hAnsi="Calibri" w:cs="Calibri"/>
+          <w:i/>
+          <w:color w:val="000000"/>
+          <w:sz w:val="24"/>
+          <w:szCs w:val="24"/>
+        </w:rPr>
         <w:t xml:space="preserve">probe request </w:t>
       </w:r>
       <w:r>
@@ -1523,7 +1769,7 @@
           <w:sz w:val="24"/>
           <w:szCs w:val="24"/>
         </w:rPr>
-        <w:t xml:space="preserve">que não é endereçado a um AP em específico mas que está sob a forma de </w:t>
+        <w:t xml:space="preserve">do </w:t>
       </w:r>
       <w:r>
         <w:rPr>
@@ -1533,7 +1779,7 @@
           <w:sz w:val="24"/>
           <w:szCs w:val="24"/>
         </w:rPr>
-        <w:t>broadcast</w:t>
+        <w:t>host</w:t>
       </w:r>
       <w:r>
         <w:rPr>
@@ -1542,154 +1788,7 @@
           <w:sz w:val="24"/>
           <w:szCs w:val="24"/>
         </w:rPr>
-        <w:t xml:space="preserve">. Este tipo de </w:t>
-      </w:r>
-      <w:r>
-        <w:rPr>
-          <w:rFonts w:ascii="Calibri" w:hAnsi="Calibri" w:cs="Calibri"/>
-          <w:i/>
-          <w:color w:val="000000"/>
-          <w:sz w:val="24"/>
-          <w:szCs w:val="24"/>
-        </w:rPr>
-        <w:t>probe request</w:t>
-      </w:r>
-      <w:r>
-        <w:rPr>
-          <w:rFonts w:ascii="Calibri" w:hAnsi="Calibri" w:cs="Calibri"/>
-          <w:color w:val="000000"/>
-          <w:sz w:val="24"/>
-          <w:szCs w:val="24"/>
-        </w:rPr>
-        <w:t xml:space="preserve"> serve para o </w:t>
-      </w:r>
-      <w:r>
-        <w:rPr>
-          <w:rFonts w:ascii="Calibri" w:hAnsi="Calibri" w:cs="Calibri"/>
-          <w:i/>
-          <w:color w:val="000000"/>
-          <w:sz w:val="24"/>
-          <w:szCs w:val="24"/>
-        </w:rPr>
-        <w:t>host</w:t>
-      </w:r>
-      <w:r>
-        <w:rPr>
-          <w:rFonts w:ascii="Calibri" w:hAnsi="Calibri" w:cs="Calibri"/>
-          <w:color w:val="000000"/>
-          <w:sz w:val="24"/>
-          <w:szCs w:val="24"/>
-        </w:rPr>
-        <w:t xml:space="preserve"> obter informações acerca de todos os APs existentes no seu alcance rádio.</w:t>
-      </w:r>
-    </w:p>
-    <w:p>
-      <w:pPr>
-        <w:pStyle w:val="PargrafodaLista"/>
-        <w:jc w:val="both"/>
-        <w:rPr>
-          <w:rFonts w:ascii="Calibri" w:hAnsi="Calibri" w:cs="Calibri"/>
-          <w:color w:val="000000"/>
-          <w:sz w:val="24"/>
-          <w:szCs w:val="24"/>
-        </w:rPr>
-      </w:pPr>
-    </w:p>
-    <w:p>
-      <w:pPr>
-        <w:pStyle w:val="PargrafodaLista"/>
-        <w:jc w:val="both"/>
-        <w:rPr>
-          <w:rFonts w:ascii="Calibri" w:hAnsi="Calibri" w:cs="Calibri"/>
-          <w:color w:val="000000"/>
-          <w:sz w:val="24"/>
-          <w:szCs w:val="24"/>
-        </w:rPr>
-      </w:pPr>
-      <w:r>
-        <w:rPr>
-          <w:rFonts w:ascii="Calibri" w:hAnsi="Calibri" w:cs="Calibri"/>
-          <w:color w:val="000000"/>
-          <w:sz w:val="24"/>
-          <w:szCs w:val="24"/>
-        </w:rPr>
-        <w:t xml:space="preserve">Em todos os casos acima mencionados, estamos perante </w:t>
-      </w:r>
-      <w:r>
-        <w:rPr>
-          <w:rFonts w:ascii="Calibri" w:hAnsi="Calibri" w:cs="Calibri"/>
-          <w:i/>
-          <w:color w:val="000000"/>
-          <w:sz w:val="24"/>
-          <w:szCs w:val="24"/>
-        </w:rPr>
-        <w:t xml:space="preserve">active snanning </w:t>
-      </w:r>
-      <w:r>
-        <w:rPr>
-          <w:rFonts w:ascii="Calibri" w:hAnsi="Calibri" w:cs="Calibri"/>
-          <w:color w:val="000000"/>
-          <w:sz w:val="24"/>
-          <w:szCs w:val="24"/>
-        </w:rPr>
-        <w:t xml:space="preserve">que se diferencia do </w:t>
-      </w:r>
-      <w:r>
-        <w:rPr>
-          <w:rFonts w:ascii="Calibri" w:hAnsi="Calibri" w:cs="Calibri"/>
-          <w:i/>
-          <w:color w:val="000000"/>
-          <w:sz w:val="24"/>
-          <w:szCs w:val="24"/>
-        </w:rPr>
-        <w:t xml:space="preserve">passive scanning </w:t>
-      </w:r>
-      <w:r>
-        <w:rPr>
-          <w:rFonts w:ascii="Calibri" w:hAnsi="Calibri" w:cs="Calibri"/>
-          <w:color w:val="000000"/>
-          <w:sz w:val="24"/>
-          <w:szCs w:val="24"/>
-        </w:rPr>
-        <w:t xml:space="preserve">pelo facto de não ser o AP a enviar informações aos hosts da sua rede local (através de tramas </w:t>
-      </w:r>
-      <w:r>
-        <w:rPr>
-          <w:rFonts w:ascii="Calibri" w:hAnsi="Calibri" w:cs="Calibri"/>
-          <w:i/>
-          <w:color w:val="000000"/>
-          <w:sz w:val="24"/>
-          <w:szCs w:val="24"/>
-        </w:rPr>
-        <w:t>beacon</w:t>
-      </w:r>
-      <w:r>
-        <w:rPr>
-          <w:rFonts w:ascii="Calibri" w:hAnsi="Calibri" w:cs="Calibri"/>
-          <w:color w:val="000000"/>
-          <w:sz w:val="24"/>
-          <w:szCs w:val="24"/>
-        </w:rPr>
-        <w:t xml:space="preserve">), mas um </w:t>
-      </w:r>
-      <w:r>
-        <w:rPr>
-          <w:rFonts w:ascii="Calibri" w:hAnsi="Calibri" w:cs="Calibri"/>
-          <w:i/>
-          <w:color w:val="000000"/>
-          <w:sz w:val="24"/>
-          <w:szCs w:val="24"/>
-        </w:rPr>
-        <w:t xml:space="preserve">host </w:t>
-      </w:r>
-      <w:r>
-        <w:rPr>
-          <w:rFonts w:ascii="Calibri" w:hAnsi="Calibri" w:cs="Calibri"/>
-          <w:color w:val="000000"/>
-          <w:sz w:val="24"/>
-          <w:szCs w:val="24"/>
-        </w:rPr>
-        <w:t>a procurar obter informações acerca de um ou mais APs no seu alcance.</w:t>
+        <w:t>, enviando informações como sendo as taxas de dados suportadas.</w:t>
       </w:r>
       <w:bookmarkStart w:id="0" w:name="_GoBack"/>
       <w:bookmarkEnd w:id="0"/>
@@ -2334,7 +2433,16 @@
           <w:sz w:val="24"/>
           <w:szCs w:val="24"/>
         </w:rPr>
-        <w:t xml:space="preserve">ção acima mencionada? Verifique a que sistemas são endereçadas. Tente explicar porque razão têm de existir (contrariamente ao </w:t>
+        <w:t xml:space="preserve">ção acima mencionada? Verifique a que sistemas são endereçadas. Tente explicar </w:t>
+      </w:r>
+      <w:r>
+        <w:rPr>
+          <w:b/>
+          <w:sz w:val="24"/>
+          <w:szCs w:val="24"/>
+        </w:rPr>
+        <w:lastRenderedPageBreak/>
+        <w:t xml:space="preserve">porque razão têm de existir (contrariamente ao </w:t>
       </w:r>
       <w:r>
         <w:rPr>
@@ -3246,6 +3354,7 @@
           <w:sz w:val="24"/>
           <w:szCs w:val="24"/>
         </w:rPr>
+        <w:lastRenderedPageBreak/>
         <w:t xml:space="preserve">Estas tramas têm como finalidade pedir ao AP que aceite (ou rejeite) a identidade do </w:t>
       </w:r>
       <w:r>

</xml_diff>